<commit_message>
Primero type/severity despues owasp
</commit_message>
<xml_diff>
--- a/src/main/resources/template/code-analysis-template.docx
+++ b/src/main/resources/template/code-analysis-template.docx
@@ -119,12 +119,14 @@
               </w:rPr>
               <w:t xml:space="preserve"> </w:t>
             </w:r>
+            <w:proofErr w:type="spellStart"/>
             <w:r>
               <w:rPr>
                 <w:rStyle w:val="TtuloCar"/>
               </w:rPr>
               <w:t>analysis</w:t>
             </w:r>
+            <w:proofErr w:type="spellEnd"/>
           </w:p>
           <w:p>
             <w:pPr>
@@ -1034,8 +1036,13 @@
           <w:numId w:val="3"/>
         </w:numPr>
       </w:pPr>
+      <w:proofErr w:type="spellStart"/>
       <w:r>
-        <w:t>Quality Profiles</w:t>
+        <w:t>Quality</w:t>
+      </w:r>
+      <w:proofErr w:type="spellEnd"/>
+      <w:r>
+        <w:t xml:space="preserve"> Profiles</w:t>
       </w:r>
     </w:p>
     <w:p>
@@ -1046,9 +1053,11 @@
           <w:numId w:val="3"/>
         </w:numPr>
       </w:pPr>
+      <w:proofErr w:type="spellStart"/>
       <w:r>
         <w:t>Names</w:t>
       </w:r>
+      <w:proofErr w:type="spellEnd"/>
       <w:r>
         <w:t>: XX-QUALITYPROFILENAME-XX</w:t>
       </w:r>
@@ -1074,9 +1083,19 @@
           <w:numId w:val="3"/>
         </w:numPr>
       </w:pPr>
+      <w:proofErr w:type="spellStart"/>
       <w:r>
-        <w:t>Quality Gate</w:t>
+        <w:t>Quality</w:t>
       </w:r>
+      <w:proofErr w:type="spellEnd"/>
+      <w:r>
+        <w:t xml:space="preserve"> </w:t>
+      </w:r>
+      <w:proofErr w:type="spellStart"/>
+      <w:r>
+        <w:t>Gate</w:t>
+      </w:r>
+      <w:proofErr w:type="spellEnd"/>
     </w:p>
     <w:p>
       <w:pPr>
@@ -1157,9 +1176,19 @@
                 <w:bCs w:val="0"/>
               </w:rPr>
             </w:pPr>
-            <w:r>
-              <w:t>Quality Gate</w:t>
-            </w:r>
+            <w:proofErr w:type="spellStart"/>
+            <w:r>
+              <w:t>Quality</w:t>
+            </w:r>
+            <w:proofErr w:type="spellEnd"/>
+            <w:r>
+              <w:t xml:space="preserve"> </w:t>
+            </w:r>
+            <w:proofErr w:type="spellStart"/>
+            <w:r>
+              <w:t>Gate</w:t>
+            </w:r>
+            <w:proofErr w:type="spellEnd"/>
           </w:p>
         </w:tc>
         <w:tc>
@@ -1178,9 +1207,11 @@
               </w:rPr>
             </w:pPr>
             <w:bookmarkStart w:id="7" w:name="qualityGate"/>
+            <w:proofErr w:type="spellStart"/>
             <w:r>
               <w:t>Reliability</w:t>
             </w:r>
+            <w:proofErr w:type="spellEnd"/>
           </w:p>
         </w:tc>
         <w:tc>
@@ -1218,9 +1249,11 @@
                 <w:bCs w:val="0"/>
               </w:rPr>
             </w:pPr>
+            <w:proofErr w:type="spellStart"/>
             <w:r>
               <w:t>Maintainability</w:t>
             </w:r>
+            <w:proofErr w:type="spellEnd"/>
           </w:p>
         </w:tc>
         <w:tc>
@@ -1238,9 +1271,11 @@
                 <w:bCs w:val="0"/>
               </w:rPr>
             </w:pPr>
+            <w:proofErr w:type="spellStart"/>
             <w:r>
               <w:t>Coverage</w:t>
             </w:r>
+            <w:proofErr w:type="spellEnd"/>
           </w:p>
         </w:tc>
         <w:tc>
@@ -1497,9 +1532,11 @@
               <w:jc w:val="center"/>
               <w:cnfStyle w:val="100000000000" w:firstRow="1" w:lastRow="0" w:firstColumn="0" w:lastColumn="0" w:oddVBand="0" w:evenVBand="0" w:oddHBand="0" w:evenHBand="0" w:firstRowFirstColumn="0" w:firstRowLastColumn="0" w:lastRowFirstColumn="0" w:lastRowLastColumn="0"/>
             </w:pPr>
+            <w:proofErr w:type="spellStart"/>
             <w:r>
               <w:t>Cyclomatic</w:t>
             </w:r>
+            <w:proofErr w:type="spellEnd"/>
           </w:p>
           <w:p>
             <w:pPr>
@@ -1511,9 +1548,11 @@
                 <w:bCs w:val="0"/>
               </w:rPr>
             </w:pPr>
+            <w:proofErr w:type="spellStart"/>
             <w:r>
               <w:t>Complexity</w:t>
             </w:r>
+            <w:proofErr w:type="spellEnd"/>
           </w:p>
         </w:tc>
         <w:tc>
@@ -1537,9 +1576,11 @@
               <w:jc w:val="center"/>
               <w:cnfStyle w:val="100000000000" w:firstRow="1" w:lastRow="0" w:firstColumn="0" w:lastColumn="0" w:oddVBand="0" w:evenVBand="0" w:oddHBand="0" w:evenHBand="0" w:firstRowFirstColumn="0" w:firstRowLastColumn="0" w:lastRowFirstColumn="0" w:lastRowLastColumn="0"/>
             </w:pPr>
+            <w:proofErr w:type="spellStart"/>
             <w:r>
               <w:t>Complexity</w:t>
             </w:r>
+            <w:proofErr w:type="spellEnd"/>
           </w:p>
         </w:tc>
         <w:tc>
@@ -1591,8 +1632,13 @@
                 <w:bCs w:val="0"/>
               </w:rPr>
             </w:pPr>
-            <w:r>
-              <w:t>density (%)</w:t>
+            <w:proofErr w:type="spellStart"/>
+            <w:r>
+              <w:t>density</w:t>
+            </w:r>
+            <w:proofErr w:type="spellEnd"/>
+            <w:r>
+              <w:t xml:space="preserve"> (%)</w:t>
             </w:r>
           </w:p>
         </w:tc>
@@ -1607,9 +1653,11 @@
               <w:jc w:val="center"/>
               <w:cnfStyle w:val="100000000000" w:firstRow="1" w:lastRow="0" w:firstColumn="0" w:lastColumn="0" w:oddVBand="0" w:evenVBand="0" w:oddHBand="0" w:evenHBand="0" w:firstRowFirstColumn="0" w:firstRowLastColumn="0" w:lastRowFirstColumn="0" w:lastRowLastColumn="0"/>
             </w:pPr>
+            <w:proofErr w:type="spellStart"/>
             <w:r>
               <w:t>Coverage</w:t>
             </w:r>
+            <w:proofErr w:type="spellEnd"/>
           </w:p>
         </w:tc>
         <w:tc>
@@ -2220,7 +2268,13 @@
         <w:rPr>
           <w:lang w:val="en-US"/>
         </w:rPr>
-        <w:t xml:space="preserve"> For further information visit  </w:t>
+        <w:t xml:space="preserve"> For further information</w:t>
+      </w:r>
+      <w:r>
+        <w:rPr>
+          <w:lang w:val="en-US"/>
+        </w:rPr>
+        <w:t xml:space="preserve">, click </w:t>
       </w:r>
       <w:hyperlink r:id="rId11" w:history="1">
         <w:r>
@@ -2228,9 +2282,21 @@
             <w:rStyle w:val="Hipervnculo"/>
             <w:lang w:val="en-US"/>
           </w:rPr>
-          <w:t>https://nvd.nist.gov/vuln-metrics/cvss/v2-calculator</w:t>
+          <w:t>here</w:t>
         </w:r>
       </w:hyperlink>
+      <w:r>
+        <w:rPr>
+          <w:lang w:val="en-US"/>
+        </w:rPr>
+        <w:t>.</w:t>
+      </w:r>
+      <w:r>
+        <w:rPr>
+          <w:lang w:val="en-US"/>
+        </w:rPr>
+        <w:t xml:space="preserve">  </w:t>
+      </w:r>
     </w:p>
     <w:p>
       <w:pPr>
@@ -2301,6 +2367,62 @@
     </w:p>
     <w:p>
       <w:pPr>
+        <w:rPr>
+          <w:lang w:val="en-US"/>
+        </w:rPr>
+      </w:pPr>
+      <w:r>
+        <w:rPr>
+          <w:lang w:val="en-US"/>
+        </w:rPr>
+        <w:t xml:space="preserve">Finally, it is shown the issues founded on the </w:t>
+      </w:r>
+      <w:proofErr w:type="spellStart"/>
+      <w:r>
+        <w:rPr>
+          <w:lang w:val="en-US"/>
+        </w:rPr>
+        <w:t>proyect</w:t>
+      </w:r>
+      <w:proofErr w:type="spellEnd"/>
+      <w:r>
+        <w:rPr>
+          <w:lang w:val="en-US"/>
+        </w:rPr>
+        <w:t xml:space="preserve">, with the OwaspTop10 rule detected. It will show the file where the issue was founded, a brief explanation of the </w:t>
+      </w:r>
+      <w:proofErr w:type="spellStart"/>
+      <w:r>
+        <w:rPr>
+          <w:lang w:val="en-US"/>
+        </w:rPr>
+        <w:t>Owasp</w:t>
+      </w:r>
+      <w:proofErr w:type="spellEnd"/>
+      <w:r>
+        <w:rPr>
+          <w:lang w:val="en-US"/>
+        </w:rPr>
+        <w:t xml:space="preserve"> rule and its final mitigation. For further information click </w:t>
+      </w:r>
+      <w:hyperlink r:id="rId12" w:history="1">
+        <w:r>
+          <w:rPr>
+            <w:rStyle w:val="Hipervnculo"/>
+            <w:lang w:val="en-US"/>
+          </w:rPr>
+          <w:t>here</w:t>
+        </w:r>
+      </w:hyperlink>
+      <w:r>
+        <w:rPr>
+          <w:lang w:val="en-US"/>
+        </w:rPr>
+        <w:t>.</w:t>
+      </w:r>
+    </w:p>
+    <w:p>
+      <w:pPr>
         <w:pStyle w:val="Ttulo1"/>
         <w:rPr>
           <w:lang w:val="en-US"/>
@@ -2374,8 +2496,8 @@
       </w:pPr>
     </w:p>
     <w:sectPr>
-      <w:headerReference w:type="default" r:id="rId12"/>
-      <w:footerReference w:type="default" r:id="rId13"/>
+      <w:headerReference w:type="default" r:id="rId13"/>
+      <w:footerReference w:type="default" r:id="rId14"/>
       <w:pgSz w:w="11906" w:h="16838"/>
       <w:pgMar w:top="1134" w:right="1134" w:bottom="1134" w:left="1134" w:header="709" w:footer="0" w:gutter="0"/>
       <w:pgNumType w:start="0"/>
@@ -5881,6 +6003,18 @@
     <w:rPr>
       <w:color w:val="605E5C"/>
       <w:shd w:val="clear" w:color="auto" w:fill="E1DFDD"/>
+    </w:rPr>
+  </w:style>
+  <w:style w:type="character" w:styleId="Hipervnculovisitado">
+    <w:name w:val="FollowedHyperlink"/>
+    <w:basedOn w:val="Fuentedeprrafopredeter"/>
+    <w:uiPriority w:val="99"/>
+    <w:semiHidden/>
+    <w:unhideWhenUsed/>
+    <w:rsid w:val="003266EB"/>
+    <w:rPr>
+      <w:color w:val="800080" w:themeColor="followedHyperlink"/>
+      <w:u w:val="single"/>
     </w:rPr>
   </w:style>
 </w:styles>
@@ -6668,7 +6802,7 @@
 </file>
 
 <file path=customXml/itemProps1.xml><?xml version="1.0" encoding="utf-8"?>
-<ds:datastoreItem xmlns:ds="http://schemas.openxmlformats.org/officeDocument/2006/customXml" ds:itemID="{B907CDCB-DBB9-499B-A848-B8B68471A162}">
+<ds:datastoreItem xmlns:ds="http://schemas.openxmlformats.org/officeDocument/2006/customXml" ds:itemID="{FF68FE28-BEC0-407A-82AB-61CE48EAF824}">
   <ds:schemaRefs>
     <ds:schemaRef ds:uri="http://schemas.openxmlformats.org/officeDocument/2006/bibliography"/>
   </ds:schemaRefs>

</xml_diff>

<commit_message>
Tras penultima reunion. Primer boceto 2 ultimas tablas
La ultima tabla esta hecha para que saque y explique los primeros issues con owasp, pero si detecta mas DENTRO DEL MISMO FICHERO, no se repita. EN OTRO FICHERO si se repite.
</commit_message>
<xml_diff>
--- a/src/main/resources/template/code-analysis-template.docx
+++ b/src/main/resources/template/code-analysis-template.docx
@@ -119,14 +119,12 @@
               </w:rPr>
               <w:t xml:space="preserve"> </w:t>
             </w:r>
-            <w:proofErr w:type="spellStart"/>
             <w:r>
               <w:rPr>
                 <w:rStyle w:val="TtuloCar"/>
               </w:rPr>
               <w:t>analysis</w:t>
             </w:r>
-            <w:proofErr w:type="spellEnd"/>
           </w:p>
           <w:p>
             <w:pPr>
@@ -1021,124 +1019,22 @@
     </w:p>
     <w:p>
       <w:pPr>
-        <w:pStyle w:val="Ttulo1"/>
-      </w:pPr>
-      <w:bookmarkStart w:id="4" w:name="_Toc7772425"/>
-      <w:r>
-        <w:t>Configuration</w:t>
-      </w:r>
-      <w:bookmarkEnd w:id="4"/>
+        <w:rPr>
+          <w:lang w:val="en-US"/>
+        </w:rPr>
+      </w:pPr>
     </w:p>
     <w:p>
       <w:pPr>
-        <w:numPr>
-          <w:ilvl w:val="0"/>
-          <w:numId w:val="3"/>
-        </w:numPr>
-      </w:pPr>
-      <w:proofErr w:type="spellStart"/>
-      <w:r>
-        <w:t>Quality</w:t>
-      </w:r>
-      <w:proofErr w:type="spellEnd"/>
-      <w:r>
-        <w:t xml:space="preserve"> Profiles</w:t>
-      </w:r>
-    </w:p>
-    <w:p>
-      <w:pPr>
-        <w:pStyle w:val="Prrafodelista"/>
-        <w:numPr>
-          <w:ilvl w:val="1"/>
-          <w:numId w:val="3"/>
-        </w:numPr>
-      </w:pPr>
-      <w:proofErr w:type="spellStart"/>
-      <w:r>
-        <w:t>Names</w:t>
-      </w:r>
-      <w:proofErr w:type="spellEnd"/>
-      <w:r>
-        <w:t>: XX-QUALITYPROFILENAME-XX</w:t>
-      </w:r>
-    </w:p>
-    <w:p>
-      <w:pPr>
-        <w:numPr>
-          <w:ilvl w:val="1"/>
-          <w:numId w:val="3"/>
-        </w:numPr>
-      </w:pPr>
-      <w:r>
-        <w:t>Files</w:t>
-      </w:r>
-      <w:r>
-        <w:t>: XX-QUALITYPROFILEFILE-XX</w:t>
-      </w:r>
-    </w:p>
-    <w:p>
-      <w:pPr>
-        <w:numPr>
-          <w:ilvl w:val="0"/>
-          <w:numId w:val="3"/>
-        </w:numPr>
-      </w:pPr>
-      <w:proofErr w:type="spellStart"/>
-      <w:r>
-        <w:t>Quality</w:t>
-      </w:r>
-      <w:proofErr w:type="spellEnd"/>
-      <w:r>
-        <w:t xml:space="preserve"> </w:t>
-      </w:r>
-      <w:proofErr w:type="spellStart"/>
-      <w:r>
-        <w:t>Gate</w:t>
-      </w:r>
-      <w:proofErr w:type="spellEnd"/>
-    </w:p>
-    <w:p>
-      <w:pPr>
-        <w:numPr>
-          <w:ilvl w:val="1"/>
-          <w:numId w:val="3"/>
-        </w:numPr>
-      </w:pPr>
-      <w:r>
-        <w:t>N</w:t>
-      </w:r>
-      <w:r>
-        <w:t>ame</w:t>
-      </w:r>
-      <w:r>
-        <w:t>: XX-QUALITYGATENAME-XX</w:t>
-      </w:r>
-    </w:p>
-    <w:p>
-      <w:pPr>
-        <w:numPr>
-          <w:ilvl w:val="1"/>
-          <w:numId w:val="3"/>
-        </w:numPr>
-      </w:pPr>
-      <w:r>
-        <w:t>File</w:t>
-      </w:r>
-      <w:r>
-        <w:t>: XX-QUALITYGATEFILE-XX</w:t>
-      </w:r>
-    </w:p>
-    <w:p>
-      <w:pPr>
         <w:pStyle w:val="Ttulo1"/>
       </w:pPr>
-      <w:bookmarkStart w:id="5" w:name="_Toc481744298"/>
-      <w:bookmarkStart w:id="6" w:name="_Toc7772426"/>
-      <w:bookmarkEnd w:id="5"/>
+      <w:bookmarkStart w:id="4" w:name="_Toc481744298"/>
+      <w:bookmarkStart w:id="5" w:name="_Toc7772426"/>
+      <w:bookmarkEnd w:id="4"/>
       <w:r>
         <w:t>Synthesis</w:t>
       </w:r>
-      <w:bookmarkEnd w:id="6"/>
+      <w:bookmarkEnd w:id="5"/>
     </w:p>
     <w:tbl>
       <w:tblPr>
@@ -1176,19 +1072,9 @@
                 <w:bCs w:val="0"/>
               </w:rPr>
             </w:pPr>
-            <w:proofErr w:type="spellStart"/>
-            <w:r>
-              <w:t>Quality</w:t>
-            </w:r>
-            <w:proofErr w:type="spellEnd"/>
-            <w:r>
-              <w:t xml:space="preserve"> </w:t>
-            </w:r>
-            <w:proofErr w:type="spellStart"/>
-            <w:r>
-              <w:t>Gate</w:t>
-            </w:r>
-            <w:proofErr w:type="spellEnd"/>
+            <w:r>
+              <w:t>Quality Gate</w:t>
+            </w:r>
           </w:p>
         </w:tc>
         <w:tc>
@@ -1206,12 +1092,10 @@
                 <w:bCs w:val="0"/>
               </w:rPr>
             </w:pPr>
-            <w:bookmarkStart w:id="7" w:name="qualityGate"/>
-            <w:proofErr w:type="spellStart"/>
+            <w:bookmarkStart w:id="6" w:name="qualityGate"/>
             <w:r>
               <w:t>Reliability</w:t>
             </w:r>
-            <w:proofErr w:type="spellEnd"/>
           </w:p>
         </w:tc>
         <w:tc>
@@ -1249,11 +1133,9 @@
                 <w:bCs w:val="0"/>
               </w:rPr>
             </w:pPr>
-            <w:proofErr w:type="spellStart"/>
             <w:r>
               <w:t>Maintainability</w:t>
             </w:r>
-            <w:proofErr w:type="spellEnd"/>
           </w:p>
         </w:tc>
         <w:tc>
@@ -1271,11 +1153,9 @@
                 <w:bCs w:val="0"/>
               </w:rPr>
             </w:pPr>
-            <w:proofErr w:type="spellStart"/>
             <w:r>
               <w:t>Coverage</w:t>
             </w:r>
-            <w:proofErr w:type="spellEnd"/>
           </w:p>
         </w:tc>
         <w:tc>
@@ -1475,499 +1355,19 @@
     <w:p>
       <w:pPr>
         <w:pStyle w:val="Ttulo1"/>
-      </w:pPr>
-      <w:bookmarkStart w:id="8" w:name="_Toc7772427"/>
-      <w:bookmarkEnd w:id="7"/>
-      <w:r>
-        <w:t>Metrics</w:t>
-      </w:r>
-      <w:bookmarkEnd w:id="8"/>
-    </w:p>
-    <w:tbl>
-      <w:tblPr>
-        <w:tblStyle w:val="Sombreadoclaro-nfasis5"/>
-        <w:tblW w:w="5000" w:type="pct"/>
-        <w:tblLook w:val="04A0" w:firstRow="1" w:lastRow="0" w:firstColumn="1" w:lastColumn="0" w:noHBand="0" w:noVBand="1"/>
-        <w:tblCaption w:val="TT-SYNTHESIS-TT"/>
-      </w:tblPr>
-      <w:tblGrid>
-        <w:gridCol w:w="515"/>
-        <w:gridCol w:w="1434"/>
-        <w:gridCol w:w="2171"/>
-        <w:gridCol w:w="1039"/>
-        <w:gridCol w:w="1882"/>
-        <w:gridCol w:w="1316"/>
-        <w:gridCol w:w="1497"/>
-      </w:tblGrid>
-      <w:tr>
-        <w:trPr>
-          <w:cnfStyle w:val="100000000000" w:firstRow="1" w:lastRow="0" w:firstColumn="0" w:lastColumn="0" w:oddVBand="0" w:evenVBand="0" w:oddHBand="0" w:evenHBand="0" w:firstRowFirstColumn="0" w:firstRowLastColumn="0" w:lastRowFirstColumn="0" w:lastRowLastColumn="0"/>
-          <w:trHeight w:val="568"/>
-        </w:trPr>
-        <w:tc>
-          <w:tcPr>
-            <w:cnfStyle w:val="001000000000" w:firstRow="0" w:lastRow="0" w:firstColumn="1" w:lastColumn="0" w:oddVBand="0" w:evenVBand="0" w:oddHBand="0" w:evenHBand="0" w:firstRowFirstColumn="0" w:firstRowLastColumn="0" w:lastRowFirstColumn="0" w:lastRowLastColumn="0"/>
-            <w:tcW w:w="284" w:type="pct"/>
-            <w:vAlign w:val="center"/>
-          </w:tcPr>
-          <w:p>
-            <w:pPr>
-              <w:pStyle w:val="Contenudetableau"/>
-              <w:jc w:val="center"/>
-              <w:rPr>
-                <w:b w:val="0"/>
-                <w:bCs w:val="0"/>
-              </w:rPr>
-            </w:pPr>
-          </w:p>
-        </w:tc>
-        <w:tc>
-          <w:tcPr>
-            <w:tcW w:w="821" w:type="pct"/>
-            <w:vAlign w:val="center"/>
-          </w:tcPr>
-          <w:p>
-            <w:pPr>
-              <w:pStyle w:val="Contenudetableau"/>
-              <w:jc w:val="center"/>
-              <w:cnfStyle w:val="100000000000" w:firstRow="1" w:lastRow="0" w:firstColumn="0" w:lastColumn="0" w:oddVBand="0" w:evenVBand="0" w:oddHBand="0" w:evenHBand="0" w:firstRowFirstColumn="0" w:firstRowLastColumn="0" w:lastRowFirstColumn="0" w:lastRowLastColumn="0"/>
-            </w:pPr>
-            <w:proofErr w:type="spellStart"/>
-            <w:r>
-              <w:t>Cyclomatic</w:t>
-            </w:r>
-            <w:proofErr w:type="spellEnd"/>
-          </w:p>
-          <w:p>
-            <w:pPr>
-              <w:pStyle w:val="Contenudetableau"/>
-              <w:jc w:val="center"/>
-              <w:cnfStyle w:val="100000000000" w:firstRow="1" w:lastRow="0" w:firstColumn="0" w:lastColumn="0" w:oddVBand="0" w:evenVBand="0" w:oddHBand="0" w:evenHBand="0" w:firstRowFirstColumn="0" w:firstRowLastColumn="0" w:lastRowFirstColumn="0" w:lastRowLastColumn="0"/>
-              <w:rPr>
-                <w:b w:val="0"/>
-                <w:bCs w:val="0"/>
-              </w:rPr>
-            </w:pPr>
-            <w:proofErr w:type="spellStart"/>
-            <w:r>
-              <w:t>Complexity</w:t>
-            </w:r>
-            <w:proofErr w:type="spellEnd"/>
-          </w:p>
-        </w:tc>
-        <w:tc>
-          <w:tcPr>
-            <w:tcW w:w="1251" w:type="pct"/>
-            <w:vAlign w:val="center"/>
-          </w:tcPr>
-          <w:p>
-            <w:pPr>
-              <w:pStyle w:val="Contenudetableau"/>
-              <w:jc w:val="center"/>
-              <w:cnfStyle w:val="100000000000" w:firstRow="1" w:lastRow="0" w:firstColumn="0" w:lastColumn="0" w:oddVBand="0" w:evenVBand="0" w:oddHBand="0" w:evenHBand="0" w:firstRowFirstColumn="0" w:firstRowLastColumn="0" w:lastRowFirstColumn="0" w:lastRowLastColumn="0"/>
-            </w:pPr>
-            <w:r>
-              <w:t>Cognitive</w:t>
-            </w:r>
-          </w:p>
-          <w:p>
-            <w:pPr>
-              <w:pStyle w:val="Contenudetableau"/>
-              <w:jc w:val="center"/>
-              <w:cnfStyle w:val="100000000000" w:firstRow="1" w:lastRow="0" w:firstColumn="0" w:lastColumn="0" w:oddVBand="0" w:evenVBand="0" w:oddHBand="0" w:evenHBand="0" w:firstRowFirstColumn="0" w:firstRowLastColumn="0" w:lastRowFirstColumn="0" w:lastRowLastColumn="0"/>
-            </w:pPr>
-            <w:proofErr w:type="spellStart"/>
-            <w:r>
-              <w:t>Complexity</w:t>
-            </w:r>
-            <w:proofErr w:type="spellEnd"/>
-          </w:p>
-        </w:tc>
-        <w:tc>
-          <w:tcPr>
-            <w:tcW w:w="591" w:type="pct"/>
-            <w:vAlign w:val="center"/>
-          </w:tcPr>
-          <w:p>
-            <w:pPr>
-              <w:pStyle w:val="Contenudetableau"/>
-              <w:jc w:val="center"/>
-              <w:cnfStyle w:val="100000000000" w:firstRow="1" w:lastRow="0" w:firstColumn="0" w:lastColumn="0" w:oddVBand="0" w:evenVBand="0" w:oddHBand="0" w:evenHBand="0" w:firstRowFirstColumn="0" w:firstRowLastColumn="0" w:lastRowFirstColumn="0" w:lastRowLastColumn="0"/>
-              <w:rPr>
-                <w:b w:val="0"/>
-                <w:bCs w:val="0"/>
-                <w:lang w:val="en-US"/>
-              </w:rPr>
-            </w:pPr>
-            <w:r>
-              <w:rPr>
-                <w:lang w:val="en-US"/>
-              </w:rPr>
-              <w:t>Lines of code per file</w:t>
-            </w:r>
-          </w:p>
-        </w:tc>
-        <w:tc>
-          <w:tcPr>
-            <w:tcW w:w="1082" w:type="pct"/>
-            <w:vAlign w:val="center"/>
-          </w:tcPr>
-          <w:p>
-            <w:pPr>
-              <w:pStyle w:val="Contenudetableau"/>
-              <w:jc w:val="center"/>
-              <w:cnfStyle w:val="100000000000" w:firstRow="1" w:lastRow="0" w:firstColumn="0" w:lastColumn="0" w:oddVBand="0" w:evenVBand="0" w:oddHBand="0" w:evenHBand="0" w:firstRowFirstColumn="0" w:firstRowLastColumn="0" w:lastRowFirstColumn="0" w:lastRowLastColumn="0"/>
-            </w:pPr>
-            <w:r>
-              <w:t>Comment</w:t>
-            </w:r>
-          </w:p>
-          <w:p>
-            <w:pPr>
-              <w:pStyle w:val="Contenudetableau"/>
-              <w:jc w:val="center"/>
-              <w:cnfStyle w:val="100000000000" w:firstRow="1" w:lastRow="0" w:firstColumn="0" w:lastColumn="0" w:oddVBand="0" w:evenVBand="0" w:oddHBand="0" w:evenHBand="0" w:firstRowFirstColumn="0" w:firstRowLastColumn="0" w:lastRowFirstColumn="0" w:lastRowLastColumn="0"/>
-              <w:rPr>
-                <w:b w:val="0"/>
-                <w:bCs w:val="0"/>
-              </w:rPr>
-            </w:pPr>
-            <w:proofErr w:type="spellStart"/>
-            <w:r>
-              <w:t>density</w:t>
-            </w:r>
-            <w:proofErr w:type="spellEnd"/>
-            <w:r>
-              <w:t xml:space="preserve"> (%)</w:t>
-            </w:r>
-          </w:p>
-        </w:tc>
-        <w:tc>
-          <w:tcPr>
-            <w:tcW w:w="113" w:type="pct"/>
-            <w:vAlign w:val="center"/>
-          </w:tcPr>
-          <w:p>
-            <w:pPr>
-              <w:pStyle w:val="Contenudetableau"/>
-              <w:jc w:val="center"/>
-              <w:cnfStyle w:val="100000000000" w:firstRow="1" w:lastRow="0" w:firstColumn="0" w:lastColumn="0" w:oddVBand="0" w:evenVBand="0" w:oddHBand="0" w:evenHBand="0" w:firstRowFirstColumn="0" w:firstRowLastColumn="0" w:lastRowFirstColumn="0" w:lastRowLastColumn="0"/>
-            </w:pPr>
-            <w:proofErr w:type="spellStart"/>
-            <w:r>
-              <w:t>Coverage</w:t>
-            </w:r>
-            <w:proofErr w:type="spellEnd"/>
-          </w:p>
-        </w:tc>
-        <w:tc>
-          <w:tcPr>
-            <w:tcW w:w="858" w:type="pct"/>
-            <w:vAlign w:val="center"/>
-          </w:tcPr>
-          <w:p>
-            <w:pPr>
-              <w:pStyle w:val="Contenudetableau"/>
-              <w:jc w:val="center"/>
-              <w:cnfStyle w:val="100000000000" w:firstRow="1" w:lastRow="0" w:firstColumn="0" w:lastColumn="0" w:oddVBand="0" w:evenVBand="0" w:oddHBand="0" w:evenHBand="0" w:firstRowFirstColumn="0" w:firstRowLastColumn="0" w:lastRowFirstColumn="0" w:lastRowLastColumn="0"/>
-              <w:rPr>
-                <w:bCs w:val="0"/>
-              </w:rPr>
-            </w:pPr>
-            <w:r>
-              <w:rPr>
-                <w:bCs w:val="0"/>
-              </w:rPr>
-              <w:t>Duplication (%)</w:t>
-            </w:r>
-          </w:p>
-        </w:tc>
-      </w:tr>
-      <w:tr>
-        <w:trPr>
-          <w:cnfStyle w:val="000000100000" w:firstRow="0" w:lastRow="0" w:firstColumn="0" w:lastColumn="0" w:oddVBand="0" w:evenVBand="0" w:oddHBand="1" w:evenHBand="0" w:firstRowFirstColumn="0" w:firstRowLastColumn="0" w:lastRowFirstColumn="0" w:lastRowLastColumn="0"/>
-          <w:trHeight w:val="1245"/>
-        </w:trPr>
-        <w:tc>
-          <w:tcPr>
-            <w:cnfStyle w:val="001000000000" w:firstRow="0" w:lastRow="0" w:firstColumn="1" w:lastColumn="0" w:oddVBand="0" w:evenVBand="0" w:oddHBand="0" w:evenHBand="0" w:firstRowFirstColumn="0" w:firstRowLastColumn="0" w:lastRowFirstColumn="0" w:lastRowLastColumn="0"/>
-            <w:tcW w:w="284" w:type="pct"/>
-            <w:vAlign w:val="center"/>
-          </w:tcPr>
-          <w:p>
-            <w:pPr>
-              <w:pStyle w:val="Contenudetableau"/>
-              <w:jc w:val="center"/>
-            </w:pPr>
-            <w:r>
-              <w:t>Min</w:t>
-            </w:r>
-          </w:p>
-        </w:tc>
-        <w:tc>
-          <w:tcPr>
-            <w:tcW w:w="821" w:type="pct"/>
-            <w:vAlign w:val="center"/>
-          </w:tcPr>
-          <w:p>
-            <w:pPr>
-              <w:pStyle w:val="Contenudetableau"/>
-              <w:jc w:val="center"/>
-              <w:cnfStyle w:val="000000100000" w:firstRow="0" w:lastRow="0" w:firstColumn="0" w:lastColumn="0" w:oddVBand="0" w:evenVBand="0" w:oddHBand="1" w:evenHBand="0" w:firstRowFirstColumn="0" w:firstRowLastColumn="0" w:lastRowFirstColumn="0" w:lastRowLastColumn="0"/>
-            </w:pPr>
-            <w:r>
-              <w:t>XX-MINCOMPLEXITY-XX</w:t>
-            </w:r>
-          </w:p>
-        </w:tc>
-        <w:tc>
-          <w:tcPr>
-            <w:tcW w:w="1251" w:type="pct"/>
-            <w:vAlign w:val="center"/>
-          </w:tcPr>
-          <w:p>
-            <w:pPr>
-              <w:pStyle w:val="Contenudetableau"/>
-              <w:jc w:val="center"/>
-              <w:cnfStyle w:val="000000100000" w:firstRow="0" w:lastRow="0" w:firstColumn="0" w:lastColumn="0" w:oddVBand="0" w:evenVBand="0" w:oddHBand="1" w:evenHBand="0" w:firstRowFirstColumn="0" w:firstRowLastColumn="0" w:lastRowFirstColumn="0" w:lastRowLastColumn="0"/>
-            </w:pPr>
-            <w:r>
-              <w:t>XX-MINCOGNITIVECOMPLEXITY-XX</w:t>
-            </w:r>
-          </w:p>
-        </w:tc>
-        <w:tc>
-          <w:tcPr>
-            <w:tcW w:w="591" w:type="pct"/>
-            <w:vAlign w:val="center"/>
-          </w:tcPr>
-          <w:p>
-            <w:pPr>
-              <w:pStyle w:val="Contenudetableau"/>
-              <w:jc w:val="center"/>
-              <w:cnfStyle w:val="000000100000" w:firstRow="0" w:lastRow="0" w:firstColumn="0" w:lastColumn="0" w:oddVBand="0" w:evenVBand="0" w:oddHBand="1" w:evenHBand="0" w:firstRowFirstColumn="0" w:firstRowLastColumn="0" w:lastRowFirstColumn="0" w:lastRowLastColumn="0"/>
-            </w:pPr>
-            <w:r>
-              <w:t>XX-MINNCLOC-XX</w:t>
-            </w:r>
-          </w:p>
-        </w:tc>
-        <w:tc>
-          <w:tcPr>
-            <w:tcW w:w="1082" w:type="pct"/>
-            <w:vAlign w:val="center"/>
-          </w:tcPr>
-          <w:p>
-            <w:pPr>
-              <w:pStyle w:val="Contenudetableau"/>
-              <w:jc w:val="center"/>
-              <w:cnfStyle w:val="000000100000" w:firstRow="0" w:lastRow="0" w:firstColumn="0" w:lastColumn="0" w:oddVBand="0" w:evenVBand="0" w:oddHBand="1" w:evenHBand="0" w:firstRowFirstColumn="0" w:firstRowLastColumn="0" w:lastRowFirstColumn="0" w:lastRowLastColumn="0"/>
-            </w:pPr>
-            <w:r>
-              <w:t>XX-MINCOMMENTDENSITY-XX</w:t>
-            </w:r>
-          </w:p>
-        </w:tc>
-        <w:tc>
-          <w:tcPr>
-            <w:tcW w:w="113" w:type="pct"/>
-            <w:vAlign w:val="center"/>
-          </w:tcPr>
-          <w:p>
-            <w:pPr>
-              <w:pStyle w:val="Contenudetableau"/>
-              <w:jc w:val="center"/>
-              <w:cnfStyle w:val="000000100000" w:firstRow="0" w:lastRow="0" w:firstColumn="0" w:lastColumn="0" w:oddVBand="0" w:evenVBand="0" w:oddHBand="1" w:evenHBand="0" w:firstRowFirstColumn="0" w:firstRowLastColumn="0" w:lastRowFirstColumn="0" w:lastRowLastColumn="0"/>
-            </w:pPr>
-            <w:r>
-              <w:t>XX-MINCOVERAGE-XX</w:t>
-            </w:r>
-          </w:p>
-        </w:tc>
-        <w:tc>
-          <w:tcPr>
-            <w:tcW w:w="858" w:type="pct"/>
-            <w:vAlign w:val="center"/>
-          </w:tcPr>
-          <w:p>
-            <w:pPr>
-              <w:pStyle w:val="Contenudetableau"/>
-              <w:jc w:val="center"/>
-              <w:cnfStyle w:val="000000100000" w:firstRow="0" w:lastRow="0" w:firstColumn="0" w:lastColumn="0" w:oddVBand="0" w:evenVBand="0" w:oddHBand="1" w:evenHBand="0" w:firstRowFirstColumn="0" w:firstRowLastColumn="0" w:lastRowFirstColumn="0" w:lastRowLastColumn="0"/>
-            </w:pPr>
-            <w:r>
-              <w:t>XX-MINDUPLICATION-XX</w:t>
-            </w:r>
-          </w:p>
-        </w:tc>
-      </w:tr>
-      <w:tr>
-        <w:trPr>
-          <w:trHeight w:val="1245"/>
-        </w:trPr>
-        <w:tc>
-          <w:tcPr>
-            <w:cnfStyle w:val="001000000000" w:firstRow="0" w:lastRow="0" w:firstColumn="1" w:lastColumn="0" w:oddVBand="0" w:evenVBand="0" w:oddHBand="0" w:evenHBand="0" w:firstRowFirstColumn="0" w:firstRowLastColumn="0" w:lastRowFirstColumn="0" w:lastRowLastColumn="0"/>
-            <w:tcW w:w="284" w:type="pct"/>
-            <w:vAlign w:val="center"/>
-          </w:tcPr>
-          <w:p>
-            <w:pPr>
-              <w:pStyle w:val="Contenudetableau"/>
-              <w:jc w:val="center"/>
-            </w:pPr>
-            <w:r>
-              <w:t>Max</w:t>
-            </w:r>
-          </w:p>
-        </w:tc>
-        <w:tc>
-          <w:tcPr>
-            <w:tcW w:w="821" w:type="pct"/>
-            <w:vAlign w:val="center"/>
-          </w:tcPr>
-          <w:p>
-            <w:pPr>
-              <w:pStyle w:val="Contenudetableau"/>
-              <w:jc w:val="center"/>
-              <w:cnfStyle w:val="000000000000" w:firstRow="0" w:lastRow="0" w:firstColumn="0" w:lastColumn="0" w:oddVBand="0" w:evenVBand="0" w:oddHBand="0" w:evenHBand="0" w:firstRowFirstColumn="0" w:firstRowLastColumn="0" w:lastRowFirstColumn="0" w:lastRowLastColumn="0"/>
-            </w:pPr>
-            <w:r>
-              <w:t>XX-MAXCOMPLEXITY-XX</w:t>
-            </w:r>
-          </w:p>
-        </w:tc>
-        <w:tc>
-          <w:tcPr>
-            <w:tcW w:w="1251" w:type="pct"/>
-            <w:vAlign w:val="center"/>
-          </w:tcPr>
-          <w:p>
-            <w:pPr>
-              <w:pStyle w:val="Contenudetableau"/>
-              <w:jc w:val="center"/>
-              <w:cnfStyle w:val="000000000000" w:firstRow="0" w:lastRow="0" w:firstColumn="0" w:lastColumn="0" w:oddVBand="0" w:evenVBand="0" w:oddHBand="0" w:evenHBand="0" w:firstRowFirstColumn="0" w:firstRowLastColumn="0" w:lastRowFirstColumn="0" w:lastRowLastColumn="0"/>
-            </w:pPr>
-            <w:r>
-              <w:t>XX-MAXCOGNITIVECOMPLEXITY-XX</w:t>
-            </w:r>
-          </w:p>
-        </w:tc>
-        <w:tc>
-          <w:tcPr>
-            <w:tcW w:w="591" w:type="pct"/>
-            <w:vAlign w:val="center"/>
-          </w:tcPr>
-          <w:p>
-            <w:pPr>
-              <w:pStyle w:val="Contenudetableau"/>
-              <w:jc w:val="center"/>
-              <w:cnfStyle w:val="000000000000" w:firstRow="0" w:lastRow="0" w:firstColumn="0" w:lastColumn="0" w:oddVBand="0" w:evenVBand="0" w:oddHBand="0" w:evenHBand="0" w:firstRowFirstColumn="0" w:firstRowLastColumn="0" w:lastRowFirstColumn="0" w:lastRowLastColumn="0"/>
-            </w:pPr>
-            <w:r>
-              <w:t>XX-MAXNCLOC-XX</w:t>
-            </w:r>
-          </w:p>
-        </w:tc>
-        <w:tc>
-          <w:tcPr>
-            <w:tcW w:w="1082" w:type="pct"/>
-            <w:vAlign w:val="center"/>
-          </w:tcPr>
-          <w:p>
-            <w:pPr>
-              <w:pStyle w:val="Contenudetableau"/>
-              <w:jc w:val="center"/>
-              <w:cnfStyle w:val="000000000000" w:firstRow="0" w:lastRow="0" w:firstColumn="0" w:lastColumn="0" w:oddVBand="0" w:evenVBand="0" w:oddHBand="0" w:evenHBand="0" w:firstRowFirstColumn="0" w:firstRowLastColumn="0" w:lastRowFirstColumn="0" w:lastRowLastColumn="0"/>
-            </w:pPr>
-            <w:r>
-              <w:t>XX-MAXCOMMENTDENSITY-XX</w:t>
-            </w:r>
-          </w:p>
-        </w:tc>
-        <w:tc>
-          <w:tcPr>
-            <w:tcW w:w="113" w:type="pct"/>
-            <w:vAlign w:val="center"/>
-          </w:tcPr>
-          <w:p>
-            <w:pPr>
-              <w:pStyle w:val="Contenudetableau"/>
-              <w:jc w:val="center"/>
-              <w:cnfStyle w:val="000000000000" w:firstRow="0" w:lastRow="0" w:firstColumn="0" w:lastColumn="0" w:oddVBand="0" w:evenVBand="0" w:oddHBand="0" w:evenHBand="0" w:firstRowFirstColumn="0" w:firstRowLastColumn="0" w:lastRowFirstColumn="0" w:lastRowLastColumn="0"/>
-            </w:pPr>
-            <w:r>
-              <w:t>XX-</w:t>
-            </w:r>
-            <w:r>
-              <w:t>MAXC</w:t>
-            </w:r>
-            <w:r>
-              <w:t>OVERAGE-XX</w:t>
-            </w:r>
-          </w:p>
-        </w:tc>
-        <w:tc>
-          <w:tcPr>
-            <w:tcW w:w="858" w:type="pct"/>
-            <w:vAlign w:val="center"/>
-          </w:tcPr>
-          <w:p>
-            <w:pPr>
-              <w:pStyle w:val="Contenudetableau"/>
-              <w:jc w:val="center"/>
-              <w:cnfStyle w:val="000000000000" w:firstRow="0" w:lastRow="0" w:firstColumn="0" w:lastColumn="0" w:oddVBand="0" w:evenVBand="0" w:oddHBand="0" w:evenHBand="0" w:firstRowFirstColumn="0" w:firstRowLastColumn="0" w:lastRowFirstColumn="0" w:lastRowLastColumn="0"/>
-            </w:pPr>
-            <w:r>
-              <w:t>XX-MAXDUPLICATION-XX</w:t>
-            </w:r>
-          </w:p>
-        </w:tc>
-      </w:tr>
-    </w:tbl>
-    <w:p>
-      <w:pPr>
-        <w:rPr>
-          <w:b/>
-          <w:bCs/>
-          <w:caps/>
-          <w:color w:val="FFFFFF" w:themeColor="background1"/>
-          <w:spacing w:val="15"/>
-          <w:sz w:val="22"/>
-          <w:szCs w:val="22"/>
-          <w:lang w:val="en-US"/>
-        </w:rPr>
-      </w:pPr>
-      <w:r>
-        <w:rPr>
-          <w:b/>
-          <w:bCs/>
-          <w:caps/>
-          <w:color w:val="FFFFFF" w:themeColor="background1"/>
-          <w:spacing w:val="15"/>
-          <w:sz w:val="22"/>
-          <w:szCs w:val="22"/>
-          <w:lang w:val="en-US"/>
-        </w:rPr>
-        <w:br w:type="page"/>
-      </w:r>
-    </w:p>
-    <w:p>
-      <w:pPr>
-        <w:pStyle w:val="Ttulo1"/>
         <w:rPr>
           <w:lang w:val="en-US"/>
         </w:rPr>
       </w:pPr>
-      <w:bookmarkStart w:id="9" w:name="_Toc7772428"/>
+      <w:bookmarkStart w:id="7" w:name="_Toc7772428"/>
+      <w:bookmarkEnd w:id="6"/>
       <w:r>
         <w:rPr>
           <w:lang w:val="en-US"/>
         </w:rPr>
-        <w:lastRenderedPageBreak/>
         <w:t>Volume</w:t>
       </w:r>
-      <w:bookmarkEnd w:id="9"/>
+      <w:bookmarkEnd w:id="7"/>
     </w:p>
     <w:tbl>
       <w:tblPr>
@@ -2015,14 +1415,14 @@
           <w:lang w:val="en-US"/>
         </w:rPr>
       </w:pPr>
-      <w:bookmarkStart w:id="10" w:name="_Toc7772429"/>
+      <w:bookmarkStart w:id="8" w:name="_Toc7772429"/>
       <w:r>
         <w:rPr>
           <w:lang w:val="en-US"/>
         </w:rPr>
         <w:t>Issues count by severity and type</w:t>
       </w:r>
-      <w:bookmarkEnd w:id="10"/>
+      <w:bookmarkEnd w:id="8"/>
     </w:p>
     <w:tbl>
       <w:tblPr>
@@ -2048,11 +1448,13 @@
             <w:pPr>
               <w:jc w:val="center"/>
               <w:rPr>
+                <w:b w:val="0"/>
+                <w:bCs w:val="0"/>
                 <w:color w:val="auto"/>
                 <w:lang w:val="en-US"/>
               </w:rPr>
             </w:pPr>
-            <w:bookmarkStart w:id="11" w:name="technicalDebt"/>
+            <w:bookmarkStart w:id="9" w:name="technicalDebt"/>
             <w:r>
               <w:rPr>
                 <w:color w:val="auto"/>
@@ -2060,6 +1462,26 @@
               </w:rPr>
               <w:t>$ISSUES_COUNTS</w:t>
             </w:r>
+          </w:p>
+          <w:p>
+            <w:pPr>
+              <w:jc w:val="center"/>
+              <w:rPr>
+                <w:b w:val="0"/>
+                <w:bCs w:val="0"/>
+                <w:color w:val="auto"/>
+                <w:lang w:val="en-US"/>
+              </w:rPr>
+            </w:pPr>
+          </w:p>
+          <w:p>
+            <w:pPr>
+              <w:jc w:val="center"/>
+              <w:rPr>
+                <w:color w:val="auto"/>
+                <w:lang w:val="en-US"/>
+              </w:rPr>
+            </w:pPr>
           </w:p>
         </w:tc>
       </w:tr>
@@ -2071,15 +1493,22 @@
           <w:lang w:val="en-US"/>
         </w:rPr>
       </w:pPr>
-      <w:bookmarkStart w:id="12" w:name="_Toc7772430"/>
-      <w:bookmarkEnd w:id="11"/>
+      <w:bookmarkStart w:id="10" w:name="_Toc7772430"/>
+      <w:bookmarkEnd w:id="9"/>
       <w:r>
         <w:rPr>
           <w:lang w:val="en-US"/>
         </w:rPr>
         <w:t>Charts</w:t>
       </w:r>
-      <w:bookmarkEnd w:id="12"/>
+      <w:bookmarkEnd w:id="10"/>
+    </w:p>
+    <w:p>
+      <w:pPr>
+        <w:rPr>
+          <w:lang w:val="en-US"/>
+        </w:rPr>
+      </w:pPr>
     </w:p>
     <w:p>
       <w:pPr>
@@ -2088,12 +1517,13 @@
           <w:lang w:val="en-US"/>
         </w:rPr>
       </w:pPr>
-      <w:bookmarkStart w:id="13" w:name="issuesPerSeverity"/>
+      <w:bookmarkStart w:id="11" w:name="issuesPerSeverity"/>
       <w:r>
         <w:rPr>
           <w:noProof/>
           <w:lang w:eastAsia="fr-FR"/>
         </w:rPr>
+        <w:lastRenderedPageBreak/>
         <w:drawing>
           <wp:inline distT="0" distB="0" distL="0" distR="0" wp14:anchorId="7F366637" wp14:editId="64FC48E2">
             <wp:extent cx="5934710" cy="3239135"/>
@@ -2108,8 +1538,8 @@
           </wp:inline>
         </w:drawing>
       </w:r>
-      <w:bookmarkStart w:id="14" w:name="issuesPerType"/>
-      <w:bookmarkEnd w:id="13"/>
+      <w:bookmarkStart w:id="12" w:name="issuesPerType"/>
+      <w:bookmarkEnd w:id="11"/>
       <w:r>
         <w:rPr>
           <w:noProof/>
@@ -2129,7 +1559,7 @@
           </wp:inline>
         </w:drawing>
       </w:r>
-      <w:bookmarkEnd w:id="14"/>
+      <w:bookmarkEnd w:id="12"/>
     </w:p>
     <w:p>
       <w:pPr>
@@ -2138,14 +1568,14 @@
           <w:lang w:val="en-US"/>
         </w:rPr>
       </w:pPr>
-      <w:bookmarkStart w:id="15" w:name="_Toc7772431"/>
+      <w:bookmarkStart w:id="13" w:name="_Toc7772431"/>
       <w:r>
         <w:rPr>
           <w:lang w:val="en-US"/>
         </w:rPr>
         <w:t>Issues</w:t>
       </w:r>
-      <w:bookmarkEnd w:id="15"/>
+      <w:bookmarkEnd w:id="13"/>
     </w:p>
     <w:tbl>
       <w:tblPr>
@@ -2176,14 +1606,13 @@
                 <w:lang w:val="en-US"/>
               </w:rPr>
             </w:pPr>
-            <w:bookmarkStart w:id="16" w:name="issuesDetails"/>
+            <w:bookmarkStart w:id="14" w:name="issuesDetails"/>
             <w:r>
               <w:rPr>
                 <w:color w:val="auto"/>
                 <w:sz w:val="22"/>
                 <w:lang w:val="en-US"/>
               </w:rPr>
-              <w:lastRenderedPageBreak/>
               <w:t>$ISSUES_DETAILS</w:t>
             </w:r>
           </w:p>
@@ -2196,9 +1625,9 @@
           <w:lang w:val="en-US"/>
         </w:rPr>
       </w:pPr>
-      <w:bookmarkStart w:id="17" w:name="_Toc481744304"/>
-      <w:bookmarkEnd w:id="16"/>
-      <w:bookmarkEnd w:id="17"/>
+      <w:bookmarkStart w:id="15" w:name="_Toc481744304"/>
+      <w:bookmarkEnd w:id="14"/>
+      <w:bookmarkEnd w:id="15"/>
     </w:p>
     <w:p>
       <w:pPr>
@@ -2206,75 +1635,26 @@
           <w:lang w:val="en-US"/>
         </w:rPr>
       </w:pPr>
-      <w:r>
-        <w:rPr>
-          <w:b/>
-          <w:bCs/>
-          <w:lang w:val="en-US"/>
-        </w:rPr>
-        <w:t xml:space="preserve">(*) </w:t>
-      </w:r>
-      <w:r>
-        <w:rPr>
-          <w:b/>
-          <w:bCs/>
-          <w:lang w:val="en-US"/>
-        </w:rPr>
-        <w:t>Base Score Metrics:</w:t>
-      </w:r>
       <w:r>
         <w:rPr>
           <w:lang w:val="en-US"/>
         </w:rPr>
-        <w:t xml:space="preserve"> </w:t>
+        <w:t xml:space="preserve">From now on, the next charts are going to be focused not in quality code, but in security aspects. Therefore, the following chart shows the issues with an "owasp rule” attached to it alongside different metrics based on </w:t>
       </w:r>
-      <w:r>
-        <w:rPr>
-          <w:rFonts w:ascii="Source Sans Pro" w:hAnsi="Source Sans Pro"/>
-          <w:color w:val="333333"/>
-          <w:sz w:val="36"/>
-          <w:szCs w:val="36"/>
-          <w:shd w:val="clear" w:color="auto" w:fill="FFFFFF"/>
-        </w:rPr>
-        <w:t> </w:t>
-      </w:r>
-      <w:r>
-        <w:rPr>
-          <w:lang w:val="en-US"/>
-        </w:rPr>
-        <w:t>shows the components of the </w:t>
-      </w:r>
-      <w:hyperlink r:id="rId10" w:tgtFrame="_blank" w:history="1">
+      <w:hyperlink r:id="rId10" w:history="1">
         <w:r>
           <w:rPr>
+            <w:rStyle w:val="Hipervnculo"/>
             <w:lang w:val="en-US"/>
           </w:rPr>
-          <w:t>CVSS</w:t>
+          <w:t>OwaspTop10</w:t>
         </w:r>
       </w:hyperlink>
       <w:r>
         <w:rPr>
           <w:lang w:val="en-US"/>
         </w:rPr>
-        <w:t> score for example and allows you to refine the CVSS base score.</w:t>
-      </w:r>
-      <w:r>
-        <w:rPr>
-          <w:lang w:val="en-US"/>
-        </w:rPr>
-        <w:t xml:space="preserve"> It will show a score range of each issue.</w:t>
-      </w:r>
-      <w:r>
-        <w:rPr>
-          <w:lang w:val="en-US"/>
-        </w:rPr>
-        <w:t xml:space="preserve"> For further information</w:t>
-      </w:r>
-      <w:r>
-        <w:rPr>
-          <w:lang w:val="en-US"/>
-        </w:rPr>
-        <w:t xml:space="preserve">, click </w:t>
+        <w:t xml:space="preserve"> page. For more specific metrics, go to </w:t>
       </w:r>
       <w:hyperlink r:id="rId11" w:history="1">
         <w:r>
@@ -2282,34 +1662,28 @@
             <w:rStyle w:val="Hipervnculo"/>
             <w:lang w:val="en-US"/>
           </w:rPr>
-          <w:t>here</w:t>
+          <w:t>BSM</w:t>
         </w:r>
       </w:hyperlink>
       <w:r>
         <w:rPr>
           <w:lang w:val="en-US"/>
         </w:rPr>
-        <w:t>.</w:t>
+        <w:t xml:space="preserve"> page.</w:t>
       </w:r>
+    </w:p>
+    <w:p>
+      <w:pPr>
+        <w:pStyle w:val="Ttulo1"/>
+        <w:rPr>
+          <w:lang w:val="en-US"/>
+        </w:rPr>
+      </w:pPr>
       <w:r>
         <w:rPr>
           <w:lang w:val="en-US"/>
         </w:rPr>
-        <w:t xml:space="preserve">  </w:t>
-      </w:r>
-    </w:p>
-    <w:p>
-      <w:pPr>
-        <w:pStyle w:val="Ttulo1"/>
-        <w:rPr>
-          <w:lang w:val="en-US"/>
-        </w:rPr>
-      </w:pPr>
-      <w:r>
-        <w:rPr>
-          <w:lang w:val="en-US"/>
-        </w:rPr>
-        <w:t>Improvement suggestions</w:t>
+        <w:t>OWASP METRICS</w:t>
       </w:r>
     </w:p>
     <w:tbl>
@@ -2375,35 +1749,49 @@
         <w:rPr>
           <w:lang w:val="en-US"/>
         </w:rPr>
-        <w:t xml:space="preserve">Finally, it is shown the issues founded on the </w:t>
+        <w:t>Finally, it is shown the issues founded on the pro</w:t>
       </w:r>
-      <w:proofErr w:type="spellStart"/>
       <w:r>
         <w:rPr>
           <w:lang w:val="en-US"/>
         </w:rPr>
-        <w:t>proyect</w:t>
+        <w:t>j</w:t>
       </w:r>
-      <w:proofErr w:type="spellEnd"/>
       <w:r>
         <w:rPr>
           <w:lang w:val="en-US"/>
         </w:rPr>
-        <w:t xml:space="preserve">, with the OwaspTop10 rule detected. It will show the file where the issue was founded, a brief explanation of the </w:t>
+        <w:t xml:space="preserve">ect, with the OwaspTop10 rule detected. It will show the file </w:t>
       </w:r>
-      <w:proofErr w:type="spellStart"/>
       <w:r>
         <w:rPr>
           <w:lang w:val="en-US"/>
         </w:rPr>
-        <w:t>Owasp</w:t>
+        <w:t xml:space="preserve">and </w:t>
       </w:r>
-      <w:proofErr w:type="spellEnd"/>
       <w:r>
         <w:rPr>
           <w:lang w:val="en-US"/>
         </w:rPr>
-        <w:t xml:space="preserve"> rule and its final mitigation. For further information click </w:t>
+        <w:t xml:space="preserve">the specific lines </w:t>
+      </w:r>
+      <w:r>
+        <w:rPr>
+          <w:lang w:val="en-US"/>
+        </w:rPr>
+        <w:t>where the issue was founded</w:t>
+      </w:r>
+      <w:r>
+        <w:rPr>
+          <w:lang w:val="en-US"/>
+        </w:rPr>
+        <w:t>, the owasp type,</w:t>
+      </w:r>
+      <w:r>
+        <w:rPr>
+          <w:lang w:val="en-US"/>
+        </w:rPr>
+        <w:t xml:space="preserve"> a brief explanation of the Owasp rule and its final mitigation. For further information click </w:t>
       </w:r>
       <w:hyperlink r:id="rId12" w:history="1">
         <w:r>
@@ -6802,7 +6190,7 @@
 </file>
 
 <file path=customXml/itemProps1.xml><?xml version="1.0" encoding="utf-8"?>
-<ds:datastoreItem xmlns:ds="http://schemas.openxmlformats.org/officeDocument/2006/customXml" ds:itemID="{FF68FE28-BEC0-407A-82AB-61CE48EAF824}">
+<ds:datastoreItem xmlns:ds="http://schemas.openxmlformats.org/officeDocument/2006/customXml" ds:itemID="{61CB11C5-5B9A-4FBB-9252-1FFC3997C52F}">
   <ds:schemaRefs>
     <ds:schemaRef ds:uri="http://schemas.openxmlformats.org/officeDocument/2006/bibliography"/>
   </ds:schemaRefs>

</xml_diff>

<commit_message>
Version Final a la espera de confirmacion
</commit_message>
<xml_diff>
--- a/src/main/resources/template/code-analysis-template.docx
+++ b/src/main/resources/template/code-analysis-template.docx
@@ -278,7 +278,7 @@
         <w:br w:type="page"/>
       </w:r>
     </w:p>
-    <w:bookmarkStart w:id="1" w:name="_Toc7772423" w:displacedByCustomXml="next"/>
+    <w:bookmarkStart w:id="1" w:name="_Toc41730784" w:displacedByCustomXml="next"/>
     <w:sdt>
       <w:sdtPr>
         <w:rPr>
@@ -320,7 +320,7 @@
               <w:noProof/>
               <w:sz w:val="22"/>
               <w:szCs w:val="22"/>
-              <w:lang w:eastAsia="fr-FR"/>
+              <w:lang w:val="es-ES" w:eastAsia="es-ES"/>
             </w:rPr>
           </w:pPr>
           <w:r>
@@ -332,7 +332,7 @@
           <w:r>
             <w:fldChar w:fldCharType="separate"/>
           </w:r>
-          <w:hyperlink w:anchor="_Toc7772423" w:history="1">
+          <w:hyperlink w:anchor="_Toc41730784" w:history="1">
             <w:r>
               <w:rPr>
                 <w:rStyle w:val="Hipervnculo"/>
@@ -359,7 +359,7 @@
                 <w:noProof/>
                 <w:webHidden/>
               </w:rPr>
-              <w:instrText xml:space="preserve"> PAGEREF _Toc7772423 \h </w:instrText>
+              <w:instrText xml:space="preserve"> PAGEREF _Toc41730784 \h </w:instrText>
             </w:r>
             <w:r>
               <w:rPr>
@@ -397,10 +397,10 @@
               <w:noProof/>
               <w:sz w:val="22"/>
               <w:szCs w:val="22"/>
-              <w:lang w:eastAsia="fr-FR"/>
+              <w:lang w:val="es-ES" w:eastAsia="es-ES"/>
             </w:rPr>
           </w:pPr>
-          <w:hyperlink w:anchor="_Toc7772424" w:history="1">
+          <w:hyperlink w:anchor="_Toc41730785" w:history="1">
             <w:r>
               <w:rPr>
                 <w:rStyle w:val="Hipervnculo"/>
@@ -428,7 +428,7 @@
                 <w:noProof/>
                 <w:webHidden/>
               </w:rPr>
-              <w:instrText xml:space="preserve"> PAGEREF _Toc7772424 \h </w:instrText>
+              <w:instrText xml:space="preserve"> PAGEREF _Toc41730785 \h </w:instrText>
             </w:r>
             <w:r>
               <w:rPr>
@@ -466,16 +466,16 @@
               <w:noProof/>
               <w:sz w:val="22"/>
               <w:szCs w:val="22"/>
-              <w:lang w:eastAsia="fr-FR"/>
+              <w:lang w:val="es-ES" w:eastAsia="es-ES"/>
             </w:rPr>
           </w:pPr>
-          <w:hyperlink w:anchor="_Toc7772425" w:history="1">
+          <w:hyperlink w:anchor="_Toc41730786" w:history="1">
             <w:r>
               <w:rPr>
                 <w:rStyle w:val="Hipervnculo"/>
                 <w:noProof/>
               </w:rPr>
-              <w:t>Configuration</w:t>
+              <w:t>Synthesis</w:t>
             </w:r>
             <w:r>
               <w:rPr>
@@ -496,7 +496,7 @@
                 <w:noProof/>
                 <w:webHidden/>
               </w:rPr>
-              <w:instrText xml:space="preserve"> PAGEREF _Toc7772425 \h </w:instrText>
+              <w:instrText xml:space="preserve"> PAGEREF _Toc41730786 \h </w:instrText>
             </w:r>
             <w:r>
               <w:rPr>
@@ -534,16 +534,17 @@
               <w:noProof/>
               <w:sz w:val="22"/>
               <w:szCs w:val="22"/>
-              <w:lang w:eastAsia="fr-FR"/>
+              <w:lang w:val="es-ES" w:eastAsia="es-ES"/>
             </w:rPr>
           </w:pPr>
-          <w:hyperlink w:anchor="_Toc7772426" w:history="1">
+          <w:hyperlink w:anchor="_Toc41730787" w:history="1">
             <w:r>
               <w:rPr>
                 <w:rStyle w:val="Hipervnculo"/>
                 <w:noProof/>
-              </w:rPr>
-              <w:t>Synthesis</w:t>
+                <w:lang w:val="en-US"/>
+              </w:rPr>
+              <w:t>Language</w:t>
             </w:r>
             <w:r>
               <w:rPr>
@@ -564,7 +565,7 @@
                 <w:noProof/>
                 <w:webHidden/>
               </w:rPr>
-              <w:instrText xml:space="preserve"> PAGEREF _Toc7772426 \h </w:instrText>
+              <w:instrText xml:space="preserve"> PAGEREF _Toc41730787 \h </w:instrText>
             </w:r>
             <w:r>
               <w:rPr>
@@ -584,7 +585,7 @@
                 <w:noProof/>
                 <w:webHidden/>
               </w:rPr>
-              <w:t>2</w:t>
+              <w:t>3</w:t>
             </w:r>
             <w:r>
               <w:rPr>
@@ -602,16 +603,17 @@
               <w:noProof/>
               <w:sz w:val="22"/>
               <w:szCs w:val="22"/>
-              <w:lang w:eastAsia="fr-FR"/>
+              <w:lang w:val="es-ES" w:eastAsia="es-ES"/>
             </w:rPr>
           </w:pPr>
-          <w:hyperlink w:anchor="_Toc7772427" w:history="1">
+          <w:hyperlink w:anchor="_Toc41730788" w:history="1">
             <w:r>
               <w:rPr>
                 <w:rStyle w:val="Hipervnculo"/>
                 <w:noProof/>
-              </w:rPr>
-              <w:t>Metrics</w:t>
+                <w:lang w:val="en-US"/>
+              </w:rPr>
+              <w:t>Issues</w:t>
             </w:r>
             <w:r>
               <w:rPr>
@@ -632,7 +634,7 @@
                 <w:noProof/>
                 <w:webHidden/>
               </w:rPr>
-              <w:instrText xml:space="preserve"> PAGEREF _Toc7772427 \h </w:instrText>
+              <w:instrText xml:space="preserve"> PAGEREF _Toc41730788 \h </w:instrText>
             </w:r>
             <w:r>
               <w:rPr>
@@ -652,7 +654,7 @@
                 <w:noProof/>
                 <w:webHidden/>
               </w:rPr>
-              <w:t>2</w:t>
+              <w:t>3</w:t>
             </w:r>
             <w:r>
               <w:rPr>
@@ -670,17 +672,17 @@
               <w:noProof/>
               <w:sz w:val="22"/>
               <w:szCs w:val="22"/>
-              <w:lang w:eastAsia="fr-FR"/>
+              <w:lang w:val="es-ES" w:eastAsia="es-ES"/>
             </w:rPr>
           </w:pPr>
-          <w:hyperlink w:anchor="_Toc7772428" w:history="1">
+          <w:hyperlink w:anchor="_Toc41730789" w:history="1">
             <w:r>
               <w:rPr>
                 <w:rStyle w:val="Hipervnculo"/>
                 <w:noProof/>
                 <w:lang w:val="en-US"/>
               </w:rPr>
-              <w:t>Volume</w:t>
+              <w:t>Charts</w:t>
             </w:r>
             <w:r>
               <w:rPr>
@@ -701,7 +703,7 @@
                 <w:noProof/>
                 <w:webHidden/>
               </w:rPr>
-              <w:instrText xml:space="preserve"> PAGEREF _Toc7772428 \h </w:instrText>
+              <w:instrText xml:space="preserve"> PAGEREF _Toc41730789 \h </w:instrText>
             </w:r>
             <w:r>
               <w:rPr>
@@ -739,17 +741,17 @@
               <w:noProof/>
               <w:sz w:val="22"/>
               <w:szCs w:val="22"/>
-              <w:lang w:eastAsia="fr-FR"/>
+              <w:lang w:val="es-ES" w:eastAsia="es-ES"/>
             </w:rPr>
           </w:pPr>
-          <w:hyperlink w:anchor="_Toc7772429" w:history="1">
+          <w:hyperlink w:anchor="_Toc41730790" w:history="1">
             <w:r>
               <w:rPr>
                 <w:rStyle w:val="Hipervnculo"/>
                 <w:noProof/>
                 <w:lang w:val="en-US"/>
               </w:rPr>
-              <w:t>Issues count by severity and type</w:t>
+              <w:t>Owasp metrics</w:t>
             </w:r>
             <w:r>
               <w:rPr>
@@ -770,7 +772,7 @@
                 <w:noProof/>
                 <w:webHidden/>
               </w:rPr>
-              <w:instrText xml:space="preserve"> PAGEREF _Toc7772429 \h </w:instrText>
+              <w:instrText xml:space="preserve"> PAGEREF _Toc41730790 \h </w:instrText>
             </w:r>
             <w:r>
               <w:rPr>
@@ -790,7 +792,7 @@
                 <w:noProof/>
                 <w:webHidden/>
               </w:rPr>
-              <w:t>3</w:t>
+              <w:t>4</w:t>
             </w:r>
             <w:r>
               <w:rPr>
@@ -808,17 +810,17 @@
               <w:noProof/>
               <w:sz w:val="22"/>
               <w:szCs w:val="22"/>
-              <w:lang w:eastAsia="fr-FR"/>
+              <w:lang w:val="es-ES" w:eastAsia="es-ES"/>
             </w:rPr>
           </w:pPr>
-          <w:hyperlink w:anchor="_Toc7772430" w:history="1">
+          <w:hyperlink w:anchor="_Toc41730791" w:history="1">
             <w:r>
               <w:rPr>
                 <w:rStyle w:val="Hipervnculo"/>
                 <w:noProof/>
                 <w:lang w:val="en-US"/>
               </w:rPr>
-              <w:t>Charts</w:t>
+              <w:t>Owasp improvements</w:t>
             </w:r>
             <w:r>
               <w:rPr>
@@ -839,7 +841,7 @@
                 <w:noProof/>
                 <w:webHidden/>
               </w:rPr>
-              <w:instrText xml:space="preserve"> PAGEREF _Toc7772430 \h </w:instrText>
+              <w:instrText xml:space="preserve"> PAGEREF _Toc41730791 \h </w:instrText>
             </w:r>
             <w:r>
               <w:rPr>
@@ -859,76 +861,7 @@
                 <w:noProof/>
                 <w:webHidden/>
               </w:rPr>
-              <w:t>3</w:t>
-            </w:r>
-            <w:r>
-              <w:rPr>
-                <w:noProof/>
-                <w:webHidden/>
-              </w:rPr>
-              <w:fldChar w:fldCharType="end"/>
-            </w:r>
-          </w:hyperlink>
-        </w:p>
-        <w:p>
-          <w:pPr>
-            <w:pStyle w:val="TDC1"/>
-            <w:rPr>
-              <w:noProof/>
-              <w:sz w:val="22"/>
-              <w:szCs w:val="22"/>
-              <w:lang w:eastAsia="fr-FR"/>
-            </w:rPr>
-          </w:pPr>
-          <w:hyperlink w:anchor="_Toc7772431" w:history="1">
-            <w:r>
-              <w:rPr>
-                <w:rStyle w:val="Hipervnculo"/>
-                <w:noProof/>
-                <w:lang w:val="en-US"/>
-              </w:rPr>
-              <w:t>Issues</w:t>
-            </w:r>
-            <w:r>
-              <w:rPr>
-                <w:noProof/>
-                <w:webHidden/>
-              </w:rPr>
-              <w:tab/>
-            </w:r>
-            <w:r>
-              <w:rPr>
-                <w:noProof/>
-                <w:webHidden/>
-              </w:rPr>
-              <w:fldChar w:fldCharType="begin"/>
-            </w:r>
-            <w:r>
-              <w:rPr>
-                <w:noProof/>
-                <w:webHidden/>
-              </w:rPr>
-              <w:instrText xml:space="preserve"> PAGEREF _Toc7772431 \h </w:instrText>
-            </w:r>
-            <w:r>
-              <w:rPr>
-                <w:noProof/>
-                <w:webHidden/>
-              </w:rPr>
-            </w:r>
-            <w:r>
-              <w:rPr>
-                <w:noProof/>
-                <w:webHidden/>
-              </w:rPr>
-              <w:fldChar w:fldCharType="separate"/>
-            </w:r>
-            <w:r>
-              <w:rPr>
-                <w:noProof/>
-                <w:webHidden/>
-              </w:rPr>
-              <w:t>3</w:t>
+              <w:t>4</w:t>
             </w:r>
             <w:r>
               <w:rPr>
@@ -974,7 +907,7 @@
         </w:rPr>
       </w:pPr>
       <w:bookmarkStart w:id="2" w:name="_Toc481744297"/>
-      <w:bookmarkStart w:id="3" w:name="_Toc7772424"/>
+      <w:bookmarkStart w:id="3" w:name="_Toc41730785"/>
       <w:bookmarkEnd w:id="2"/>
       <w:r>
         <w:rPr>
@@ -1019,17 +952,10 @@
     </w:p>
     <w:p>
       <w:pPr>
-        <w:rPr>
-          <w:lang w:val="en-US"/>
-        </w:rPr>
-      </w:pPr>
-    </w:p>
-    <w:p>
-      <w:pPr>
         <w:pStyle w:val="Ttulo1"/>
       </w:pPr>
       <w:bookmarkStart w:id="4" w:name="_Toc481744298"/>
-      <w:bookmarkStart w:id="5" w:name="_Toc7772426"/>
+      <w:bookmarkStart w:id="5" w:name="_Toc41730786"/>
       <w:bookmarkEnd w:id="4"/>
       <w:r>
         <w:t>Synthesis</w:t>
@@ -1039,17 +965,19 @@
     <w:tbl>
       <w:tblPr>
         <w:tblStyle w:val="Sombreadoclaro-nfasis5"/>
-        <w:tblW w:w="4983" w:type="pct"/>
+        <w:tblW w:w="5000" w:type="pct"/>
+        <w:tblLayout w:type="fixed"/>
         <w:tblLook w:val="04A0" w:firstRow="1" w:lastRow="0" w:firstColumn="1" w:lastColumn="0" w:noHBand="0" w:noVBand="1"/>
         <w:tblCaption w:val="TT-SYNTHESIS-TT"/>
       </w:tblPr>
       <w:tblGrid>
-        <w:gridCol w:w="1726"/>
-        <w:gridCol w:w="1527"/>
-        <w:gridCol w:w="1305"/>
-        <w:gridCol w:w="2106"/>
-        <w:gridCol w:w="1468"/>
-        <w:gridCol w:w="1688"/>
+        <w:gridCol w:w="1802"/>
+        <w:gridCol w:w="1703"/>
+        <w:gridCol w:w="288"/>
+        <w:gridCol w:w="1699"/>
+        <w:gridCol w:w="142"/>
+        <w:gridCol w:w="1987"/>
+        <w:gridCol w:w="2233"/>
       </w:tblGrid>
       <w:tr>
         <w:trPr>
@@ -1059,7 +987,7 @@
         <w:tc>
           <w:tcPr>
             <w:cnfStyle w:val="001000000000" w:firstRow="0" w:lastRow="0" w:firstColumn="1" w:lastColumn="0" w:oddVBand="0" w:evenVBand="0" w:oddHBand="0" w:evenHBand="0" w:firstRowFirstColumn="0" w:firstRowLastColumn="0" w:lastRowFirstColumn="0" w:lastRowLastColumn="0"/>
-            <w:tcW w:w="880" w:type="pct"/>
+            <w:tcW w:w="915" w:type="pct"/>
             <w:shd w:val="clear" w:color="auto" w:fill="E5DFEC" w:themeFill="accent4" w:themeFillTint="33"/>
             <w:vAlign w:val="center"/>
           </w:tcPr>
@@ -1079,7 +1007,7 @@
         </w:tc>
         <w:tc>
           <w:tcPr>
-            <w:tcW w:w="778" w:type="pct"/>
+            <w:tcW w:w="864" w:type="pct"/>
             <w:vAlign w:val="center"/>
           </w:tcPr>
           <w:p>
@@ -1100,7 +1028,8 @@
         </w:tc>
         <w:tc>
           <w:tcPr>
-            <w:tcW w:w="665" w:type="pct"/>
+            <w:tcW w:w="1008" w:type="pct"/>
+            <w:gridSpan w:val="2"/>
             <w:vAlign w:val="center"/>
           </w:tcPr>
           <w:p>
@@ -1120,7 +1049,8 @@
         </w:tc>
         <w:tc>
           <w:tcPr>
-            <w:tcW w:w="1069" w:type="pct"/>
+            <w:tcW w:w="1079" w:type="pct"/>
+            <w:gridSpan w:val="2"/>
             <w:vAlign w:val="center"/>
           </w:tcPr>
           <w:p>
@@ -1140,27 +1070,7 @@
         </w:tc>
         <w:tc>
           <w:tcPr>
-            <w:tcW w:w="748" w:type="pct"/>
-            <w:vAlign w:val="center"/>
-          </w:tcPr>
-          <w:p>
-            <w:pPr>
-              <w:pStyle w:val="Contenudetableau"/>
-              <w:jc w:val="center"/>
-              <w:cnfStyle w:val="100000000000" w:firstRow="1" w:lastRow="0" w:firstColumn="0" w:lastColumn="0" w:oddVBand="0" w:evenVBand="0" w:oddHBand="0" w:evenHBand="0" w:firstRowFirstColumn="0" w:firstRowLastColumn="0" w:lastRowFirstColumn="0" w:lastRowLastColumn="0"/>
-              <w:rPr>
-                <w:b w:val="0"/>
-                <w:bCs w:val="0"/>
-              </w:rPr>
-            </w:pPr>
-            <w:r>
-              <w:t>Coverage</w:t>
-            </w:r>
-          </w:p>
-        </w:tc>
-        <w:tc>
-          <w:tcPr>
-            <w:tcW w:w="860" w:type="pct"/>
+            <w:tcW w:w="1133" w:type="pct"/>
             <w:vAlign w:val="center"/>
           </w:tcPr>
           <w:p>
@@ -1187,7 +1097,7 @@
         <w:tc>
           <w:tcPr>
             <w:cnfStyle w:val="001000000000" w:firstRow="0" w:lastRow="0" w:firstColumn="1" w:lastColumn="0" w:oddVBand="0" w:evenVBand="0" w:oddHBand="0" w:evenHBand="0" w:firstRowFirstColumn="0" w:firstRowLastColumn="0" w:lastRowFirstColumn="0" w:lastRowLastColumn="0"/>
-            <w:tcW w:w="880" w:type="pct"/>
+            <w:tcW w:w="915" w:type="pct"/>
             <w:shd w:val="clear" w:color="auto" w:fill="B2A1C7" w:themeFill="accent4" w:themeFillTint="99"/>
             <w:vAlign w:val="center"/>
           </w:tcPr>
@@ -1213,7 +1123,8 @@
         </w:tc>
         <w:tc>
           <w:tcPr>
-            <w:tcW w:w="778" w:type="pct"/>
+            <w:tcW w:w="1010" w:type="pct"/>
+            <w:gridSpan w:val="2"/>
             <w:vAlign w:val="center"/>
           </w:tcPr>
           <w:p>
@@ -1240,7 +1151,8 @@
         </w:tc>
         <w:tc>
           <w:tcPr>
-            <w:tcW w:w="665" w:type="pct"/>
+            <w:tcW w:w="934" w:type="pct"/>
+            <w:gridSpan w:val="2"/>
             <w:vAlign w:val="center"/>
           </w:tcPr>
           <w:p>
@@ -1268,7 +1180,7 @@
         </w:tc>
         <w:tc>
           <w:tcPr>
-            <w:tcW w:w="1069" w:type="pct"/>
+            <w:tcW w:w="1008" w:type="pct"/>
             <w:vAlign w:val="center"/>
           </w:tcPr>
           <w:p>
@@ -1296,7 +1208,7 @@
         </w:tc>
         <w:tc>
           <w:tcPr>
-            <w:tcW w:w="748" w:type="pct"/>
+            <w:tcW w:w="1133" w:type="pct"/>
             <w:vAlign w:val="center"/>
           </w:tcPr>
           <w:p>
@@ -1318,35 +1230,546 @@
                 <w:sz w:val="24"/>
                 <w:szCs w:val="24"/>
               </w:rPr>
-              <w:t>XX-COVERAGE-XX %</w:t>
+              <w:t>XX-DUPLICATION-XX %</w:t>
             </w:r>
           </w:p>
         </w:tc>
+      </w:tr>
+      <w:bookmarkEnd w:id="6"/>
+    </w:tbl>
+    <w:p>
+      <w:pPr>
+        <w:shd w:val="clear" w:color="auto" w:fill="FFFFFF"/>
+        <w:spacing w:before="0" w:after="0" w:line="240" w:lineRule="auto"/>
+        <w:rPr>
+          <w:rFonts w:ascii="Segoe UI" w:eastAsia="Times New Roman" w:hAnsi="Segoe UI" w:cs="Segoe UI"/>
+          <w:sz w:val="23"/>
+          <w:szCs w:val="23"/>
+          <w:lang w:val="en-US" w:eastAsia="es-ES"/>
+        </w:rPr>
+      </w:pPr>
+    </w:p>
+    <w:p>
+      <w:pPr>
+        <w:shd w:val="clear" w:color="auto" w:fill="FFFFFF"/>
+        <w:spacing w:before="0" w:after="0" w:line="240" w:lineRule="auto"/>
+        <w:rPr>
+          <w:rFonts w:ascii="Segoe UI" w:eastAsia="Times New Roman" w:hAnsi="Segoe UI" w:cs="Segoe UI"/>
+          <w:lang w:val="en-US" w:eastAsia="es-ES"/>
+        </w:rPr>
+      </w:pPr>
+      <w:r>
+        <w:rPr>
+          <w:rFonts w:ascii="Segoe UI" w:eastAsia="Times New Roman" w:hAnsi="Segoe UI" w:cs="Segoe UI"/>
+          <w:lang w:val="en-US" w:eastAsia="es-ES"/>
+        </w:rPr>
+        <w:t xml:space="preserve">The synthesis chart tries to provide a global vision and coverage of the project, and rates </w:t>
+      </w:r>
+      <w:r>
+        <w:rPr>
+          <w:rFonts w:ascii="Segoe UI" w:eastAsia="Times New Roman" w:hAnsi="Segoe UI" w:cs="Segoe UI"/>
+          <w:lang w:val="en-US" w:eastAsia="es-ES"/>
+        </w:rPr>
+        <w:t>f</w:t>
+      </w:r>
+      <w:r>
+        <w:rPr>
+          <w:rFonts w:ascii="Segoe UI" w:eastAsia="Times New Roman" w:hAnsi="Segoe UI" w:cs="Segoe UI"/>
+          <w:lang w:val="en-US" w:eastAsia="es-ES"/>
+        </w:rPr>
+        <w:t>ro</w:t>
+      </w:r>
+      <w:r>
+        <w:rPr>
+          <w:rFonts w:ascii="Segoe UI" w:eastAsia="Times New Roman" w:hAnsi="Segoe UI" w:cs="Segoe UI"/>
+          <w:lang w:val="en-US" w:eastAsia="es-ES"/>
+        </w:rPr>
+        <w:t>m 1 to 5 based in the following conversion</w:t>
+      </w:r>
+      <w:r>
+        <w:rPr>
+          <w:rFonts w:ascii="Segoe UI" w:eastAsia="Times New Roman" w:hAnsi="Segoe UI" w:cs="Segoe UI"/>
+          <w:lang w:val="en-US" w:eastAsia="es-ES"/>
+        </w:rPr>
+        <w:t>:</w:t>
+      </w:r>
+    </w:p>
+    <w:p>
+      <w:pPr>
+        <w:rPr>
+          <w:rFonts w:ascii="Segoe UI" w:hAnsi="Segoe UI" w:cs="Segoe UI"/>
+          <w:shd w:val="clear" w:color="auto" w:fill="FFFFFF"/>
+        </w:rPr>
+      </w:pPr>
+      <w:r>
+        <w:rPr>
+          <w:rStyle w:val="Textoennegrita"/>
+          <w:rFonts w:ascii="Segoe UI" w:hAnsi="Segoe UI" w:cs="Segoe UI"/>
+          <w:shd w:val="clear" w:color="auto" w:fill="FFFFFF"/>
+        </w:rPr>
+        <w:t>A</w:t>
+      </w:r>
+      <w:r>
+        <w:rPr>
+          <w:rFonts w:ascii="Segoe UI" w:hAnsi="Segoe UI" w:cs="Segoe UI"/>
+          <w:shd w:val="clear" w:color="auto" w:fill="FFFFFF"/>
+        </w:rPr>
+        <w:t xml:space="preserve">: </w:t>
+      </w:r>
+      <w:r>
+        <w:rPr>
+          <w:rFonts w:ascii="Segoe UI" w:hAnsi="Segoe UI" w:cs="Segoe UI"/>
+          <w:shd w:val="clear" w:color="auto" w:fill="FFFFFF"/>
+        </w:rPr>
+        <w:t>5</w:t>
+      </w:r>
+      <w:r>
+        <w:rPr>
+          <w:rFonts w:ascii="Segoe UI" w:hAnsi="Segoe UI" w:cs="Segoe UI"/>
+        </w:rPr>
+        <w:br/>
+      </w:r>
+      <w:r>
+        <w:rPr>
+          <w:rStyle w:val="Textoennegrita"/>
+          <w:rFonts w:ascii="Segoe UI" w:hAnsi="Segoe UI" w:cs="Segoe UI"/>
+          <w:shd w:val="clear" w:color="auto" w:fill="FFFFFF"/>
+        </w:rPr>
+        <w:t>B</w:t>
+      </w:r>
+      <w:r>
+        <w:rPr>
+          <w:rFonts w:ascii="Segoe UI" w:hAnsi="Segoe UI" w:cs="Segoe UI"/>
+          <w:shd w:val="clear" w:color="auto" w:fill="FFFFFF"/>
+        </w:rPr>
+        <w:t xml:space="preserve">: </w:t>
+      </w:r>
+      <w:r>
+        <w:rPr>
+          <w:rFonts w:ascii="Segoe UI" w:hAnsi="Segoe UI" w:cs="Segoe UI"/>
+          <w:shd w:val="clear" w:color="auto" w:fill="FFFFFF"/>
+        </w:rPr>
+        <w:t>4</w:t>
+      </w:r>
+      <w:r>
+        <w:rPr>
+          <w:rFonts w:ascii="Segoe UI" w:hAnsi="Segoe UI" w:cs="Segoe UI"/>
+        </w:rPr>
+        <w:br/>
+      </w:r>
+      <w:r>
+        <w:rPr>
+          <w:rStyle w:val="Textoennegrita"/>
+          <w:rFonts w:ascii="Segoe UI" w:hAnsi="Segoe UI" w:cs="Segoe UI"/>
+          <w:shd w:val="clear" w:color="auto" w:fill="FFFFFF"/>
+        </w:rPr>
+        <w:t>C</w:t>
+      </w:r>
+      <w:r>
+        <w:rPr>
+          <w:rFonts w:ascii="Segoe UI" w:hAnsi="Segoe UI" w:cs="Segoe UI"/>
+          <w:shd w:val="clear" w:color="auto" w:fill="FFFFFF"/>
+        </w:rPr>
+        <w:t>: 3</w:t>
+      </w:r>
+      <w:r>
+        <w:rPr>
+          <w:rFonts w:ascii="Segoe UI" w:hAnsi="Segoe UI" w:cs="Segoe UI"/>
+        </w:rPr>
+        <w:br/>
+      </w:r>
+      <w:r>
+        <w:rPr>
+          <w:rStyle w:val="Textoennegrita"/>
+          <w:rFonts w:ascii="Segoe UI" w:hAnsi="Segoe UI" w:cs="Segoe UI"/>
+          <w:shd w:val="clear" w:color="auto" w:fill="FFFFFF"/>
+        </w:rPr>
+        <w:t>D</w:t>
+      </w:r>
+      <w:r>
+        <w:rPr>
+          <w:rFonts w:ascii="Segoe UI" w:hAnsi="Segoe UI" w:cs="Segoe UI"/>
+          <w:shd w:val="clear" w:color="auto" w:fill="FFFFFF"/>
+        </w:rPr>
+        <w:t xml:space="preserve">: </w:t>
+      </w:r>
+      <w:r>
+        <w:rPr>
+          <w:rFonts w:ascii="Segoe UI" w:hAnsi="Segoe UI" w:cs="Segoe UI"/>
+          <w:shd w:val="clear" w:color="auto" w:fill="FFFFFF"/>
+        </w:rPr>
+        <w:t>2</w:t>
+      </w:r>
+      <w:r>
+        <w:rPr>
+          <w:rFonts w:ascii="Segoe UI" w:hAnsi="Segoe UI" w:cs="Segoe UI"/>
+        </w:rPr>
+        <w:br/>
+      </w:r>
+      <w:r>
+        <w:rPr>
+          <w:rStyle w:val="Textoennegrita"/>
+          <w:rFonts w:ascii="Segoe UI" w:hAnsi="Segoe UI" w:cs="Segoe UI"/>
+          <w:shd w:val="clear" w:color="auto" w:fill="FFFFFF"/>
+        </w:rPr>
+        <w:t>E</w:t>
+      </w:r>
+      <w:r>
+        <w:rPr>
+          <w:rFonts w:ascii="Segoe UI" w:hAnsi="Segoe UI" w:cs="Segoe UI"/>
+          <w:shd w:val="clear" w:color="auto" w:fill="FFFFFF"/>
+        </w:rPr>
+        <w:t xml:space="preserve">: </w:t>
+      </w:r>
+      <w:r>
+        <w:rPr>
+          <w:rFonts w:ascii="Segoe UI" w:hAnsi="Segoe UI" w:cs="Segoe UI"/>
+          <w:shd w:val="clear" w:color="auto" w:fill="FFFFFF"/>
+        </w:rPr>
+        <w:t>1</w:t>
+      </w:r>
+    </w:p>
+    <w:p>
+      <w:pPr>
+        <w:rPr>
+          <w:rFonts w:ascii="Segoe UI" w:hAnsi="Segoe UI" w:cs="Segoe UI"/>
+          <w:shd w:val="clear" w:color="auto" w:fill="FFFFFF"/>
+        </w:rPr>
+      </w:pPr>
+      <w:r>
+        <w:rPr>
+          <w:b/>
+          <w:bCs/>
+          <w:lang w:val="en-US"/>
+        </w:rPr>
+        <w:t>QUALITY GATE:</w:t>
+      </w:r>
+      <w:r>
+        <w:rPr>
+          <w:lang w:val="en-US"/>
+        </w:rPr>
+        <w:t xml:space="preserve"> </w:t>
+      </w:r>
+      <w:r>
+        <w:rPr>
+          <w:rFonts w:ascii="Segoe UI" w:hAnsi="Segoe UI" w:cs="Segoe UI"/>
+          <w:shd w:val="clear" w:color="auto" w:fill="FFFFFF"/>
+        </w:rPr>
+        <w:t xml:space="preserve"> </w:t>
+      </w:r>
+      <w:r>
+        <w:rPr>
+          <w:rFonts w:ascii="Segoe UI" w:hAnsi="Segoe UI" w:cs="Segoe UI"/>
+          <w:shd w:val="clear" w:color="auto" w:fill="FFFFFF"/>
+        </w:rPr>
+        <w:t>It's there to answer ONE question: can I deliver my project to production today or not</w:t>
+      </w:r>
+      <w:r>
+        <w:rPr>
+          <w:rFonts w:ascii="Segoe UI" w:hAnsi="Segoe UI" w:cs="Segoe UI"/>
+          <w:shd w:val="clear" w:color="auto" w:fill="FFFFFF"/>
+        </w:rPr>
+        <w:t xml:space="preserve"> ? In order to answer this question, there are several conditions which the project is measured. To get aproved, the overall </w:t>
+      </w:r>
+      <w:r>
+        <w:rPr>
+          <w:rFonts w:ascii="Segoe UI" w:hAnsi="Segoe UI" w:cs="Segoe UI"/>
+          <w:shd w:val="clear" w:color="auto" w:fill="FFFFFF"/>
+        </w:rPr>
+        <w:t xml:space="preserve">rate </w:t>
+      </w:r>
+      <w:r>
+        <w:rPr>
+          <w:rFonts w:ascii="Segoe UI" w:hAnsi="Segoe UI" w:cs="Segoe UI"/>
+          <w:shd w:val="clear" w:color="auto" w:fill="FFFFFF"/>
+        </w:rPr>
+        <w:t>should be at least</w:t>
+      </w:r>
+      <w:r>
+        <w:rPr>
+          <w:rFonts w:ascii="Segoe UI" w:hAnsi="Segoe UI" w:cs="Segoe UI"/>
+          <w:shd w:val="clear" w:color="auto" w:fill="FFFFFF"/>
+        </w:rPr>
+        <w:t xml:space="preserve"> </w:t>
+      </w:r>
+      <w:r>
+        <w:rPr>
+          <w:rFonts w:ascii="Segoe UI" w:hAnsi="Segoe UI" w:cs="Segoe UI"/>
+          <w:shd w:val="clear" w:color="auto" w:fill="FFFFFF"/>
+        </w:rPr>
+        <w:t>4 to 5</w:t>
+      </w:r>
+      <w:r>
+        <w:rPr>
+          <w:rFonts w:ascii="Segoe UI" w:hAnsi="Segoe UI" w:cs="Segoe UI"/>
+          <w:shd w:val="clear" w:color="auto" w:fill="FFFFFF"/>
+        </w:rPr>
+        <w:t xml:space="preserve">. </w:t>
+      </w:r>
+    </w:p>
+    <w:p>
+      <w:pPr>
+        <w:rPr>
+          <w:rFonts w:ascii="Segoe UI" w:hAnsi="Segoe UI" w:cs="Segoe UI"/>
+          <w:shd w:val="clear" w:color="auto" w:fill="FFFFFF"/>
+        </w:rPr>
+      </w:pPr>
+      <w:r>
+        <w:rPr>
+          <w:rFonts w:ascii="Segoe UI" w:hAnsi="Segoe UI" w:cs="Segoe UI"/>
+          <w:b/>
+          <w:bCs/>
+          <w:shd w:val="clear" w:color="auto" w:fill="FFFFFF"/>
+        </w:rPr>
+        <w:t>RELIABILITY :</w:t>
+      </w:r>
+      <w:r>
+        <w:rPr>
+          <w:rFonts w:ascii="Segoe UI" w:hAnsi="Segoe UI" w:cs="Segoe UI"/>
+          <w:b/>
+          <w:bCs/>
+          <w:shd w:val="clear" w:color="auto" w:fill="FFFFFF"/>
+        </w:rPr>
+        <w:t xml:space="preserve"> </w:t>
+      </w:r>
+      <w:r>
+        <w:rPr>
+          <w:rFonts w:ascii="Segoe UI" w:hAnsi="Segoe UI" w:cs="Segoe UI"/>
+          <w:shd w:val="clear" w:color="auto" w:fill="FFFFFF"/>
+        </w:rPr>
+        <w:t>r</w:t>
+      </w:r>
+      <w:r>
+        <w:rPr>
+          <w:rFonts w:ascii="Segoe UI" w:hAnsi="Segoe UI" w:cs="Segoe UI"/>
+          <w:shd w:val="clear" w:color="auto" w:fill="FFFFFF"/>
+        </w:rPr>
+        <w:t xml:space="preserve">ates </w:t>
+      </w:r>
+      <w:r>
+        <w:rPr>
+          <w:rFonts w:ascii="Segoe UI" w:hAnsi="Segoe UI" w:cs="Segoe UI"/>
+          <w:shd w:val="clear" w:color="auto" w:fill="FFFFFF"/>
+        </w:rPr>
+        <w:t xml:space="preserve">the </w:t>
+      </w:r>
+      <w:r>
+        <w:rPr>
+          <w:rFonts w:ascii="Segoe UI" w:hAnsi="Segoe UI" w:cs="Segoe UI"/>
+          <w:shd w:val="clear" w:color="auto" w:fill="FFFFFF"/>
+        </w:rPr>
+        <w:t>code</w:t>
+      </w:r>
+      <w:r>
+        <w:rPr>
+          <w:rFonts w:ascii="Segoe UI" w:hAnsi="Segoe UI" w:cs="Segoe UI"/>
+          <w:shd w:val="clear" w:color="auto" w:fill="FFFFFF"/>
+        </w:rPr>
+        <w:t xml:space="preserve">s reliability by analyzing the code’s bugs and the potential problems it could develope.  </w:t>
+      </w:r>
+    </w:p>
+    <w:p>
+      <w:pPr>
+        <w:rPr>
+          <w:rFonts w:ascii="Segoe UI" w:hAnsi="Segoe UI" w:cs="Segoe UI"/>
+          <w:shd w:val="clear" w:color="auto" w:fill="FFFFFF"/>
+        </w:rPr>
+      </w:pPr>
+      <w:r>
+        <w:rPr>
+          <w:rFonts w:ascii="Segoe UI" w:hAnsi="Segoe UI" w:cs="Segoe UI"/>
+          <w:b/>
+          <w:bCs/>
+          <w:shd w:val="clear" w:color="auto" w:fill="FFFFFF"/>
+        </w:rPr>
+        <w:t>SECURITY :</w:t>
+      </w:r>
+      <w:r>
+        <w:rPr>
+          <w:rFonts w:ascii="Segoe UI" w:hAnsi="Segoe UI" w:cs="Segoe UI"/>
+          <w:b/>
+          <w:bCs/>
+          <w:shd w:val="clear" w:color="auto" w:fill="FFFFFF"/>
+        </w:rPr>
+        <w:t xml:space="preserve"> </w:t>
+      </w:r>
+      <w:r>
+        <w:rPr>
+          <w:rFonts w:ascii="Segoe UI" w:hAnsi="Segoe UI" w:cs="Segoe UI"/>
+          <w:shd w:val="clear" w:color="auto" w:fill="FFFFFF"/>
+        </w:rPr>
+        <w:t>it refers to the issues that could be potential weaknesses to hackers.</w:t>
+      </w:r>
+    </w:p>
+    <w:p>
+      <w:pPr>
+        <w:rPr>
+          <w:rFonts w:ascii="Segoe UI" w:hAnsi="Segoe UI" w:cs="Segoe UI"/>
+          <w:shd w:val="clear" w:color="auto" w:fill="FFFFFF"/>
+        </w:rPr>
+      </w:pPr>
+      <w:r>
+        <w:rPr>
+          <w:rFonts w:ascii="Segoe UI" w:hAnsi="Segoe UI" w:cs="Segoe UI"/>
+          <w:b/>
+          <w:bCs/>
+          <w:shd w:val="clear" w:color="auto" w:fill="FFFFFF"/>
+        </w:rPr>
+        <w:t xml:space="preserve">MAINTAINABILITY: </w:t>
+      </w:r>
+      <w:r>
+        <w:rPr>
+          <w:rFonts w:ascii="Segoe UI" w:hAnsi="Segoe UI" w:cs="Segoe UI"/>
+          <w:shd w:val="clear" w:color="auto" w:fill="FFFFFF"/>
+        </w:rPr>
+        <w:t xml:space="preserve">rates how the project could scale and mantain in the future. There could be issues that </w:t>
+      </w:r>
+      <w:r>
+        <w:rPr>
+          <w:rFonts w:ascii="Segoe UI" w:hAnsi="Segoe UI" w:cs="Segoe UI"/>
+          <w:shd w:val="clear" w:color="auto" w:fill="FFFFFF"/>
+        </w:rPr>
+        <w:t xml:space="preserve">are not dangerous at the moment, but could potentially develope </w:t>
+      </w:r>
+      <w:r>
+        <w:rPr>
+          <w:rFonts w:ascii="Segoe UI" w:hAnsi="Segoe UI" w:cs="Segoe UI"/>
+          <w:shd w:val="clear" w:color="auto" w:fill="FFFFFF"/>
+        </w:rPr>
+        <w:t>as</w:t>
+      </w:r>
+      <w:r>
+        <w:rPr>
+          <w:rFonts w:ascii="Segoe UI" w:hAnsi="Segoe UI" w:cs="Segoe UI"/>
+          <w:shd w:val="clear" w:color="auto" w:fill="FFFFFF"/>
+        </w:rPr>
+        <w:t xml:space="preserve"> important weaknesses.</w:t>
+      </w:r>
+    </w:p>
+    <w:p>
+      <w:pPr>
+        <w:rPr>
+          <w:rFonts w:ascii="Segoe UI" w:hAnsi="Segoe UI" w:cs="Segoe UI"/>
+          <w:shd w:val="clear" w:color="auto" w:fill="FFFFFF"/>
+        </w:rPr>
+      </w:pPr>
+      <w:r>
+        <w:rPr>
+          <w:rFonts w:ascii="Segoe UI" w:hAnsi="Segoe UI" w:cs="Segoe UI"/>
+          <w:b/>
+          <w:bCs/>
+          <w:shd w:val="clear" w:color="auto" w:fill="FFFFFF"/>
+        </w:rPr>
+        <w:t xml:space="preserve">DUPLICATIONS : </w:t>
+      </w:r>
+      <w:r>
+        <w:rPr>
+          <w:rFonts w:ascii="Segoe UI" w:hAnsi="Segoe UI" w:cs="Segoe UI"/>
+          <w:shd w:val="clear" w:color="auto" w:fill="FFFFFF"/>
+        </w:rPr>
+        <w:t>shows the percetage of identical lines of code.</w:t>
+      </w:r>
+    </w:p>
+    <w:p>
+      <w:pPr>
+        <w:rPr>
+          <w:lang w:val="en-US"/>
+        </w:rPr>
+      </w:pPr>
+    </w:p>
+    <w:p>
+      <w:pPr>
+        <w:rPr>
+          <w:lang w:val="en-US"/>
+        </w:rPr>
+      </w:pPr>
+    </w:p>
+    <w:p>
+      <w:pPr>
+        <w:rPr>
+          <w:lang w:val="en-US"/>
+        </w:rPr>
+      </w:pPr>
+    </w:p>
+    <w:p>
+      <w:pPr>
+        <w:rPr>
+          <w:lang w:val="en-US"/>
+        </w:rPr>
+      </w:pPr>
+    </w:p>
+    <w:p>
+      <w:pPr>
+        <w:rPr>
+          <w:lang w:val="en-US"/>
+        </w:rPr>
+      </w:pPr>
+    </w:p>
+    <w:p>
+      <w:pPr>
+        <w:rPr>
+          <w:lang w:val="en-US"/>
+        </w:rPr>
+      </w:pPr>
+    </w:p>
+    <w:p>
+      <w:pPr>
+        <w:pStyle w:val="Ttulo1"/>
+        <w:rPr>
+          <w:lang w:val="en-US"/>
+        </w:rPr>
+      </w:pPr>
+      <w:bookmarkStart w:id="7" w:name="_Toc41730787"/>
+      <w:r>
+        <w:rPr>
+          <w:lang w:val="en-US"/>
+        </w:rPr>
+        <w:lastRenderedPageBreak/>
+        <w:t>Language</w:t>
+      </w:r>
+      <w:bookmarkEnd w:id="7"/>
+      <w:r>
+        <w:rPr>
+          <w:lang w:val="en-US"/>
+        </w:rPr>
+        <w:t xml:space="preserve"> </w:t>
+      </w:r>
+    </w:p>
+    <w:tbl>
+      <w:tblPr>
+        <w:tblStyle w:val="Sombreadoclaro-nfasis5"/>
+        <w:tblpPr w:leftFromText="141" w:rightFromText="141" w:vertAnchor="text" w:horzAnchor="margin" w:tblpY="48"/>
+        <w:tblW w:w="5000" w:type="pct"/>
+        <w:tblLook w:val="0420" w:firstRow="1" w:lastRow="0" w:firstColumn="0" w:lastColumn="0" w:noHBand="0" w:noVBand="1"/>
+        <w:tblCaption w:val="TT-CATEGORIES-TT"/>
+      </w:tblPr>
+      <w:tblGrid>
+        <w:gridCol w:w="9854"/>
+      </w:tblGrid>
+      <w:tr>
+        <w:trPr>
+          <w:cnfStyle w:val="100000000000" w:firstRow="1" w:lastRow="0" w:firstColumn="0" w:lastColumn="0" w:oddVBand="0" w:evenVBand="0" w:oddHBand="0" w:evenHBand="0" w:firstRowFirstColumn="0" w:firstRowLastColumn="0" w:lastRowFirstColumn="0" w:lastRowLastColumn="0"/>
+          <w:trHeight w:val="567"/>
+        </w:trPr>
         <w:tc>
           <w:tcPr>
-            <w:tcW w:w="860" w:type="pct"/>
+            <w:tcW w:w="9854" w:type="dxa"/>
             <w:vAlign w:val="center"/>
           </w:tcPr>
           <w:p>
             <w:pPr>
-              <w:pStyle w:val="Contenudetableau"/>
               <w:jc w:val="center"/>
-              <w:cnfStyle w:val="000000100000" w:firstRow="0" w:lastRow="0" w:firstColumn="0" w:lastColumn="0" w:oddVBand="0" w:evenVBand="0" w:oddHBand="1" w:evenHBand="0" w:firstRowFirstColumn="0" w:firstRowLastColumn="0" w:lastRowFirstColumn="0" w:lastRowLastColumn="0"/>
-              <w:rPr>
-                <w:b/>
-                <w:bCs/>
-                <w:sz w:val="24"/>
-                <w:szCs w:val="24"/>
+              <w:rPr>
+                <w:color w:val="auto"/>
+                <w:lang w:val="en-US"/>
               </w:rPr>
             </w:pPr>
             <w:r>
               <w:rPr>
-                <w:b/>
-                <w:bCs/>
-                <w:sz w:val="24"/>
-                <w:szCs w:val="24"/>
-              </w:rPr>
-              <w:t>XX-DUPLICATION-XX %</w:t>
+                <w:color w:val="auto"/>
+                <w:lang w:val="en-US"/>
+              </w:rPr>
+              <w:t>$VOLUME</w:t>
             </w:r>
           </w:p>
         </w:tc>
@@ -1359,15 +1782,713 @@
           <w:lang w:val="en-US"/>
         </w:rPr>
       </w:pPr>
-      <w:bookmarkStart w:id="7" w:name="_Toc7772428"/>
-      <w:bookmarkEnd w:id="6"/>
+      <w:bookmarkStart w:id="8" w:name="_Toc481744304"/>
+      <w:bookmarkStart w:id="9" w:name="_Toc41730788"/>
+      <w:bookmarkEnd w:id="8"/>
       <w:r>
         <w:rPr>
           <w:lang w:val="en-US"/>
         </w:rPr>
-        <w:t>Volume</w:t>
-      </w:r>
-      <w:bookmarkEnd w:id="7"/>
+        <w:t>Issues</w:t>
+      </w:r>
+      <w:bookmarkEnd w:id="9"/>
+    </w:p>
+    <w:tbl>
+      <w:tblPr>
+        <w:tblStyle w:val="Sombreadoclaro-nfasis5"/>
+        <w:tblW w:w="5000" w:type="pct"/>
+        <w:tblLook w:val="0420" w:firstRow="1" w:lastRow="0" w:firstColumn="0" w:lastColumn="0" w:noHBand="0" w:noVBand="1"/>
+        <w:tblCaption w:val="TT-ISSUES-TT"/>
+      </w:tblPr>
+      <w:tblGrid>
+        <w:gridCol w:w="9854"/>
+      </w:tblGrid>
+      <w:tr>
+        <w:trPr>
+          <w:cnfStyle w:val="100000000000" w:firstRow="1" w:lastRow="0" w:firstColumn="0" w:lastColumn="0" w:oddVBand="0" w:evenVBand="0" w:oddHBand="0" w:evenHBand="0" w:firstRowFirstColumn="0" w:firstRowLastColumn="0" w:lastRowFirstColumn="0" w:lastRowLastColumn="0"/>
+          <w:trHeight w:val="567"/>
+        </w:trPr>
+        <w:tc>
+          <w:tcPr>
+            <w:tcW w:w="9854" w:type="dxa"/>
+            <w:vAlign w:val="center"/>
+          </w:tcPr>
+          <w:p>
+            <w:pPr>
+              <w:jc w:val="center"/>
+              <w:rPr>
+                <w:color w:val="auto"/>
+                <w:sz w:val="22"/>
+                <w:lang w:val="en-US"/>
+              </w:rPr>
+            </w:pPr>
+            <w:bookmarkStart w:id="10" w:name="issuesDetails"/>
+            <w:r>
+              <w:rPr>
+                <w:color w:val="auto"/>
+                <w:sz w:val="22"/>
+                <w:lang w:val="en-US"/>
+              </w:rPr>
+              <w:t>$ISSUES_DETAILS</w:t>
+            </w:r>
+          </w:p>
+        </w:tc>
+      </w:tr>
+      <w:bookmarkEnd w:id="10"/>
+    </w:tbl>
+    <w:p>
+      <w:pPr>
+        <w:rPr>
+          <w:lang w:val="en-US"/>
+        </w:rPr>
+      </w:pPr>
+    </w:p>
+    <w:p>
+      <w:pPr>
+        <w:rPr>
+          <w:lang w:val="en-US"/>
+        </w:rPr>
+      </w:pPr>
+    </w:p>
+    <w:p>
+      <w:pPr>
+        <w:rPr>
+          <w:rFonts w:ascii="Segoe UI" w:hAnsi="Segoe UI" w:cs="Segoe UI"/>
+          <w:shd w:val="clear" w:color="auto" w:fill="FFFFFF"/>
+        </w:rPr>
+      </w:pPr>
+      <w:r>
+        <w:rPr>
+          <w:rFonts w:ascii="Segoe UI" w:hAnsi="Segoe UI" w:cs="Segoe UI"/>
+          <w:shd w:val="clear" w:color="auto" w:fill="FFFFFF"/>
+        </w:rPr>
+        <w:t>While running an analysis, SonarQube raises an issue every time a piece of code breaks a coding rule</w:t>
+      </w:r>
+      <w:r>
+        <w:rPr>
+          <w:rFonts w:ascii="Segoe UI" w:hAnsi="Segoe UI" w:cs="Segoe UI"/>
+          <w:shd w:val="clear" w:color="auto" w:fill="FFFFFF"/>
+        </w:rPr>
+        <w:t xml:space="preserve">, and </w:t>
+      </w:r>
+      <w:r>
+        <w:rPr>
+          <w:rFonts w:ascii="Segoe UI" w:hAnsi="Segoe UI" w:cs="Segoe UI"/>
+          <w:shd w:val="clear" w:color="auto" w:fill="FFFFFF"/>
+        </w:rPr>
+        <w:t xml:space="preserve">are </w:t>
+      </w:r>
+      <w:r>
+        <w:rPr>
+          <w:rFonts w:ascii="Segoe UI" w:hAnsi="Segoe UI" w:cs="Segoe UI"/>
+          <w:shd w:val="clear" w:color="auto" w:fill="FFFFFF"/>
+        </w:rPr>
+        <w:t xml:space="preserve">initially </w:t>
+      </w:r>
+      <w:r>
+        <w:rPr>
+          <w:rFonts w:ascii="Segoe UI" w:hAnsi="Segoe UI" w:cs="Segoe UI"/>
+          <w:shd w:val="clear" w:color="auto" w:fill="FFFFFF"/>
+        </w:rPr>
+        <w:t>classified according to their type and severity</w:t>
+      </w:r>
+      <w:r>
+        <w:rPr>
+          <w:rFonts w:ascii="Segoe UI" w:hAnsi="Segoe UI" w:cs="Segoe UI"/>
+          <w:shd w:val="clear" w:color="auto" w:fill="FFFFFF"/>
+        </w:rPr>
+        <w:t xml:space="preserve">. </w:t>
+      </w:r>
+    </w:p>
+    <w:p>
+      <w:pPr>
+        <w:rPr>
+          <w:rFonts w:ascii="Segoe UI" w:hAnsi="Segoe UI" w:cs="Segoe UI"/>
+          <w:shd w:val="clear" w:color="auto" w:fill="FFFFFF"/>
+        </w:rPr>
+      </w:pPr>
+      <w:r>
+        <w:rPr>
+          <w:rFonts w:ascii="Segoe UI" w:hAnsi="Segoe UI" w:cs="Segoe UI"/>
+          <w:shd w:val="clear" w:color="auto" w:fill="FFFFFF"/>
+        </w:rPr>
+        <w:t>There are 4 types :</w:t>
+      </w:r>
+    </w:p>
+    <w:p>
+      <w:pPr>
+        <w:pStyle w:val="Prrafodelista"/>
+        <w:numPr>
+          <w:ilvl w:val="0"/>
+          <w:numId w:val="6"/>
+        </w:numPr>
+        <w:shd w:val="clear" w:color="auto" w:fill="FFFFFF"/>
+        <w:spacing w:before="100" w:beforeAutospacing="1" w:after="0" w:line="240" w:lineRule="auto"/>
+        <w:rPr>
+          <w:rFonts w:ascii="Times New Roman" w:eastAsia="Times New Roman" w:hAnsi="Times New Roman" w:cs="Times New Roman"/>
+          <w:sz w:val="23"/>
+          <w:szCs w:val="23"/>
+          <w:lang w:val="en-US" w:eastAsia="es-ES"/>
+        </w:rPr>
+      </w:pPr>
+      <w:r>
+        <w:rPr>
+          <w:rFonts w:ascii="Times New Roman" w:eastAsia="Times New Roman" w:hAnsi="Times New Roman" w:cs="Times New Roman"/>
+          <w:b/>
+          <w:bCs/>
+          <w:sz w:val="23"/>
+          <w:szCs w:val="23"/>
+          <w:lang w:val="en-US" w:eastAsia="es-ES"/>
+        </w:rPr>
+        <w:t>Bug</w:t>
+      </w:r>
+      <w:r>
+        <w:rPr>
+          <w:rFonts w:ascii="Times New Roman" w:eastAsia="Times New Roman" w:hAnsi="Times New Roman" w:cs="Times New Roman"/>
+          <w:sz w:val="23"/>
+          <w:szCs w:val="23"/>
+          <w:lang w:val="en-US" w:eastAsia="es-ES"/>
+        </w:rPr>
+        <w:t xml:space="preserve">: </w:t>
+      </w:r>
+      <w:r>
+        <w:rPr>
+          <w:rFonts w:ascii="Times New Roman" w:eastAsia="Times New Roman" w:hAnsi="Times New Roman" w:cs="Times New Roman"/>
+          <w:sz w:val="23"/>
+          <w:szCs w:val="23"/>
+          <w:lang w:val="en-US" w:eastAsia="es-ES"/>
+        </w:rPr>
+        <w:t>A coding error that will break your code and needs to be fixed immediately.</w:t>
+      </w:r>
+    </w:p>
+    <w:p>
+      <w:pPr>
+        <w:pStyle w:val="Prrafodelista"/>
+        <w:numPr>
+          <w:ilvl w:val="0"/>
+          <w:numId w:val="6"/>
+        </w:numPr>
+        <w:shd w:val="clear" w:color="auto" w:fill="FFFFFF"/>
+        <w:spacing w:before="100" w:beforeAutospacing="1" w:after="0" w:line="240" w:lineRule="auto"/>
+        <w:rPr>
+          <w:rFonts w:ascii="Times New Roman" w:eastAsia="Times New Roman" w:hAnsi="Times New Roman" w:cs="Times New Roman"/>
+          <w:sz w:val="23"/>
+          <w:szCs w:val="23"/>
+          <w:lang w:val="en-US" w:eastAsia="es-ES"/>
+        </w:rPr>
+      </w:pPr>
+      <w:r>
+        <w:rPr>
+          <w:rFonts w:ascii="Times New Roman" w:eastAsia="Times New Roman" w:hAnsi="Times New Roman" w:cs="Times New Roman"/>
+          <w:b/>
+          <w:bCs/>
+          <w:sz w:val="23"/>
+          <w:szCs w:val="23"/>
+          <w:lang w:val="en-US" w:eastAsia="es-ES"/>
+        </w:rPr>
+        <w:t>Vulnerability</w:t>
+      </w:r>
+      <w:r>
+        <w:rPr>
+          <w:rFonts w:ascii="Times New Roman" w:eastAsia="Times New Roman" w:hAnsi="Times New Roman" w:cs="Times New Roman"/>
+          <w:sz w:val="23"/>
+          <w:szCs w:val="23"/>
+          <w:lang w:val="en-US" w:eastAsia="es-ES"/>
+        </w:rPr>
+        <w:t>: A point in your code that's open to attack.</w:t>
+      </w:r>
+    </w:p>
+    <w:p>
+      <w:pPr>
+        <w:pStyle w:val="Prrafodelista"/>
+        <w:numPr>
+          <w:ilvl w:val="0"/>
+          <w:numId w:val="6"/>
+        </w:numPr>
+        <w:shd w:val="clear" w:color="auto" w:fill="FFFFFF"/>
+        <w:spacing w:before="100" w:beforeAutospacing="1" w:after="0" w:line="240" w:lineRule="auto"/>
+        <w:rPr>
+          <w:rFonts w:ascii="Times New Roman" w:eastAsia="Times New Roman" w:hAnsi="Times New Roman" w:cs="Times New Roman"/>
+          <w:sz w:val="23"/>
+          <w:szCs w:val="23"/>
+          <w:lang w:val="en-US" w:eastAsia="es-ES"/>
+        </w:rPr>
+      </w:pPr>
+      <w:r>
+        <w:rPr>
+          <w:rFonts w:ascii="Times New Roman" w:eastAsia="Times New Roman" w:hAnsi="Times New Roman" w:cs="Times New Roman"/>
+          <w:b/>
+          <w:bCs/>
+          <w:sz w:val="23"/>
+          <w:szCs w:val="23"/>
+          <w:lang w:val="en-US" w:eastAsia="es-ES"/>
+        </w:rPr>
+        <w:t>Code Smell</w:t>
+      </w:r>
+      <w:r>
+        <w:rPr>
+          <w:rFonts w:ascii="Times New Roman" w:eastAsia="Times New Roman" w:hAnsi="Times New Roman" w:cs="Times New Roman"/>
+          <w:sz w:val="23"/>
+          <w:szCs w:val="23"/>
+          <w:lang w:val="en-US" w:eastAsia="es-ES"/>
+        </w:rPr>
+        <w:t>: A maintainability issue that makes your code confusing and difficult to maintain.</w:t>
+      </w:r>
+    </w:p>
+    <w:p>
+      <w:pPr>
+        <w:pStyle w:val="Prrafodelista"/>
+        <w:numPr>
+          <w:ilvl w:val="0"/>
+          <w:numId w:val="6"/>
+        </w:numPr>
+        <w:shd w:val="clear" w:color="auto" w:fill="FFFFFF"/>
+        <w:spacing w:before="100" w:beforeAutospacing="1" w:after="0" w:line="240" w:lineRule="auto"/>
+        <w:rPr>
+          <w:rFonts w:ascii="Times New Roman" w:eastAsia="Times New Roman" w:hAnsi="Times New Roman" w:cs="Times New Roman"/>
+          <w:sz w:val="23"/>
+          <w:szCs w:val="23"/>
+          <w:lang w:val="en-US" w:eastAsia="es-ES"/>
+        </w:rPr>
+      </w:pPr>
+      <w:r>
+        <w:rPr>
+          <w:rFonts w:ascii="Times New Roman" w:eastAsia="Times New Roman" w:hAnsi="Times New Roman" w:cs="Times New Roman"/>
+          <w:b/>
+          <w:bCs/>
+          <w:sz w:val="23"/>
+          <w:szCs w:val="23"/>
+          <w:lang w:val="en-US" w:eastAsia="es-ES"/>
+        </w:rPr>
+        <w:t xml:space="preserve">Security Hotspot </w:t>
+      </w:r>
+      <w:r>
+        <w:rPr>
+          <w:rFonts w:ascii="Times New Roman" w:eastAsia="Times New Roman" w:hAnsi="Times New Roman" w:cs="Times New Roman"/>
+          <w:sz w:val="23"/>
+          <w:szCs w:val="23"/>
+          <w:lang w:val="en-US" w:eastAsia="es-ES"/>
+        </w:rPr>
+        <w:t>aren't necessarily issues, but they need to be reviewed to make sure they aren't vulnerabilities.</w:t>
+      </w:r>
+    </w:p>
+    <w:p>
+      <w:pPr>
+        <w:shd w:val="clear" w:color="auto" w:fill="FFFFFF"/>
+        <w:spacing w:before="100" w:beforeAutospacing="1" w:after="0" w:line="240" w:lineRule="auto"/>
+        <w:rPr>
+          <w:rStyle w:val="Textoennegrita"/>
+          <w:rFonts w:ascii="Times New Roman" w:eastAsia="Times New Roman" w:hAnsi="Times New Roman" w:cs="Times New Roman"/>
+          <w:b w:val="0"/>
+          <w:bCs w:val="0"/>
+          <w:sz w:val="23"/>
+          <w:szCs w:val="23"/>
+          <w:lang w:val="en-US" w:eastAsia="es-ES"/>
+        </w:rPr>
+      </w:pPr>
+      <w:r>
+        <w:rPr>
+          <w:rFonts w:ascii="Times New Roman" w:eastAsia="Times New Roman" w:hAnsi="Times New Roman" w:cs="Times New Roman"/>
+          <w:sz w:val="23"/>
+          <w:szCs w:val="23"/>
+          <w:lang w:val="en-US" w:eastAsia="es-ES"/>
+        </w:rPr>
+        <w:t>There are 5 severities:</w:t>
+      </w:r>
+      <w:r>
+        <w:rPr>
+          <w:rStyle w:val="Textoennegrita"/>
+          <w:sz w:val="23"/>
+          <w:szCs w:val="23"/>
+        </w:rPr>
+        <w:t xml:space="preserve"> </w:t>
+      </w:r>
+    </w:p>
+    <w:p>
+      <w:pPr>
+        <w:numPr>
+          <w:ilvl w:val="0"/>
+          <w:numId w:val="7"/>
+        </w:numPr>
+        <w:shd w:val="clear" w:color="auto" w:fill="FFFFFF"/>
+        <w:spacing w:before="100" w:beforeAutospacing="1" w:after="0" w:line="240" w:lineRule="auto"/>
+        <w:rPr>
+          <w:rFonts w:ascii="Times New Roman" w:eastAsia="Times New Roman" w:hAnsi="Times New Roman" w:cs="Times New Roman"/>
+          <w:sz w:val="23"/>
+          <w:szCs w:val="23"/>
+          <w:lang w:val="en-US" w:eastAsia="es-ES"/>
+        </w:rPr>
+      </w:pPr>
+      <w:r>
+        <w:rPr>
+          <w:rFonts w:ascii="Times New Roman" w:eastAsia="Times New Roman" w:hAnsi="Times New Roman" w:cs="Times New Roman"/>
+          <w:b/>
+          <w:bCs/>
+          <w:sz w:val="23"/>
+          <w:szCs w:val="23"/>
+          <w:lang w:val="en-US" w:eastAsia="es-ES"/>
+        </w:rPr>
+        <w:t>BLOCKER</w:t>
+      </w:r>
+      <w:r>
+        <w:rPr>
+          <w:rFonts w:ascii="Times New Roman" w:eastAsia="Times New Roman" w:hAnsi="Times New Roman" w:cs="Times New Roman"/>
+          <w:sz w:val="23"/>
+          <w:szCs w:val="23"/>
+          <w:lang w:val="en-US" w:eastAsia="es-ES"/>
+        </w:rPr>
+        <w:br/>
+        <w:t>Bug with a high probability to impact the behavior of the application in production</w:t>
+      </w:r>
+      <w:r>
+        <w:rPr>
+          <w:rFonts w:ascii="Times New Roman" w:eastAsia="Times New Roman" w:hAnsi="Times New Roman" w:cs="Times New Roman"/>
+          <w:sz w:val="23"/>
+          <w:szCs w:val="23"/>
+          <w:lang w:val="en-US" w:eastAsia="es-ES"/>
+        </w:rPr>
+        <w:t xml:space="preserve">. </w:t>
+      </w:r>
+      <w:r>
+        <w:rPr>
+          <w:rFonts w:ascii="Times New Roman" w:eastAsia="Times New Roman" w:hAnsi="Times New Roman" w:cs="Times New Roman"/>
+          <w:sz w:val="23"/>
+          <w:szCs w:val="23"/>
+          <w:lang w:val="en-US" w:eastAsia="es-ES"/>
+        </w:rPr>
+        <w:t>The code MUST be immediately fixed.</w:t>
+      </w:r>
+    </w:p>
+    <w:p>
+      <w:pPr>
+        <w:numPr>
+          <w:ilvl w:val="0"/>
+          <w:numId w:val="7"/>
+        </w:numPr>
+        <w:shd w:val="clear" w:color="auto" w:fill="FFFFFF"/>
+        <w:spacing w:before="100" w:beforeAutospacing="1" w:after="0" w:line="240" w:lineRule="auto"/>
+        <w:rPr>
+          <w:rFonts w:ascii="Times New Roman" w:eastAsia="Times New Roman" w:hAnsi="Times New Roman" w:cs="Times New Roman"/>
+          <w:sz w:val="23"/>
+          <w:szCs w:val="23"/>
+          <w:lang w:val="es-ES" w:eastAsia="es-ES"/>
+        </w:rPr>
+      </w:pPr>
+      <w:r>
+        <w:rPr>
+          <w:rFonts w:ascii="Times New Roman" w:eastAsia="Times New Roman" w:hAnsi="Times New Roman" w:cs="Times New Roman"/>
+          <w:b/>
+          <w:bCs/>
+          <w:sz w:val="23"/>
+          <w:szCs w:val="23"/>
+          <w:lang w:val="en-US" w:eastAsia="es-ES"/>
+        </w:rPr>
+        <w:t>CRITICAL</w:t>
+      </w:r>
+      <w:r>
+        <w:rPr>
+          <w:rFonts w:ascii="Times New Roman" w:eastAsia="Times New Roman" w:hAnsi="Times New Roman" w:cs="Times New Roman"/>
+          <w:sz w:val="23"/>
+          <w:szCs w:val="23"/>
+          <w:lang w:val="en-US" w:eastAsia="es-ES"/>
+        </w:rPr>
+        <w:br/>
+        <w:t xml:space="preserve">Either a bug with a low probability to impact the behavior of the application in production or an issue which represents a security flaw: empty catch block, SQL injection, ... </w:t>
+      </w:r>
+      <w:r>
+        <w:rPr>
+          <w:rFonts w:ascii="Times New Roman" w:eastAsia="Times New Roman" w:hAnsi="Times New Roman" w:cs="Times New Roman"/>
+          <w:sz w:val="23"/>
+          <w:szCs w:val="23"/>
+          <w:lang w:val="es-ES" w:eastAsia="es-ES"/>
+        </w:rPr>
+        <w:t xml:space="preserve">The code </w:t>
+      </w:r>
+      <w:r>
+        <w:rPr>
+          <w:rFonts w:ascii="Times New Roman" w:eastAsia="Times New Roman" w:hAnsi="Times New Roman" w:cs="Times New Roman"/>
+          <w:sz w:val="23"/>
+          <w:szCs w:val="23"/>
+          <w:lang w:val="es-ES" w:eastAsia="es-ES"/>
+        </w:rPr>
+        <w:t>SHOULD</w:t>
+      </w:r>
+      <w:r>
+        <w:rPr>
+          <w:rFonts w:ascii="Times New Roman" w:eastAsia="Times New Roman" w:hAnsi="Times New Roman" w:cs="Times New Roman"/>
+          <w:sz w:val="23"/>
+          <w:szCs w:val="23"/>
+          <w:lang w:val="es-ES" w:eastAsia="es-ES"/>
+        </w:rPr>
+        <w:t xml:space="preserve"> be immediately reviewed.</w:t>
+      </w:r>
+    </w:p>
+    <w:p>
+      <w:pPr>
+        <w:numPr>
+          <w:ilvl w:val="0"/>
+          <w:numId w:val="7"/>
+        </w:numPr>
+        <w:shd w:val="clear" w:color="auto" w:fill="FFFFFF"/>
+        <w:spacing w:before="100" w:beforeAutospacing="1" w:after="0" w:line="240" w:lineRule="auto"/>
+        <w:rPr>
+          <w:rFonts w:ascii="Times New Roman" w:eastAsia="Times New Roman" w:hAnsi="Times New Roman" w:cs="Times New Roman"/>
+          <w:sz w:val="23"/>
+          <w:szCs w:val="23"/>
+          <w:lang w:val="en-US" w:eastAsia="es-ES"/>
+        </w:rPr>
+      </w:pPr>
+      <w:r>
+        <w:rPr>
+          <w:rFonts w:ascii="Times New Roman" w:eastAsia="Times New Roman" w:hAnsi="Times New Roman" w:cs="Times New Roman"/>
+          <w:b/>
+          <w:bCs/>
+          <w:sz w:val="23"/>
+          <w:szCs w:val="23"/>
+          <w:lang w:val="en-US" w:eastAsia="es-ES"/>
+        </w:rPr>
+        <w:t>MAJOR</w:t>
+      </w:r>
+      <w:r>
+        <w:rPr>
+          <w:rFonts w:ascii="Times New Roman" w:eastAsia="Times New Roman" w:hAnsi="Times New Roman" w:cs="Times New Roman"/>
+          <w:sz w:val="23"/>
+          <w:szCs w:val="23"/>
+          <w:lang w:val="en-US" w:eastAsia="es-ES"/>
+        </w:rPr>
+        <w:br/>
+        <w:t>Quality flaw which can highly impact the developer productivity: uncovered piece of code, duplicated blocks, unused parameters, ...</w:t>
+      </w:r>
+    </w:p>
+    <w:p>
+      <w:pPr>
+        <w:numPr>
+          <w:ilvl w:val="0"/>
+          <w:numId w:val="7"/>
+        </w:numPr>
+        <w:shd w:val="clear" w:color="auto" w:fill="FFFFFF"/>
+        <w:spacing w:before="100" w:beforeAutospacing="1" w:after="0" w:line="240" w:lineRule="auto"/>
+        <w:rPr>
+          <w:rFonts w:ascii="Times New Roman" w:eastAsia="Times New Roman" w:hAnsi="Times New Roman" w:cs="Times New Roman"/>
+          <w:sz w:val="23"/>
+          <w:szCs w:val="23"/>
+          <w:lang w:val="en-US" w:eastAsia="es-ES"/>
+        </w:rPr>
+      </w:pPr>
+      <w:r>
+        <w:rPr>
+          <w:rFonts w:ascii="Times New Roman" w:eastAsia="Times New Roman" w:hAnsi="Times New Roman" w:cs="Times New Roman"/>
+          <w:b/>
+          <w:bCs/>
+          <w:sz w:val="23"/>
+          <w:szCs w:val="23"/>
+          <w:lang w:val="en-US" w:eastAsia="es-ES"/>
+        </w:rPr>
+        <w:t>MINOR</w:t>
+      </w:r>
+      <w:r>
+        <w:rPr>
+          <w:rFonts w:ascii="Times New Roman" w:eastAsia="Times New Roman" w:hAnsi="Times New Roman" w:cs="Times New Roman"/>
+          <w:sz w:val="23"/>
+          <w:szCs w:val="23"/>
+          <w:lang w:val="en-US" w:eastAsia="es-ES"/>
+        </w:rPr>
+        <w:br/>
+        <w:t>Quality flaw which can slightly impact the developer productivity: lines should not be too long, "switch" statements should have at least 3 cases, ...</w:t>
+      </w:r>
+    </w:p>
+    <w:p>
+      <w:pPr>
+        <w:numPr>
+          <w:ilvl w:val="0"/>
+          <w:numId w:val="7"/>
+        </w:numPr>
+        <w:shd w:val="clear" w:color="auto" w:fill="FFFFFF"/>
+        <w:spacing w:before="100" w:beforeAutospacing="1" w:after="0" w:line="240" w:lineRule="auto"/>
+        <w:rPr>
+          <w:rFonts w:ascii="Times New Roman" w:eastAsia="Times New Roman" w:hAnsi="Times New Roman" w:cs="Times New Roman"/>
+          <w:sz w:val="23"/>
+          <w:szCs w:val="23"/>
+          <w:lang w:val="en-US" w:eastAsia="es-ES"/>
+        </w:rPr>
+      </w:pPr>
+      <w:r>
+        <w:rPr>
+          <w:rFonts w:ascii="Times New Roman" w:eastAsia="Times New Roman" w:hAnsi="Times New Roman" w:cs="Times New Roman"/>
+          <w:b/>
+          <w:bCs/>
+          <w:sz w:val="23"/>
+          <w:szCs w:val="23"/>
+          <w:lang w:val="en-US" w:eastAsia="es-ES"/>
+        </w:rPr>
+        <w:t>INFO</w:t>
+      </w:r>
+      <w:r>
+        <w:rPr>
+          <w:rFonts w:ascii="Times New Roman" w:eastAsia="Times New Roman" w:hAnsi="Times New Roman" w:cs="Times New Roman"/>
+          <w:sz w:val="23"/>
+          <w:szCs w:val="23"/>
+          <w:lang w:val="en-US" w:eastAsia="es-ES"/>
+        </w:rPr>
+        <w:br/>
+        <w:t>Neither a bug nor a quality flaw, just a finding.</w:t>
+      </w:r>
+    </w:p>
+    <w:p>
+      <w:pPr>
+        <w:pStyle w:val="Ttulo1"/>
+        <w:rPr>
+          <w:lang w:val="en-US"/>
+        </w:rPr>
+      </w:pPr>
+      <w:bookmarkStart w:id="11" w:name="_Toc41730789"/>
+      <w:r>
+        <w:rPr>
+          <w:lang w:val="en-US"/>
+        </w:rPr>
+        <w:t>Charts</w:t>
+      </w:r>
+      <w:bookmarkEnd w:id="11"/>
+    </w:p>
+    <w:p>
+      <w:pPr>
+        <w:jc w:val="center"/>
+        <w:rPr>
+          <w:lang w:val="en-US"/>
+        </w:rPr>
+      </w:pPr>
+      <w:bookmarkStart w:id="12" w:name="issuesPerSeverity"/>
+      <w:r>
+        <w:rPr>
+          <w:noProof/>
+          <w:lang w:eastAsia="fr-FR"/>
+        </w:rPr>
+        <w:lastRenderedPageBreak/>
+        <w:drawing>
+          <wp:inline distT="0" distB="0" distL="0" distR="0" wp14:anchorId="677618D3" wp14:editId="38A331FE">
+            <wp:extent cx="5180330" cy="2545715"/>
+            <wp:effectExtent l="0" t="0" r="0" b="6985"/>
+            <wp:docPr id="1" name="Graphique 1"/>
+            <wp:cNvGraphicFramePr/>
+            <a:graphic xmlns:a="http://schemas.openxmlformats.org/drawingml/2006/main">
+              <a:graphicData uri="http://schemas.openxmlformats.org/drawingml/2006/chart">
+                <c:chart xmlns:c="http://schemas.openxmlformats.org/drawingml/2006/chart" xmlns:r="http://schemas.openxmlformats.org/officeDocument/2006/relationships" r:id="rId8"/>
+              </a:graphicData>
+            </a:graphic>
+          </wp:inline>
+        </w:drawing>
+      </w:r>
+      <w:bookmarkStart w:id="13" w:name="issuesPerType"/>
+      <w:bookmarkEnd w:id="12"/>
+      <w:r>
+        <w:rPr>
+          <w:noProof/>
+          <w:lang w:eastAsia="fr-FR"/>
+        </w:rPr>
+        <w:drawing>
+          <wp:inline distT="0" distB="0" distL="0" distR="0" wp14:anchorId="67C1A0DB" wp14:editId="0A44EB9F">
+            <wp:extent cx="5934710" cy="3239135"/>
+            <wp:effectExtent l="0" t="0" r="0" b="0"/>
+            <wp:docPr id="2" name="Graphique 2"/>
+            <wp:cNvGraphicFramePr/>
+            <a:graphic xmlns:a="http://schemas.openxmlformats.org/drawingml/2006/main">
+              <a:graphicData uri="http://schemas.openxmlformats.org/drawingml/2006/chart">
+                <c:chart xmlns:c="http://schemas.openxmlformats.org/drawingml/2006/chart" xmlns:r="http://schemas.openxmlformats.org/officeDocument/2006/relationships" r:id="rId9"/>
+              </a:graphicData>
+            </a:graphic>
+          </wp:inline>
+        </w:drawing>
+      </w:r>
+      <w:bookmarkEnd w:id="13"/>
+    </w:p>
+    <w:p>
+      <w:pPr>
+        <w:jc w:val="center"/>
+        <w:rPr>
+          <w:lang w:val="en-US"/>
+        </w:rPr>
+      </w:pPr>
+    </w:p>
+    <w:p>
+      <w:pPr>
+        <w:jc w:val="center"/>
+        <w:rPr>
+          <w:lang w:val="en-US"/>
+        </w:rPr>
+      </w:pPr>
+    </w:p>
+    <w:p>
+      <w:pPr>
+        <w:rPr>
+          <w:lang w:val="en-US"/>
+        </w:rPr>
+      </w:pPr>
+      <w:r>
+        <w:rPr>
+          <w:lang w:val="en-US"/>
+        </w:rPr>
+        <w:t xml:space="preserve">From now on, the next charts are going to be focused in security aspects. Therefore, the following chart shows the issues with an "owasp rule” attached to it alongside different metrics based on </w:t>
+      </w:r>
+      <w:hyperlink r:id="rId10" w:history="1">
+        <w:r>
+          <w:rPr>
+            <w:rStyle w:val="Hipervnculo"/>
+            <w:lang w:val="en-US"/>
+          </w:rPr>
+          <w:t>OwaspTop10</w:t>
+        </w:r>
+      </w:hyperlink>
+      <w:r>
+        <w:rPr>
+          <w:lang w:val="en-US"/>
+        </w:rPr>
+        <w:t xml:space="preserve"> page. For more specific metrics, go to </w:t>
+      </w:r>
+      <w:hyperlink r:id="rId11" w:history="1">
+        <w:r>
+          <w:rPr>
+            <w:rStyle w:val="Hipervnculo"/>
+            <w:lang w:val="en-US"/>
+          </w:rPr>
+          <w:t>BSM</w:t>
+        </w:r>
+      </w:hyperlink>
+      <w:r>
+        <w:rPr>
+          <w:lang w:val="en-US"/>
+        </w:rPr>
+        <w:t xml:space="preserve"> page.</w:t>
+      </w:r>
+    </w:p>
+    <w:p>
+      <w:pPr>
+        <w:rPr>
+          <w:lang w:val="en-US"/>
+        </w:rPr>
+      </w:pPr>
+    </w:p>
+    <w:p>
+      <w:pPr>
+        <w:rPr>
+          <w:lang w:val="en-US"/>
+        </w:rPr>
+      </w:pPr>
+    </w:p>
+    <w:p>
+      <w:pPr>
+        <w:pStyle w:val="Ttulo1"/>
+        <w:rPr>
+          <w:lang w:val="en-US"/>
+        </w:rPr>
+      </w:pPr>
+      <w:bookmarkStart w:id="14" w:name="_Toc41730790"/>
+      <w:r>
+        <w:rPr>
+          <w:lang w:val="en-US"/>
+        </w:rPr>
+        <w:t>Owasp metrics</w:t>
+      </w:r>
+      <w:bookmarkEnd w:id="14"/>
     </w:p>
     <w:tbl>
       <w:tblPr>
@@ -1402,7 +2523,14 @@
                 <w:color w:val="auto"/>
                 <w:lang w:val="en-US"/>
               </w:rPr>
-              <w:t>$VOLUME</w:t>
+              <w:t>$</w:t>
+            </w:r>
+            <w:r>
+              <w:rPr>
+                <w:color w:val="auto"/>
+                <w:lang w:val="en-US"/>
+              </w:rPr>
+              <w:t>IMPROVEMENTS</w:t>
             </w:r>
           </w:p>
         </w:tc>
@@ -1410,19 +2538,69 @@
     </w:tbl>
     <w:p>
       <w:pPr>
+        <w:rPr>
+          <w:lang w:val="en-US"/>
+        </w:rPr>
+      </w:pPr>
+    </w:p>
+    <w:p>
+      <w:pPr>
+        <w:rPr>
+          <w:lang w:val="en-US"/>
+        </w:rPr>
+      </w:pPr>
+    </w:p>
+    <w:p>
+      <w:pPr>
+        <w:rPr>
+          <w:lang w:val="en-US"/>
+        </w:rPr>
+      </w:pPr>
+      <w:r>
+        <w:rPr>
+          <w:lang w:val="en-US"/>
+        </w:rPr>
+        <w:lastRenderedPageBreak/>
+        <w:t xml:space="preserve">Finally, it is shown the issues founded on the project, with the OwaspTop10 rule detected. It will show the file and the specific lines where the issue was founded, the owasp type, a brief explanation of the Owasp rule and its final mitigation. For further information click </w:t>
+      </w:r>
+      <w:hyperlink r:id="rId12" w:history="1">
+        <w:r>
+          <w:rPr>
+            <w:rStyle w:val="Hipervnculo"/>
+            <w:lang w:val="en-US"/>
+          </w:rPr>
+          <w:t>here</w:t>
+        </w:r>
+      </w:hyperlink>
+      <w:r>
+        <w:rPr>
+          <w:lang w:val="en-US"/>
+        </w:rPr>
+        <w:t>.</w:t>
+      </w:r>
+    </w:p>
+    <w:p>
+      <w:pPr>
+        <w:rPr>
+          <w:lang w:val="en-US"/>
+        </w:rPr>
+      </w:pPr>
+    </w:p>
+    <w:p>
+      <w:pPr>
         <w:pStyle w:val="Ttulo1"/>
         <w:rPr>
           <w:lang w:val="en-US"/>
         </w:rPr>
       </w:pPr>
-      <w:bookmarkStart w:id="8" w:name="_Toc7772429"/>
+      <w:bookmarkStart w:id="15" w:name="_Toc41730791"/>
       <w:r>
         <w:rPr>
           <w:lang w:val="en-US"/>
         </w:rPr>
-        <w:t>Issues count by severity and type</w:t>
-      </w:r>
-      <w:bookmarkEnd w:id="8"/>
+        <w:t>Owasp improvements</w:t>
+      </w:r>
+      <w:bookmarkEnd w:id="15"/>
     </w:p>
     <w:tbl>
       <w:tblPr>
@@ -1448,434 +2626,28 @@
             <w:pPr>
               <w:jc w:val="center"/>
               <w:rPr>
-                <w:b w:val="0"/>
-                <w:bCs w:val="0"/>
                 <w:color w:val="auto"/>
                 <w:lang w:val="en-US"/>
               </w:rPr>
             </w:pPr>
-            <w:bookmarkStart w:id="9" w:name="technicalDebt"/>
             <w:r>
               <w:rPr>
                 <w:color w:val="auto"/>
                 <w:lang w:val="en-US"/>
               </w:rPr>
-              <w:t>$ISSUES_COUNTS</w:t>
-            </w:r>
-          </w:p>
-          <w:p>
-            <w:pPr>
-              <w:jc w:val="center"/>
-              <w:rPr>
-                <w:b w:val="0"/>
-                <w:bCs w:val="0"/>
+              <w:t>$</w:t>
+            </w:r>
+            <w:r>
+              <w:rPr>
                 <w:color w:val="auto"/>
                 <w:lang w:val="en-US"/>
               </w:rPr>
-            </w:pPr>
-          </w:p>
-          <w:p>
-            <w:pPr>
-              <w:jc w:val="center"/>
-              <w:rPr>
-                <w:color w:val="auto"/>
-                <w:lang w:val="en-US"/>
-              </w:rPr>
-            </w:pPr>
+              <w:t>OWASP</w:t>
+            </w:r>
           </w:p>
         </w:tc>
       </w:tr>
     </w:tbl>
-    <w:p>
-      <w:pPr>
-        <w:pStyle w:val="Ttulo1"/>
-        <w:rPr>
-          <w:lang w:val="en-US"/>
-        </w:rPr>
-      </w:pPr>
-      <w:bookmarkStart w:id="10" w:name="_Toc7772430"/>
-      <w:bookmarkEnd w:id="9"/>
-      <w:r>
-        <w:rPr>
-          <w:lang w:val="en-US"/>
-        </w:rPr>
-        <w:t>Charts</w:t>
-      </w:r>
-      <w:bookmarkEnd w:id="10"/>
-    </w:p>
-    <w:p>
-      <w:pPr>
-        <w:rPr>
-          <w:lang w:val="en-US"/>
-        </w:rPr>
-      </w:pPr>
-    </w:p>
-    <w:p>
-      <w:pPr>
-        <w:jc w:val="center"/>
-        <w:rPr>
-          <w:lang w:val="en-US"/>
-        </w:rPr>
-      </w:pPr>
-      <w:bookmarkStart w:id="11" w:name="issuesPerSeverity"/>
-      <w:r>
-        <w:rPr>
-          <w:noProof/>
-          <w:lang w:eastAsia="fr-FR"/>
-        </w:rPr>
-        <w:lastRenderedPageBreak/>
-        <w:drawing>
-          <wp:inline distT="0" distB="0" distL="0" distR="0" wp14:anchorId="7F366637" wp14:editId="64FC48E2">
-            <wp:extent cx="5934710" cy="3239135"/>
-            <wp:effectExtent l="0" t="0" r="0" b="0"/>
-            <wp:docPr id="1" name="Graphique 1"/>
-            <wp:cNvGraphicFramePr/>
-            <a:graphic xmlns:a="http://schemas.openxmlformats.org/drawingml/2006/main">
-              <a:graphicData uri="http://schemas.openxmlformats.org/drawingml/2006/chart">
-                <c:chart xmlns:c="http://schemas.openxmlformats.org/drawingml/2006/chart" xmlns:r="http://schemas.openxmlformats.org/officeDocument/2006/relationships" r:id="rId8"/>
-              </a:graphicData>
-            </a:graphic>
-          </wp:inline>
-        </w:drawing>
-      </w:r>
-      <w:bookmarkStart w:id="12" w:name="issuesPerType"/>
-      <w:bookmarkEnd w:id="11"/>
-      <w:r>
-        <w:rPr>
-          <w:noProof/>
-          <w:lang w:eastAsia="fr-FR"/>
-        </w:rPr>
-        <w:drawing>
-          <wp:inline distT="0" distB="0" distL="0" distR="0" wp14:anchorId="3D84FE83" wp14:editId="3224BD75">
-            <wp:extent cx="5934710" cy="3239135"/>
-            <wp:effectExtent l="0" t="0" r="0" b="0"/>
-            <wp:docPr id="2" name="Graphique 2"/>
-            <wp:cNvGraphicFramePr/>
-            <a:graphic xmlns:a="http://schemas.openxmlformats.org/drawingml/2006/main">
-              <a:graphicData uri="http://schemas.openxmlformats.org/drawingml/2006/chart">
-                <c:chart xmlns:c="http://schemas.openxmlformats.org/drawingml/2006/chart" xmlns:r="http://schemas.openxmlformats.org/officeDocument/2006/relationships" r:id="rId9"/>
-              </a:graphicData>
-            </a:graphic>
-          </wp:inline>
-        </w:drawing>
-      </w:r>
-      <w:bookmarkEnd w:id="12"/>
-    </w:p>
-    <w:p>
-      <w:pPr>
-        <w:pStyle w:val="Ttulo1"/>
-        <w:rPr>
-          <w:lang w:val="en-US"/>
-        </w:rPr>
-      </w:pPr>
-      <w:bookmarkStart w:id="13" w:name="_Toc7772431"/>
-      <w:r>
-        <w:rPr>
-          <w:lang w:val="en-US"/>
-        </w:rPr>
-        <w:t>Issues</w:t>
-      </w:r>
-      <w:bookmarkEnd w:id="13"/>
-    </w:p>
-    <w:tbl>
-      <w:tblPr>
-        <w:tblStyle w:val="Sombreadoclaro-nfasis5"/>
-        <w:tblW w:w="5000" w:type="pct"/>
-        <w:tblLook w:val="0420" w:firstRow="1" w:lastRow="0" w:firstColumn="0" w:lastColumn="0" w:noHBand="0" w:noVBand="1"/>
-        <w:tblCaption w:val="TT-ISSUES-TT"/>
-      </w:tblPr>
-      <w:tblGrid>
-        <w:gridCol w:w="9854"/>
-      </w:tblGrid>
-      <w:tr>
-        <w:trPr>
-          <w:cnfStyle w:val="100000000000" w:firstRow="1" w:lastRow="0" w:firstColumn="0" w:lastColumn="0" w:oddVBand="0" w:evenVBand="0" w:oddHBand="0" w:evenHBand="0" w:firstRowFirstColumn="0" w:firstRowLastColumn="0" w:lastRowFirstColumn="0" w:lastRowLastColumn="0"/>
-          <w:trHeight w:val="567"/>
-        </w:trPr>
-        <w:tc>
-          <w:tcPr>
-            <w:tcW w:w="9854" w:type="dxa"/>
-            <w:vAlign w:val="center"/>
-          </w:tcPr>
-          <w:p>
-            <w:pPr>
-              <w:jc w:val="center"/>
-              <w:rPr>
-                <w:color w:val="auto"/>
-                <w:sz w:val="22"/>
-                <w:lang w:val="en-US"/>
-              </w:rPr>
-            </w:pPr>
-            <w:bookmarkStart w:id="14" w:name="issuesDetails"/>
-            <w:r>
-              <w:rPr>
-                <w:color w:val="auto"/>
-                <w:sz w:val="22"/>
-                <w:lang w:val="en-US"/>
-              </w:rPr>
-              <w:t>$ISSUES_DETAILS</w:t>
-            </w:r>
-          </w:p>
-        </w:tc>
-      </w:tr>
-    </w:tbl>
-    <w:p>
-      <w:pPr>
-        <w:rPr>
-          <w:lang w:val="en-US"/>
-        </w:rPr>
-      </w:pPr>
-      <w:bookmarkStart w:id="15" w:name="_Toc481744304"/>
-      <w:bookmarkEnd w:id="14"/>
-      <w:bookmarkEnd w:id="15"/>
-    </w:p>
-    <w:p>
-      <w:pPr>
-        <w:rPr>
-          <w:lang w:val="en-US"/>
-        </w:rPr>
-      </w:pPr>
-      <w:r>
-        <w:rPr>
-          <w:lang w:val="en-US"/>
-        </w:rPr>
-        <w:t xml:space="preserve">From now on, the next charts are going to be focused not in quality code, but in security aspects. Therefore, the following chart shows the issues with an "owasp rule” attached to it alongside different metrics based on </w:t>
-      </w:r>
-      <w:hyperlink r:id="rId10" w:history="1">
-        <w:r>
-          <w:rPr>
-            <w:rStyle w:val="Hipervnculo"/>
-            <w:lang w:val="en-US"/>
-          </w:rPr>
-          <w:t>OwaspTop10</w:t>
-        </w:r>
-      </w:hyperlink>
-      <w:r>
-        <w:rPr>
-          <w:lang w:val="en-US"/>
-        </w:rPr>
-        <w:t xml:space="preserve"> page. For more specific metrics, go to </w:t>
-      </w:r>
-      <w:hyperlink r:id="rId11" w:history="1">
-        <w:r>
-          <w:rPr>
-            <w:rStyle w:val="Hipervnculo"/>
-            <w:lang w:val="en-US"/>
-          </w:rPr>
-          <w:t>BSM</w:t>
-        </w:r>
-      </w:hyperlink>
-      <w:r>
-        <w:rPr>
-          <w:lang w:val="en-US"/>
-        </w:rPr>
-        <w:t xml:space="preserve"> page.</w:t>
-      </w:r>
-    </w:p>
-    <w:p>
-      <w:pPr>
-        <w:pStyle w:val="Ttulo1"/>
-        <w:rPr>
-          <w:lang w:val="en-US"/>
-        </w:rPr>
-      </w:pPr>
-      <w:r>
-        <w:rPr>
-          <w:lang w:val="en-US"/>
-        </w:rPr>
-        <w:t>OWASP METRICS</w:t>
-      </w:r>
-    </w:p>
-    <w:tbl>
-      <w:tblPr>
-        <w:tblStyle w:val="Sombreadoclaro-nfasis5"/>
-        <w:tblW w:w="5000" w:type="pct"/>
-        <w:tblLook w:val="0420" w:firstRow="1" w:lastRow="0" w:firstColumn="0" w:lastColumn="0" w:noHBand="0" w:noVBand="1"/>
-        <w:tblCaption w:val="TT-CATEGORIES-TT"/>
-      </w:tblPr>
-      <w:tblGrid>
-        <w:gridCol w:w="9854"/>
-      </w:tblGrid>
-      <w:tr>
-        <w:trPr>
-          <w:cnfStyle w:val="100000000000" w:firstRow="1" w:lastRow="0" w:firstColumn="0" w:lastColumn="0" w:oddVBand="0" w:evenVBand="0" w:oddHBand="0" w:evenHBand="0" w:firstRowFirstColumn="0" w:firstRowLastColumn="0" w:lastRowFirstColumn="0" w:lastRowLastColumn="0"/>
-          <w:trHeight w:val="567"/>
-        </w:trPr>
-        <w:tc>
-          <w:tcPr>
-            <w:tcW w:w="9854" w:type="dxa"/>
-            <w:vAlign w:val="center"/>
-          </w:tcPr>
-          <w:p>
-            <w:pPr>
-              <w:jc w:val="center"/>
-              <w:rPr>
-                <w:color w:val="auto"/>
-                <w:lang w:val="en-US"/>
-              </w:rPr>
-            </w:pPr>
-            <w:r>
-              <w:rPr>
-                <w:color w:val="auto"/>
-                <w:lang w:val="en-US"/>
-              </w:rPr>
-              <w:t>$</w:t>
-            </w:r>
-            <w:r>
-              <w:rPr>
-                <w:color w:val="auto"/>
-                <w:lang w:val="en-US"/>
-              </w:rPr>
-              <w:t>IMPROVEMENTS</w:t>
-            </w:r>
-          </w:p>
-        </w:tc>
-      </w:tr>
-    </w:tbl>
-    <w:p>
-      <w:pPr>
-        <w:rPr>
-          <w:lang w:val="en-US"/>
-        </w:rPr>
-      </w:pPr>
-    </w:p>
-    <w:p>
-      <w:pPr>
-        <w:rPr>
-          <w:lang w:val="en-US"/>
-        </w:rPr>
-      </w:pPr>
-      <w:r>
-        <w:rPr>
-          <w:lang w:val="en-US"/>
-        </w:rPr>
-        <w:t>Finally, it is shown the issues founded on the pro</w:t>
-      </w:r>
-      <w:r>
-        <w:rPr>
-          <w:lang w:val="en-US"/>
-        </w:rPr>
-        <w:t>j</w:t>
-      </w:r>
-      <w:r>
-        <w:rPr>
-          <w:lang w:val="en-US"/>
-        </w:rPr>
-        <w:t xml:space="preserve">ect, with the OwaspTop10 rule detected. It will show the file </w:t>
-      </w:r>
-      <w:r>
-        <w:rPr>
-          <w:lang w:val="en-US"/>
-        </w:rPr>
-        <w:t xml:space="preserve">and </w:t>
-      </w:r>
-      <w:r>
-        <w:rPr>
-          <w:lang w:val="en-US"/>
-        </w:rPr>
-        <w:t xml:space="preserve">the specific lines </w:t>
-      </w:r>
-      <w:r>
-        <w:rPr>
-          <w:lang w:val="en-US"/>
-        </w:rPr>
-        <w:t>where the issue was founded</w:t>
-      </w:r>
-      <w:r>
-        <w:rPr>
-          <w:lang w:val="en-US"/>
-        </w:rPr>
-        <w:t>, the owasp type,</w:t>
-      </w:r>
-      <w:r>
-        <w:rPr>
-          <w:lang w:val="en-US"/>
-        </w:rPr>
-        <w:t xml:space="preserve"> a brief explanation of the Owasp rule and its final mitigation. For further information click </w:t>
-      </w:r>
-      <w:hyperlink r:id="rId12" w:history="1">
-        <w:r>
-          <w:rPr>
-            <w:rStyle w:val="Hipervnculo"/>
-            <w:lang w:val="en-US"/>
-          </w:rPr>
-          <w:t>here</w:t>
-        </w:r>
-      </w:hyperlink>
-      <w:r>
-        <w:rPr>
-          <w:lang w:val="en-US"/>
-        </w:rPr>
-        <w:t>.</w:t>
-      </w:r>
-    </w:p>
-    <w:p>
-      <w:pPr>
-        <w:pStyle w:val="Ttulo1"/>
-        <w:rPr>
-          <w:lang w:val="en-US"/>
-        </w:rPr>
-      </w:pPr>
-      <w:r>
-        <w:rPr>
-          <w:lang w:val="en-US"/>
-        </w:rPr>
-        <w:t>IMPROVEMENT</w:t>
-      </w:r>
-    </w:p>
-    <w:tbl>
-      <w:tblPr>
-        <w:tblStyle w:val="Sombreadoclaro-nfasis5"/>
-        <w:tblW w:w="5000" w:type="pct"/>
-        <w:tblLook w:val="0420" w:firstRow="1" w:lastRow="0" w:firstColumn="0" w:lastColumn="0" w:noHBand="0" w:noVBand="1"/>
-        <w:tblCaption w:val="TT-CATEGORIES-TT"/>
-      </w:tblPr>
-      <w:tblGrid>
-        <w:gridCol w:w="9854"/>
-      </w:tblGrid>
-      <w:tr>
-        <w:trPr>
-          <w:cnfStyle w:val="100000000000" w:firstRow="1" w:lastRow="0" w:firstColumn="0" w:lastColumn="0" w:oddVBand="0" w:evenVBand="0" w:oddHBand="0" w:evenHBand="0" w:firstRowFirstColumn="0" w:firstRowLastColumn="0" w:lastRowFirstColumn="0" w:lastRowLastColumn="0"/>
-          <w:trHeight w:val="567"/>
-        </w:trPr>
-        <w:tc>
-          <w:tcPr>
-            <w:tcW w:w="9854" w:type="dxa"/>
-            <w:vAlign w:val="center"/>
-          </w:tcPr>
-          <w:p>
-            <w:pPr>
-              <w:jc w:val="center"/>
-              <w:rPr>
-                <w:color w:val="auto"/>
-                <w:lang w:val="en-US"/>
-              </w:rPr>
-            </w:pPr>
-            <w:r>
-              <w:rPr>
-                <w:color w:val="auto"/>
-                <w:lang w:val="en-US"/>
-              </w:rPr>
-              <w:t>$</w:t>
-            </w:r>
-            <w:r>
-              <w:rPr>
-                <w:color w:val="auto"/>
-                <w:lang w:val="en-US"/>
-              </w:rPr>
-              <w:t>OWASP</w:t>
-            </w:r>
-          </w:p>
-        </w:tc>
-      </w:tr>
-    </w:tbl>
-    <w:p>
-      <w:pPr>
-        <w:rPr>
-          <w:lang w:val="en-US"/>
-        </w:rPr>
-      </w:pPr>
-    </w:p>
     <w:p>
       <w:pPr>
         <w:rPr>
@@ -2296,6 +3068,122 @@
     </w:lvl>
   </w:abstractNum>
   <w:abstractNum w:abstractNumId="1" w15:restartNumberingAfterBreak="0">
+    <w:nsid w:val="38154AEC"/>
+    <w:multiLevelType w:val="multilevel"/>
+    <w:tmpl w:val="46441128"/>
+    <w:lvl w:ilvl="0">
+      <w:start w:val="1"/>
+      <w:numFmt w:val="bullet"/>
+      <w:lvlText w:val=""/>
+      <w:lvlJc w:val="left"/>
+      <w:pPr>
+        <w:tabs>
+          <w:tab w:val="num" w:pos="720"/>
+        </w:tabs>
+        <w:ind w:left="720" w:hanging="360"/>
+      </w:pPr>
+      <w:rPr>
+        <w:rFonts w:ascii="Symbol" w:hAnsi="Symbol" w:hint="default"/>
+      </w:rPr>
+    </w:lvl>
+    <w:lvl w:ilvl="1" w:tentative="1">
+      <w:start w:val="1"/>
+      <w:numFmt w:val="decimal"/>
+      <w:lvlText w:val="%2."/>
+      <w:lvlJc w:val="left"/>
+      <w:pPr>
+        <w:tabs>
+          <w:tab w:val="num" w:pos="1440"/>
+        </w:tabs>
+        <w:ind w:left="1440" w:hanging="360"/>
+      </w:pPr>
+    </w:lvl>
+    <w:lvl w:ilvl="2" w:tentative="1">
+      <w:start w:val="1"/>
+      <w:numFmt w:val="decimal"/>
+      <w:lvlText w:val="%3."/>
+      <w:lvlJc w:val="left"/>
+      <w:pPr>
+        <w:tabs>
+          <w:tab w:val="num" w:pos="2160"/>
+        </w:tabs>
+        <w:ind w:left="2160" w:hanging="360"/>
+      </w:pPr>
+    </w:lvl>
+    <w:lvl w:ilvl="3" w:tentative="1">
+      <w:start w:val="1"/>
+      <w:numFmt w:val="decimal"/>
+      <w:lvlText w:val="%4."/>
+      <w:lvlJc w:val="left"/>
+      <w:pPr>
+        <w:tabs>
+          <w:tab w:val="num" w:pos="2880"/>
+        </w:tabs>
+        <w:ind w:left="2880" w:hanging="360"/>
+      </w:pPr>
+    </w:lvl>
+    <w:lvl w:ilvl="4" w:tentative="1">
+      <w:start w:val="1"/>
+      <w:numFmt w:val="decimal"/>
+      <w:lvlText w:val="%5."/>
+      <w:lvlJc w:val="left"/>
+      <w:pPr>
+        <w:tabs>
+          <w:tab w:val="num" w:pos="3600"/>
+        </w:tabs>
+        <w:ind w:left="3600" w:hanging="360"/>
+      </w:pPr>
+    </w:lvl>
+    <w:lvl w:ilvl="5" w:tentative="1">
+      <w:start w:val="1"/>
+      <w:numFmt w:val="decimal"/>
+      <w:lvlText w:val="%6."/>
+      <w:lvlJc w:val="left"/>
+      <w:pPr>
+        <w:tabs>
+          <w:tab w:val="num" w:pos="4320"/>
+        </w:tabs>
+        <w:ind w:left="4320" w:hanging="360"/>
+      </w:pPr>
+    </w:lvl>
+    <w:lvl w:ilvl="6" w:tentative="1">
+      <w:start w:val="1"/>
+      <w:numFmt w:val="decimal"/>
+      <w:lvlText w:val="%7."/>
+      <w:lvlJc w:val="left"/>
+      <w:pPr>
+        <w:tabs>
+          <w:tab w:val="num" w:pos="5040"/>
+        </w:tabs>
+        <w:ind w:left="5040" w:hanging="360"/>
+      </w:pPr>
+    </w:lvl>
+    <w:lvl w:ilvl="7" w:tentative="1">
+      <w:start w:val="1"/>
+      <w:numFmt w:val="decimal"/>
+      <w:lvlText w:val="%8."/>
+      <w:lvlJc w:val="left"/>
+      <w:pPr>
+        <w:tabs>
+          <w:tab w:val="num" w:pos="5760"/>
+        </w:tabs>
+        <w:ind w:left="5760" w:hanging="360"/>
+      </w:pPr>
+    </w:lvl>
+    <w:lvl w:ilvl="8" w:tentative="1">
+      <w:start w:val="1"/>
+      <w:numFmt w:val="decimal"/>
+      <w:lvlText w:val="%9."/>
+      <w:lvlJc w:val="left"/>
+      <w:pPr>
+        <w:tabs>
+          <w:tab w:val="num" w:pos="6480"/>
+        </w:tabs>
+        <w:ind w:left="6480" w:hanging="360"/>
+      </w:pPr>
+    </w:lvl>
+  </w:abstractNum>
+  <w:abstractNum w:abstractNumId="2" w15:restartNumberingAfterBreak="0">
     <w:nsid w:val="3AEC2621"/>
     <w:multiLevelType w:val="multilevel"/>
     <w:tmpl w:val="06A8AAAC"/>
@@ -2417,7 +3305,120 @@
       </w:pPr>
     </w:lvl>
   </w:abstractNum>
-  <w:abstractNum w:abstractNumId="2" w15:restartNumberingAfterBreak="0">
+  <w:abstractNum w:abstractNumId="3" w15:restartNumberingAfterBreak="0">
+    <w:nsid w:val="44F1067D"/>
+    <w:multiLevelType w:val="multilevel"/>
+    <w:tmpl w:val="3FC27518"/>
+    <w:lvl w:ilvl="0">
+      <w:start w:val="1"/>
+      <w:numFmt w:val="decimal"/>
+      <w:lvlText w:val="%1."/>
+      <w:lvlJc w:val="left"/>
+      <w:pPr>
+        <w:tabs>
+          <w:tab w:val="num" w:pos="720"/>
+        </w:tabs>
+        <w:ind w:left="720" w:hanging="360"/>
+      </w:pPr>
+    </w:lvl>
+    <w:lvl w:ilvl="1" w:tentative="1">
+      <w:start w:val="1"/>
+      <w:numFmt w:val="decimal"/>
+      <w:lvlText w:val="%2."/>
+      <w:lvlJc w:val="left"/>
+      <w:pPr>
+        <w:tabs>
+          <w:tab w:val="num" w:pos="1440"/>
+        </w:tabs>
+        <w:ind w:left="1440" w:hanging="360"/>
+      </w:pPr>
+    </w:lvl>
+    <w:lvl w:ilvl="2" w:tentative="1">
+      <w:start w:val="1"/>
+      <w:numFmt w:val="decimal"/>
+      <w:lvlText w:val="%3."/>
+      <w:lvlJc w:val="left"/>
+      <w:pPr>
+        <w:tabs>
+          <w:tab w:val="num" w:pos="2160"/>
+        </w:tabs>
+        <w:ind w:left="2160" w:hanging="360"/>
+      </w:pPr>
+    </w:lvl>
+    <w:lvl w:ilvl="3" w:tentative="1">
+      <w:start w:val="1"/>
+      <w:numFmt w:val="decimal"/>
+      <w:lvlText w:val="%4."/>
+      <w:lvlJc w:val="left"/>
+      <w:pPr>
+        <w:tabs>
+          <w:tab w:val="num" w:pos="2880"/>
+        </w:tabs>
+        <w:ind w:left="2880" w:hanging="360"/>
+      </w:pPr>
+    </w:lvl>
+    <w:lvl w:ilvl="4" w:tentative="1">
+      <w:start w:val="1"/>
+      <w:numFmt w:val="decimal"/>
+      <w:lvlText w:val="%5."/>
+      <w:lvlJc w:val="left"/>
+      <w:pPr>
+        <w:tabs>
+          <w:tab w:val="num" w:pos="3600"/>
+        </w:tabs>
+        <w:ind w:left="3600" w:hanging="360"/>
+      </w:pPr>
+    </w:lvl>
+    <w:lvl w:ilvl="5" w:tentative="1">
+      <w:start w:val="1"/>
+      <w:numFmt w:val="decimal"/>
+      <w:lvlText w:val="%6."/>
+      <w:lvlJc w:val="left"/>
+      <w:pPr>
+        <w:tabs>
+          <w:tab w:val="num" w:pos="4320"/>
+        </w:tabs>
+        <w:ind w:left="4320" w:hanging="360"/>
+      </w:pPr>
+    </w:lvl>
+    <w:lvl w:ilvl="6" w:tentative="1">
+      <w:start w:val="1"/>
+      <w:numFmt w:val="decimal"/>
+      <w:lvlText w:val="%7."/>
+      <w:lvlJc w:val="left"/>
+      <w:pPr>
+        <w:tabs>
+          <w:tab w:val="num" w:pos="5040"/>
+        </w:tabs>
+        <w:ind w:left="5040" w:hanging="360"/>
+      </w:pPr>
+    </w:lvl>
+    <w:lvl w:ilvl="7" w:tentative="1">
+      <w:start w:val="1"/>
+      <w:numFmt w:val="decimal"/>
+      <w:lvlText w:val="%8."/>
+      <w:lvlJc w:val="left"/>
+      <w:pPr>
+        <w:tabs>
+          <w:tab w:val="num" w:pos="5760"/>
+        </w:tabs>
+        <w:ind w:left="5760" w:hanging="360"/>
+      </w:pPr>
+    </w:lvl>
+    <w:lvl w:ilvl="8" w:tentative="1">
+      <w:start w:val="1"/>
+      <w:numFmt w:val="decimal"/>
+      <w:lvlText w:val="%9."/>
+      <w:lvlJc w:val="left"/>
+      <w:pPr>
+        <w:tabs>
+          <w:tab w:val="num" w:pos="6480"/>
+        </w:tabs>
+        <w:ind w:left="6480" w:hanging="360"/>
+      </w:pPr>
+    </w:lvl>
+  </w:abstractNum>
+  <w:abstractNum w:abstractNumId="4" w15:restartNumberingAfterBreak="0">
     <w:nsid w:val="499A6292"/>
     <w:multiLevelType w:val="multilevel"/>
     <w:tmpl w:val="9C329F0C"/>
@@ -2557,7 +3558,120 @@
       </w:rPr>
     </w:lvl>
   </w:abstractNum>
-  <w:abstractNum w:abstractNumId="3" w15:restartNumberingAfterBreak="0">
+  <w:abstractNum w:abstractNumId="5" w15:restartNumberingAfterBreak="0">
+    <w:nsid w:val="6FE85EB8"/>
+    <w:multiLevelType w:val="hybridMultilevel"/>
+    <w:tmpl w:val="5A26BF74"/>
+    <w:lvl w:ilvl="0" w:tplc="0C0A0001">
+      <w:start w:val="1"/>
+      <w:numFmt w:val="bullet"/>
+      <w:lvlText w:val=""/>
+      <w:lvlJc w:val="left"/>
+      <w:pPr>
+        <w:ind w:left="720" w:hanging="360"/>
+      </w:pPr>
+      <w:rPr>
+        <w:rFonts w:ascii="Symbol" w:hAnsi="Symbol" w:hint="default"/>
+      </w:rPr>
+    </w:lvl>
+    <w:lvl w:ilvl="1" w:tplc="0C0A0003" w:tentative="1">
+      <w:start w:val="1"/>
+      <w:numFmt w:val="bullet"/>
+      <w:lvlText w:val="o"/>
+      <w:lvlJc w:val="left"/>
+      <w:pPr>
+        <w:ind w:left="1440" w:hanging="360"/>
+      </w:pPr>
+      <w:rPr>
+        <w:rFonts w:ascii="Courier New" w:hAnsi="Courier New" w:cs="Courier New" w:hint="default"/>
+      </w:rPr>
+    </w:lvl>
+    <w:lvl w:ilvl="2" w:tplc="0C0A0005" w:tentative="1">
+      <w:start w:val="1"/>
+      <w:numFmt w:val="bullet"/>
+      <w:lvlText w:val=""/>
+      <w:lvlJc w:val="left"/>
+      <w:pPr>
+        <w:ind w:left="2160" w:hanging="360"/>
+      </w:pPr>
+      <w:rPr>
+        <w:rFonts w:ascii="Wingdings" w:hAnsi="Wingdings" w:hint="default"/>
+      </w:rPr>
+    </w:lvl>
+    <w:lvl w:ilvl="3" w:tplc="0C0A0001" w:tentative="1">
+      <w:start w:val="1"/>
+      <w:numFmt w:val="bullet"/>
+      <w:lvlText w:val=""/>
+      <w:lvlJc w:val="left"/>
+      <w:pPr>
+        <w:ind w:left="2880" w:hanging="360"/>
+      </w:pPr>
+      <w:rPr>
+        <w:rFonts w:ascii="Symbol" w:hAnsi="Symbol" w:hint="default"/>
+      </w:rPr>
+    </w:lvl>
+    <w:lvl w:ilvl="4" w:tplc="0C0A0003" w:tentative="1">
+      <w:start w:val="1"/>
+      <w:numFmt w:val="bullet"/>
+      <w:lvlText w:val="o"/>
+      <w:lvlJc w:val="left"/>
+      <w:pPr>
+        <w:ind w:left="3600" w:hanging="360"/>
+      </w:pPr>
+      <w:rPr>
+        <w:rFonts w:ascii="Courier New" w:hAnsi="Courier New" w:cs="Courier New" w:hint="default"/>
+      </w:rPr>
+    </w:lvl>
+    <w:lvl w:ilvl="5" w:tplc="0C0A0005" w:tentative="1">
+      <w:start w:val="1"/>
+      <w:numFmt w:val="bullet"/>
+      <w:lvlText w:val=""/>
+      <w:lvlJc w:val="left"/>
+      <w:pPr>
+        <w:ind w:left="4320" w:hanging="360"/>
+      </w:pPr>
+      <w:rPr>
+        <w:rFonts w:ascii="Wingdings" w:hAnsi="Wingdings" w:hint="default"/>
+      </w:rPr>
+    </w:lvl>
+    <w:lvl w:ilvl="6" w:tplc="0C0A0001" w:tentative="1">
+      <w:start w:val="1"/>
+      <w:numFmt w:val="bullet"/>
+      <w:lvlText w:val=""/>
+      <w:lvlJc w:val="left"/>
+      <w:pPr>
+        <w:ind w:left="5040" w:hanging="360"/>
+      </w:pPr>
+      <w:rPr>
+        <w:rFonts w:ascii="Symbol" w:hAnsi="Symbol" w:hint="default"/>
+      </w:rPr>
+    </w:lvl>
+    <w:lvl w:ilvl="7" w:tplc="0C0A0003" w:tentative="1">
+      <w:start w:val="1"/>
+      <w:numFmt w:val="bullet"/>
+      <w:lvlText w:val="o"/>
+      <w:lvlJc w:val="left"/>
+      <w:pPr>
+        <w:ind w:left="5760" w:hanging="360"/>
+      </w:pPr>
+      <w:rPr>
+        <w:rFonts w:ascii="Courier New" w:hAnsi="Courier New" w:cs="Courier New" w:hint="default"/>
+      </w:rPr>
+    </w:lvl>
+    <w:lvl w:ilvl="8" w:tplc="0C0A0005" w:tentative="1">
+      <w:start w:val="1"/>
+      <w:numFmt w:val="bullet"/>
+      <w:lvlText w:val=""/>
+      <w:lvlJc w:val="left"/>
+      <w:pPr>
+        <w:ind w:left="6480" w:hanging="360"/>
+      </w:pPr>
+      <w:rPr>
+        <w:rFonts w:ascii="Wingdings" w:hAnsi="Wingdings" w:hint="default"/>
+      </w:rPr>
+    </w:lvl>
+  </w:abstractNum>
+  <w:abstractNum w:abstractNumId="6" w15:restartNumberingAfterBreak="0">
     <w:nsid w:val="7A114180"/>
     <w:multiLevelType w:val="multilevel"/>
     <w:tmpl w:val="2356DE58"/>
@@ -2674,12 +3788,21 @@
     <w:abstractNumId w:val="0"/>
   </w:num>
   <w:num w:numId="2">
+    <w:abstractNumId w:val="6"/>
+  </w:num>
+  <w:num w:numId="3">
+    <w:abstractNumId w:val="4"/>
+  </w:num>
+  <w:num w:numId="4">
+    <w:abstractNumId w:val="2"/>
+  </w:num>
+  <w:num w:numId="5">
     <w:abstractNumId w:val="3"/>
   </w:num>
-  <w:num w:numId="3">
-    <w:abstractNumId w:val="2"/>
+  <w:num w:numId="6">
+    <w:abstractNumId w:val="5"/>
   </w:num>
-  <w:num w:numId="4">
+  <w:num w:numId="7">
     <w:abstractNumId w:val="1"/>
   </w:num>
 </w:numbering>
@@ -5413,7 +6536,14 @@
   <c:date1904 val="0"/>
   <c:lang val="es-ES"/>
   <c:roundedCorners val="0"/>
-  <c:style val="2"/>
+  <mc:AlternateContent xmlns:mc="http://schemas.openxmlformats.org/markup-compatibility/2006">
+    <mc:Choice xmlns:c14="http://schemas.microsoft.com/office/drawing/2007/8/2/chart" Requires="c14">
+      <c14:style val="102"/>
+    </mc:Choice>
+    <mc:Fallback>
+      <c:style val="2"/>
+    </mc:Fallback>
+  </mc:AlternateContent>
   <c:chart>
     <c:title>
       <c:tx>
@@ -5455,7 +6585,17 @@
     </c:title>
     <c:autoTitleDeleted val="0"/>
     <c:plotArea>
-      <c:layout/>
+      <c:layout>
+        <c:manualLayout>
+          <c:layoutTarget val="inner"/>
+          <c:xMode val="edge"/>
+          <c:yMode val="edge"/>
+          <c:x val="0.2109402144333927"/>
+          <c:y val="0.31750513640215677"/>
+          <c:w val="0.37249233745204063"/>
+          <c:h val="0.68247664885841441"/>
+        </c:manualLayout>
+      </c:layout>
       <c:pieChart>
         <c:varyColors val="1"/>
         <c:ser>
@@ -5493,7 +6633,7 @@
             </c:spPr>
             <c:extLst>
               <c:ext xmlns:c16="http://schemas.microsoft.com/office/drawing/2014/chart" uri="{C3380CC4-5D6E-409C-BE32-E72D297353CC}">
-                <c16:uniqueId val="{00000001-B923-4B5F-90DD-8BCA1A158201}"/>
+                <c16:uniqueId val="{00000001-04C0-42BB-A15E-FA16E82FA7B7}"/>
               </c:ext>
             </c:extLst>
           </c:dPt>
@@ -5510,7 +6650,7 @@
             </c:spPr>
             <c:extLst>
               <c:ext xmlns:c16="http://schemas.microsoft.com/office/drawing/2014/chart" uri="{C3380CC4-5D6E-409C-BE32-E72D297353CC}">
-                <c16:uniqueId val="{00000003-B923-4B5F-90DD-8BCA1A158201}"/>
+                <c16:uniqueId val="{00000003-04C0-42BB-A15E-FA16E82FA7B7}"/>
               </c:ext>
             </c:extLst>
           </c:dPt>
@@ -5527,7 +6667,7 @@
             </c:spPr>
             <c:extLst>
               <c:ext xmlns:c16="http://schemas.microsoft.com/office/drawing/2014/chart" uri="{C3380CC4-5D6E-409C-BE32-E72D297353CC}">
-                <c16:uniqueId val="{00000005-B923-4B5F-90DD-8BCA1A158201}"/>
+                <c16:uniqueId val="{00000005-04C0-42BB-A15E-FA16E82FA7B7}"/>
               </c:ext>
             </c:extLst>
           </c:dPt>
@@ -5544,7 +6684,7 @@
             </c:spPr>
             <c:extLst>
               <c:ext xmlns:c16="http://schemas.microsoft.com/office/drawing/2014/chart" uri="{C3380CC4-5D6E-409C-BE32-E72D297353CC}">
-                <c16:uniqueId val="{00000007-B923-4B5F-90DD-8BCA1A158201}"/>
+                <c16:uniqueId val="{00000007-04C0-42BB-A15E-FA16E82FA7B7}"/>
               </c:ext>
             </c:extLst>
           </c:dPt>
@@ -5561,7 +6701,7 @@
             </c:spPr>
             <c:extLst>
               <c:ext xmlns:c16="http://schemas.microsoft.com/office/drawing/2014/chart" uri="{C3380CC4-5D6E-409C-BE32-E72D297353CC}">
-                <c16:uniqueId val="{00000009-B923-4B5F-90DD-8BCA1A158201}"/>
+                <c16:uniqueId val="{00000009-04C0-42BB-A15E-FA16E82FA7B7}"/>
               </c:ext>
             </c:extLst>
           </c:dPt>
@@ -5633,7 +6773,7 @@
           </c:val>
           <c:extLst>
             <c:ext xmlns:c16="http://schemas.microsoft.com/office/drawing/2014/chart" uri="{C3380CC4-5D6E-409C-BE32-E72D297353CC}">
-              <c16:uniqueId val="{0000000A-B923-4B5F-90DD-8BCA1A158201}"/>
+              <c16:uniqueId val="{0000000A-04C0-42BB-A15E-FA16E82FA7B7}"/>
             </c:ext>
           </c:extLst>
         </c:ser>
@@ -5685,10 +6825,17 @@
 
 <file path=word/charts/chart2.xml><?xml version="1.0" encoding="utf-8"?>
 <c:chartSpace xmlns:c="http://schemas.openxmlformats.org/drawingml/2006/chart" xmlns:a="http://schemas.openxmlformats.org/drawingml/2006/main" xmlns:r="http://schemas.openxmlformats.org/officeDocument/2006/relationships" xmlns:c16r2="http://schemas.microsoft.com/office/drawing/2015/06/chart">
-  <c:date1904 val="1"/>
+  <c:date1904 val="0"/>
   <c:lang val="es-ES"/>
   <c:roundedCorners val="0"/>
-  <c:style val="2"/>
+  <mc:AlternateContent xmlns:mc="http://schemas.openxmlformats.org/markup-compatibility/2006">
+    <mc:Choice xmlns:c14="http://schemas.microsoft.com/office/drawing/2007/8/2/chart" Requires="c14">
+      <c14:style val="102"/>
+    </mc:Choice>
+    <mc:Fallback>
+      <c:style val="2"/>
+    </mc:Fallback>
+  </mc:AlternateContent>
   <c:chart>
     <c:title>
       <c:tx>
@@ -5762,7 +6909,7 @@
             </c:spPr>
             <c:extLst>
               <c:ext xmlns:c16="http://schemas.microsoft.com/office/drawing/2014/chart" uri="{C3380CC4-5D6E-409C-BE32-E72D297353CC}">
-                <c16:uniqueId val="{00000001-5A23-45F9-9875-5A5A15BBE670}"/>
+                <c16:uniqueId val="{00000001-B251-4F5C-B4CD-CC2333AAC4DC}"/>
               </c:ext>
             </c:extLst>
           </c:dPt>
@@ -5779,7 +6926,7 @@
             </c:spPr>
             <c:extLst>
               <c:ext xmlns:c16="http://schemas.microsoft.com/office/drawing/2014/chart" uri="{C3380CC4-5D6E-409C-BE32-E72D297353CC}">
-                <c16:uniqueId val="{00000003-5A23-45F9-9875-5A5A15BBE670}"/>
+                <c16:uniqueId val="{00000003-B251-4F5C-B4CD-CC2333AAC4DC}"/>
               </c:ext>
             </c:extLst>
           </c:dPt>
@@ -5796,7 +6943,7 @@
             </c:spPr>
             <c:extLst>
               <c:ext xmlns:c16="http://schemas.microsoft.com/office/drawing/2014/chart" uri="{C3380CC4-5D6E-409C-BE32-E72D297353CC}">
-                <c16:uniqueId val="{00000005-5A23-45F9-9875-5A5A15BBE670}"/>
+                <c16:uniqueId val="{00000005-B251-4F5C-B4CD-CC2333AAC4DC}"/>
               </c:ext>
             </c:extLst>
           </c:dPt>
@@ -5856,7 +7003,7 @@
           </c:val>
           <c:extLst>
             <c:ext xmlns:c16="http://schemas.microsoft.com/office/drawing/2014/chart" uri="{C3380CC4-5D6E-409C-BE32-E72D297353CC}">
-              <c16:uniqueId val="{00000006-5A23-45F9-9875-5A5A15BBE670}"/>
+              <c16:uniqueId val="{00000006-B251-4F5C-B4CD-CC2333AAC4DC}"/>
             </c:ext>
           </c:extLst>
         </c:ser>
@@ -6190,7 +7337,7 @@
 </file>
 
 <file path=customXml/itemProps1.xml><?xml version="1.0" encoding="utf-8"?>
-<ds:datastoreItem xmlns:ds="http://schemas.openxmlformats.org/officeDocument/2006/customXml" ds:itemID="{61CB11C5-5B9A-4FBB-9252-1FFC3997C52F}">
+<ds:datastoreItem xmlns:ds="http://schemas.openxmlformats.org/officeDocument/2006/customXml" ds:itemID="{0E1164CE-CA83-40C8-B00C-9CB723A8AE87}">
   <ds:schemaRefs>
     <ds:schemaRef ds:uri="http://schemas.openxmlformats.org/officeDocument/2006/bibliography"/>
   </ds:schemaRefs>

</xml_diff>

<commit_message>
Version Final incluyendo script
</commit_message>
<xml_diff>
--- a/src/main/resources/template/code-analysis-template.docx
+++ b/src/main/resources/template/code-analysis-template.docx
@@ -119,14 +119,12 @@
               </w:rPr>
               <w:t xml:space="preserve"> </w:t>
             </w:r>
-            <w:proofErr w:type="spellStart"/>
             <w:r>
               <w:rPr>
                 <w:rStyle w:val="TtuloCar"/>
               </w:rPr>
               <w:t>analysis</w:t>
             </w:r>
-            <w:proofErr w:type="spellEnd"/>
           </w:p>
           <w:p>
             <w:pPr>
@@ -1002,19 +1000,9 @@
                 <w:bCs w:val="0"/>
               </w:rPr>
             </w:pPr>
-            <w:proofErr w:type="spellStart"/>
-            <w:r>
-              <w:t>Quality</w:t>
-            </w:r>
-            <w:proofErr w:type="spellEnd"/>
-            <w:r>
-              <w:t xml:space="preserve"> </w:t>
-            </w:r>
-            <w:proofErr w:type="spellStart"/>
-            <w:r>
-              <w:t>Gate</w:t>
-            </w:r>
-            <w:proofErr w:type="spellEnd"/>
+            <w:r>
+              <w:t>Quality Gate</w:t>
+            </w:r>
           </w:p>
         </w:tc>
         <w:tc>
@@ -1033,11 +1021,9 @@
               </w:rPr>
             </w:pPr>
             <w:bookmarkStart w:id="6" w:name="qualityGate"/>
-            <w:proofErr w:type="spellStart"/>
             <w:r>
               <w:t>Reliability</w:t>
             </w:r>
-            <w:proofErr w:type="spellEnd"/>
           </w:p>
         </w:tc>
         <w:tc>
@@ -1077,11 +1063,9 @@
                 <w:bCs w:val="0"/>
               </w:rPr>
             </w:pPr>
-            <w:proofErr w:type="spellStart"/>
             <w:r>
               <w:t>Maintainability</w:t>
             </w:r>
-            <w:proofErr w:type="spellEnd"/>
           </w:p>
         </w:tc>
         <w:tc>
@@ -1317,7 +1301,6 @@
           <w:shd w:val="clear" w:color="auto" w:fill="FFFFFF"/>
         </w:rPr>
       </w:pPr>
-      <w:proofErr w:type="gramStart"/>
       <w:r>
         <w:rPr>
           <w:rStyle w:val="Textoennegrita"/>
@@ -1331,15 +1314,7 @@
           <w:rFonts w:ascii="Segoe UI" w:hAnsi="Segoe UI" w:cs="Segoe UI"/>
           <w:shd w:val="clear" w:color="auto" w:fill="FFFFFF"/>
         </w:rPr>
-        <w:t>:</w:t>
-      </w:r>
-      <w:proofErr w:type="gramEnd"/>
-      <w:r>
-        <w:rPr>
-          <w:rFonts w:ascii="Segoe UI" w:hAnsi="Segoe UI" w:cs="Segoe UI"/>
-          <w:shd w:val="clear" w:color="auto" w:fill="FFFFFF"/>
-        </w:rPr>
-        <w:t xml:space="preserve"> </w:t>
+        <w:t xml:space="preserve">: </w:t>
       </w:r>
       <w:r>
         <w:rPr>
@@ -1482,15 +1457,13 @@
         </w:rPr>
         <w:t xml:space="preserve"> </w:t>
       </w:r>
-      <w:proofErr w:type="spellStart"/>
       <w:r>
         <w:rPr>
           <w:rFonts w:ascii="Segoe UI" w:hAnsi="Segoe UI" w:cs="Segoe UI"/>
           <w:shd w:val="clear" w:color="auto" w:fill="FFFFFF"/>
         </w:rPr>
-        <w:t>It's</w:t>
-      </w:r>
-      <w:proofErr w:type="spellEnd"/>
+        <w:t>answers</w:t>
+      </w:r>
       <w:r>
         <w:rPr>
           <w:rFonts w:ascii="Segoe UI" w:hAnsi="Segoe UI" w:cs="Segoe UI"/>
@@ -1498,355 +1471,40 @@
         </w:rPr>
         <w:t xml:space="preserve"> </w:t>
       </w:r>
-      <w:proofErr w:type="spellStart"/>
       <w:r>
         <w:rPr>
           <w:rFonts w:ascii="Segoe UI" w:hAnsi="Segoe UI" w:cs="Segoe UI"/>
           <w:shd w:val="clear" w:color="auto" w:fill="FFFFFF"/>
         </w:rPr>
-        <w:t>there</w:t>
-      </w:r>
-      <w:proofErr w:type="spellEnd"/>
+        <w:t>the following</w:t>
+      </w:r>
       <w:r>
         <w:rPr>
           <w:rFonts w:ascii="Segoe UI" w:hAnsi="Segoe UI" w:cs="Segoe UI"/>
           <w:shd w:val="clear" w:color="auto" w:fill="FFFFFF"/>
         </w:rPr>
-        <w:t xml:space="preserve"> to </w:t>
-      </w:r>
-      <w:proofErr w:type="spellStart"/>
+        <w:t xml:space="preserve"> question: can I deliver my project to production today or not</w:t>
+      </w:r>
       <w:r>
         <w:rPr>
           <w:rFonts w:ascii="Segoe UI" w:hAnsi="Segoe UI" w:cs="Segoe UI"/>
           <w:shd w:val="clear" w:color="auto" w:fill="FFFFFF"/>
         </w:rPr>
-        <w:t>answer</w:t>
-      </w:r>
-      <w:proofErr w:type="spellEnd"/>
+        <w:t xml:space="preserve"> ? In order to answer this question, there are several conditions which the project is measured. To get aproved, the overall </w:t>
+      </w:r>
       <w:r>
         <w:rPr>
           <w:rFonts w:ascii="Segoe UI" w:hAnsi="Segoe UI" w:cs="Segoe UI"/>
           <w:shd w:val="clear" w:color="auto" w:fill="FFFFFF"/>
         </w:rPr>
-        <w:t xml:space="preserve"> ONE question: can I </w:t>
-      </w:r>
-      <w:proofErr w:type="spellStart"/>
+        <w:t xml:space="preserve">rate </w:t>
+      </w:r>
       <w:r>
         <w:rPr>
           <w:rFonts w:ascii="Segoe UI" w:hAnsi="Segoe UI" w:cs="Segoe UI"/>
           <w:shd w:val="clear" w:color="auto" w:fill="FFFFFF"/>
         </w:rPr>
-        <w:t>deliver</w:t>
-      </w:r>
-      <w:proofErr w:type="spellEnd"/>
-      <w:r>
-        <w:rPr>
-          <w:rFonts w:ascii="Segoe UI" w:hAnsi="Segoe UI" w:cs="Segoe UI"/>
-          <w:shd w:val="clear" w:color="auto" w:fill="FFFFFF"/>
-        </w:rPr>
-        <w:t xml:space="preserve"> </w:t>
-      </w:r>
-      <w:proofErr w:type="spellStart"/>
-      <w:r>
-        <w:rPr>
-          <w:rFonts w:ascii="Segoe UI" w:hAnsi="Segoe UI" w:cs="Segoe UI"/>
-          <w:shd w:val="clear" w:color="auto" w:fill="FFFFFF"/>
-        </w:rPr>
-        <w:t>my</w:t>
-      </w:r>
-      <w:proofErr w:type="spellEnd"/>
-      <w:r>
-        <w:rPr>
-          <w:rFonts w:ascii="Segoe UI" w:hAnsi="Segoe UI" w:cs="Segoe UI"/>
-          <w:shd w:val="clear" w:color="auto" w:fill="FFFFFF"/>
-        </w:rPr>
-        <w:t xml:space="preserve"> </w:t>
-      </w:r>
-      <w:proofErr w:type="spellStart"/>
-      <w:r>
-        <w:rPr>
-          <w:rFonts w:ascii="Segoe UI" w:hAnsi="Segoe UI" w:cs="Segoe UI"/>
-          <w:shd w:val="clear" w:color="auto" w:fill="FFFFFF"/>
-        </w:rPr>
-        <w:t>project</w:t>
-      </w:r>
-      <w:proofErr w:type="spellEnd"/>
-      <w:r>
-        <w:rPr>
-          <w:rFonts w:ascii="Segoe UI" w:hAnsi="Segoe UI" w:cs="Segoe UI"/>
-          <w:shd w:val="clear" w:color="auto" w:fill="FFFFFF"/>
-        </w:rPr>
-        <w:t xml:space="preserve"> to production </w:t>
-      </w:r>
-      <w:proofErr w:type="spellStart"/>
-      <w:r>
-        <w:rPr>
-          <w:rFonts w:ascii="Segoe UI" w:hAnsi="Segoe UI" w:cs="Segoe UI"/>
-          <w:shd w:val="clear" w:color="auto" w:fill="FFFFFF"/>
-        </w:rPr>
-        <w:t>today</w:t>
-      </w:r>
-      <w:proofErr w:type="spellEnd"/>
-      <w:r>
-        <w:rPr>
-          <w:rFonts w:ascii="Segoe UI" w:hAnsi="Segoe UI" w:cs="Segoe UI"/>
-          <w:shd w:val="clear" w:color="auto" w:fill="FFFFFF"/>
-        </w:rPr>
-        <w:t xml:space="preserve"> or </w:t>
-      </w:r>
-      <w:proofErr w:type="gramStart"/>
-      <w:r>
-        <w:rPr>
-          <w:rFonts w:ascii="Segoe UI" w:hAnsi="Segoe UI" w:cs="Segoe UI"/>
-          <w:shd w:val="clear" w:color="auto" w:fill="FFFFFF"/>
-        </w:rPr>
-        <w:t>not</w:t>
-      </w:r>
-      <w:r>
-        <w:rPr>
-          <w:rFonts w:ascii="Segoe UI" w:hAnsi="Segoe UI" w:cs="Segoe UI"/>
-          <w:shd w:val="clear" w:color="auto" w:fill="FFFFFF"/>
-        </w:rPr>
-        <w:t> ?</w:t>
-      </w:r>
-      <w:proofErr w:type="gramEnd"/>
-      <w:r>
-        <w:rPr>
-          <w:rFonts w:ascii="Segoe UI" w:hAnsi="Segoe UI" w:cs="Segoe UI"/>
-          <w:shd w:val="clear" w:color="auto" w:fill="FFFFFF"/>
-        </w:rPr>
-        <w:t xml:space="preserve"> In </w:t>
-      </w:r>
-      <w:proofErr w:type="spellStart"/>
-      <w:r>
-        <w:rPr>
-          <w:rFonts w:ascii="Segoe UI" w:hAnsi="Segoe UI" w:cs="Segoe UI"/>
-          <w:shd w:val="clear" w:color="auto" w:fill="FFFFFF"/>
-        </w:rPr>
-        <w:t>order</w:t>
-      </w:r>
-      <w:proofErr w:type="spellEnd"/>
-      <w:r>
-        <w:rPr>
-          <w:rFonts w:ascii="Segoe UI" w:hAnsi="Segoe UI" w:cs="Segoe UI"/>
-          <w:shd w:val="clear" w:color="auto" w:fill="FFFFFF"/>
-        </w:rPr>
-        <w:t xml:space="preserve"> to </w:t>
-      </w:r>
-      <w:proofErr w:type="spellStart"/>
-      <w:r>
-        <w:rPr>
-          <w:rFonts w:ascii="Segoe UI" w:hAnsi="Segoe UI" w:cs="Segoe UI"/>
-          <w:shd w:val="clear" w:color="auto" w:fill="FFFFFF"/>
-        </w:rPr>
-        <w:t>answer</w:t>
-      </w:r>
-      <w:proofErr w:type="spellEnd"/>
-      <w:r>
-        <w:rPr>
-          <w:rFonts w:ascii="Segoe UI" w:hAnsi="Segoe UI" w:cs="Segoe UI"/>
-          <w:shd w:val="clear" w:color="auto" w:fill="FFFFFF"/>
-        </w:rPr>
-        <w:t xml:space="preserve"> </w:t>
-      </w:r>
-      <w:proofErr w:type="spellStart"/>
-      <w:r>
-        <w:rPr>
-          <w:rFonts w:ascii="Segoe UI" w:hAnsi="Segoe UI" w:cs="Segoe UI"/>
-          <w:shd w:val="clear" w:color="auto" w:fill="FFFFFF"/>
-        </w:rPr>
-        <w:t>this</w:t>
-      </w:r>
-      <w:proofErr w:type="spellEnd"/>
-      <w:r>
-        <w:rPr>
-          <w:rFonts w:ascii="Segoe UI" w:hAnsi="Segoe UI" w:cs="Segoe UI"/>
-          <w:shd w:val="clear" w:color="auto" w:fill="FFFFFF"/>
-        </w:rPr>
-        <w:t xml:space="preserve"> question, </w:t>
-      </w:r>
-      <w:proofErr w:type="spellStart"/>
-      <w:r>
-        <w:rPr>
-          <w:rFonts w:ascii="Segoe UI" w:hAnsi="Segoe UI" w:cs="Segoe UI"/>
-          <w:shd w:val="clear" w:color="auto" w:fill="FFFFFF"/>
-        </w:rPr>
-        <w:t>there</w:t>
-      </w:r>
-      <w:proofErr w:type="spellEnd"/>
-      <w:r>
-        <w:rPr>
-          <w:rFonts w:ascii="Segoe UI" w:hAnsi="Segoe UI" w:cs="Segoe UI"/>
-          <w:shd w:val="clear" w:color="auto" w:fill="FFFFFF"/>
-        </w:rPr>
-        <w:t xml:space="preserve"> are </w:t>
-      </w:r>
-      <w:proofErr w:type="spellStart"/>
-      <w:r>
-        <w:rPr>
-          <w:rFonts w:ascii="Segoe UI" w:hAnsi="Segoe UI" w:cs="Segoe UI"/>
-          <w:shd w:val="clear" w:color="auto" w:fill="FFFFFF"/>
-        </w:rPr>
-        <w:t>several</w:t>
-      </w:r>
-      <w:proofErr w:type="spellEnd"/>
-      <w:r>
-        <w:rPr>
-          <w:rFonts w:ascii="Segoe UI" w:hAnsi="Segoe UI" w:cs="Segoe UI"/>
-          <w:shd w:val="clear" w:color="auto" w:fill="FFFFFF"/>
-        </w:rPr>
-        <w:t xml:space="preserve"> conditions </w:t>
-      </w:r>
-      <w:proofErr w:type="spellStart"/>
-      <w:r>
-        <w:rPr>
-          <w:rFonts w:ascii="Segoe UI" w:hAnsi="Segoe UI" w:cs="Segoe UI"/>
-          <w:shd w:val="clear" w:color="auto" w:fill="FFFFFF"/>
-        </w:rPr>
-        <w:t>which</w:t>
-      </w:r>
-      <w:proofErr w:type="spellEnd"/>
-      <w:r>
-        <w:rPr>
-          <w:rFonts w:ascii="Segoe UI" w:hAnsi="Segoe UI" w:cs="Segoe UI"/>
-          <w:shd w:val="clear" w:color="auto" w:fill="FFFFFF"/>
-        </w:rPr>
-        <w:t xml:space="preserve"> the </w:t>
-      </w:r>
-      <w:proofErr w:type="spellStart"/>
-      <w:r>
-        <w:rPr>
-          <w:rFonts w:ascii="Segoe UI" w:hAnsi="Segoe UI" w:cs="Segoe UI"/>
-          <w:shd w:val="clear" w:color="auto" w:fill="FFFFFF"/>
-        </w:rPr>
-        <w:t>project</w:t>
-      </w:r>
-      <w:proofErr w:type="spellEnd"/>
-      <w:r>
-        <w:rPr>
-          <w:rFonts w:ascii="Segoe UI" w:hAnsi="Segoe UI" w:cs="Segoe UI"/>
-          <w:shd w:val="clear" w:color="auto" w:fill="FFFFFF"/>
-        </w:rPr>
-        <w:t xml:space="preserve"> </w:t>
-      </w:r>
-      <w:proofErr w:type="spellStart"/>
-      <w:r>
-        <w:rPr>
-          <w:rFonts w:ascii="Segoe UI" w:hAnsi="Segoe UI" w:cs="Segoe UI"/>
-          <w:shd w:val="clear" w:color="auto" w:fill="FFFFFF"/>
-        </w:rPr>
-        <w:t>is</w:t>
-      </w:r>
-      <w:proofErr w:type="spellEnd"/>
-      <w:r>
-        <w:rPr>
-          <w:rFonts w:ascii="Segoe UI" w:hAnsi="Segoe UI" w:cs="Segoe UI"/>
-          <w:shd w:val="clear" w:color="auto" w:fill="FFFFFF"/>
-        </w:rPr>
-        <w:t xml:space="preserve"> </w:t>
-      </w:r>
-      <w:proofErr w:type="spellStart"/>
-      <w:r>
-        <w:rPr>
-          <w:rFonts w:ascii="Segoe UI" w:hAnsi="Segoe UI" w:cs="Segoe UI"/>
-          <w:shd w:val="clear" w:color="auto" w:fill="FFFFFF"/>
-        </w:rPr>
-        <w:t>measured</w:t>
-      </w:r>
-      <w:proofErr w:type="spellEnd"/>
-      <w:r>
-        <w:rPr>
-          <w:rFonts w:ascii="Segoe UI" w:hAnsi="Segoe UI" w:cs="Segoe UI"/>
-          <w:shd w:val="clear" w:color="auto" w:fill="FFFFFF"/>
-        </w:rPr>
-        <w:t xml:space="preserve">. To </w:t>
-      </w:r>
-      <w:proofErr w:type="spellStart"/>
-      <w:r>
-        <w:rPr>
-          <w:rFonts w:ascii="Segoe UI" w:hAnsi="Segoe UI" w:cs="Segoe UI"/>
-          <w:shd w:val="clear" w:color="auto" w:fill="FFFFFF"/>
-        </w:rPr>
-        <w:t>get</w:t>
-      </w:r>
-      <w:proofErr w:type="spellEnd"/>
-      <w:r>
-        <w:rPr>
-          <w:rFonts w:ascii="Segoe UI" w:hAnsi="Segoe UI" w:cs="Segoe UI"/>
-          <w:shd w:val="clear" w:color="auto" w:fill="FFFFFF"/>
-        </w:rPr>
-        <w:t xml:space="preserve"> </w:t>
-      </w:r>
-      <w:proofErr w:type="spellStart"/>
-      <w:r>
-        <w:rPr>
-          <w:rFonts w:ascii="Segoe UI" w:hAnsi="Segoe UI" w:cs="Segoe UI"/>
-          <w:shd w:val="clear" w:color="auto" w:fill="FFFFFF"/>
-        </w:rPr>
-        <w:t>aproved</w:t>
-      </w:r>
-      <w:proofErr w:type="spellEnd"/>
-      <w:r>
-        <w:rPr>
-          <w:rFonts w:ascii="Segoe UI" w:hAnsi="Segoe UI" w:cs="Segoe UI"/>
-          <w:shd w:val="clear" w:color="auto" w:fill="FFFFFF"/>
-        </w:rPr>
-        <w:t xml:space="preserve">, the </w:t>
-      </w:r>
-      <w:proofErr w:type="spellStart"/>
-      <w:r>
-        <w:rPr>
-          <w:rFonts w:ascii="Segoe UI" w:hAnsi="Segoe UI" w:cs="Segoe UI"/>
-          <w:shd w:val="clear" w:color="auto" w:fill="FFFFFF"/>
-        </w:rPr>
-        <w:t>overall</w:t>
-      </w:r>
-      <w:proofErr w:type="spellEnd"/>
-      <w:r>
-        <w:rPr>
-          <w:rFonts w:ascii="Segoe UI" w:hAnsi="Segoe UI" w:cs="Segoe UI"/>
-          <w:shd w:val="clear" w:color="auto" w:fill="FFFFFF"/>
-        </w:rPr>
-        <w:t xml:space="preserve"> </w:t>
-      </w:r>
-      <w:r>
-        <w:rPr>
-          <w:rFonts w:ascii="Segoe UI" w:hAnsi="Segoe UI" w:cs="Segoe UI"/>
-          <w:shd w:val="clear" w:color="auto" w:fill="FFFFFF"/>
-        </w:rPr>
-        <w:t xml:space="preserve">rate </w:t>
-      </w:r>
-      <w:proofErr w:type="spellStart"/>
-      <w:r>
-        <w:rPr>
-          <w:rFonts w:ascii="Segoe UI" w:hAnsi="Segoe UI" w:cs="Segoe UI"/>
-          <w:shd w:val="clear" w:color="auto" w:fill="FFFFFF"/>
-        </w:rPr>
-        <w:t>should</w:t>
-      </w:r>
-      <w:proofErr w:type="spellEnd"/>
-      <w:r>
-        <w:rPr>
-          <w:rFonts w:ascii="Segoe UI" w:hAnsi="Segoe UI" w:cs="Segoe UI"/>
-          <w:shd w:val="clear" w:color="auto" w:fill="FFFFFF"/>
-        </w:rPr>
-        <w:t xml:space="preserve"> </w:t>
-      </w:r>
-      <w:proofErr w:type="spellStart"/>
-      <w:r>
-        <w:rPr>
-          <w:rFonts w:ascii="Segoe UI" w:hAnsi="Segoe UI" w:cs="Segoe UI"/>
-          <w:shd w:val="clear" w:color="auto" w:fill="FFFFFF"/>
-        </w:rPr>
-        <w:t>be</w:t>
-      </w:r>
-      <w:proofErr w:type="spellEnd"/>
-      <w:r>
-        <w:rPr>
-          <w:rFonts w:ascii="Segoe UI" w:hAnsi="Segoe UI" w:cs="Segoe UI"/>
-          <w:shd w:val="clear" w:color="auto" w:fill="FFFFFF"/>
-        </w:rPr>
-        <w:t xml:space="preserve"> at least</w:t>
+        <w:t>should be at least</w:t>
       </w:r>
       <w:r>
         <w:rPr>
@@ -1928,135 +1586,7 @@
           <w:rFonts w:ascii="Segoe UI" w:hAnsi="Segoe UI" w:cs="Segoe UI"/>
           <w:shd w:val="clear" w:color="auto" w:fill="FFFFFF"/>
         </w:rPr>
-        <w:t xml:space="preserve">s </w:t>
-      </w:r>
-      <w:proofErr w:type="spellStart"/>
-      <w:r>
-        <w:rPr>
-          <w:rFonts w:ascii="Segoe UI" w:hAnsi="Segoe UI" w:cs="Segoe UI"/>
-          <w:shd w:val="clear" w:color="auto" w:fill="FFFFFF"/>
-        </w:rPr>
-        <w:t>reliability</w:t>
-      </w:r>
-      <w:proofErr w:type="spellEnd"/>
-      <w:r>
-        <w:rPr>
-          <w:rFonts w:ascii="Segoe UI" w:hAnsi="Segoe UI" w:cs="Segoe UI"/>
-          <w:shd w:val="clear" w:color="auto" w:fill="FFFFFF"/>
-        </w:rPr>
-        <w:t xml:space="preserve"> by </w:t>
-      </w:r>
-      <w:proofErr w:type="spellStart"/>
-      <w:r>
-        <w:rPr>
-          <w:rFonts w:ascii="Segoe UI" w:hAnsi="Segoe UI" w:cs="Segoe UI"/>
-          <w:shd w:val="clear" w:color="auto" w:fill="FFFFFF"/>
-        </w:rPr>
-        <w:t>analyzing</w:t>
-      </w:r>
-      <w:proofErr w:type="spellEnd"/>
-      <w:r>
-        <w:rPr>
-          <w:rFonts w:ascii="Segoe UI" w:hAnsi="Segoe UI" w:cs="Segoe UI"/>
-          <w:shd w:val="clear" w:color="auto" w:fill="FFFFFF"/>
-        </w:rPr>
-        <w:t xml:space="preserve"> the </w:t>
-      </w:r>
-      <w:proofErr w:type="spellStart"/>
-      <w:r>
-        <w:rPr>
-          <w:rFonts w:ascii="Segoe UI" w:hAnsi="Segoe UI" w:cs="Segoe UI"/>
-          <w:shd w:val="clear" w:color="auto" w:fill="FFFFFF"/>
-        </w:rPr>
-        <w:t>code’s</w:t>
-      </w:r>
-      <w:proofErr w:type="spellEnd"/>
-      <w:r>
-        <w:rPr>
-          <w:rFonts w:ascii="Segoe UI" w:hAnsi="Segoe UI" w:cs="Segoe UI"/>
-          <w:shd w:val="clear" w:color="auto" w:fill="FFFFFF"/>
-        </w:rPr>
-        <w:t xml:space="preserve"> bugs and the </w:t>
-      </w:r>
-      <w:proofErr w:type="spellStart"/>
-      <w:r>
-        <w:rPr>
-          <w:rFonts w:ascii="Segoe UI" w:hAnsi="Segoe UI" w:cs="Segoe UI"/>
-          <w:shd w:val="clear" w:color="auto" w:fill="FFFFFF"/>
-        </w:rPr>
-        <w:t>potential</w:t>
-      </w:r>
-      <w:proofErr w:type="spellEnd"/>
-      <w:r>
-        <w:rPr>
-          <w:rFonts w:ascii="Segoe UI" w:hAnsi="Segoe UI" w:cs="Segoe UI"/>
-          <w:shd w:val="clear" w:color="auto" w:fill="FFFFFF"/>
-        </w:rPr>
-        <w:t xml:space="preserve"> </w:t>
-      </w:r>
-      <w:proofErr w:type="spellStart"/>
-      <w:r>
-        <w:rPr>
-          <w:rFonts w:ascii="Segoe UI" w:hAnsi="Segoe UI" w:cs="Segoe UI"/>
-          <w:shd w:val="clear" w:color="auto" w:fill="FFFFFF"/>
-        </w:rPr>
-        <w:t>problems</w:t>
-      </w:r>
-      <w:proofErr w:type="spellEnd"/>
-      <w:r>
-        <w:rPr>
-          <w:rFonts w:ascii="Segoe UI" w:hAnsi="Segoe UI" w:cs="Segoe UI"/>
-          <w:shd w:val="clear" w:color="auto" w:fill="FFFFFF"/>
-        </w:rPr>
-        <w:t xml:space="preserve"> </w:t>
-      </w:r>
-      <w:proofErr w:type="spellStart"/>
-      <w:r>
-        <w:rPr>
-          <w:rFonts w:ascii="Segoe UI" w:hAnsi="Segoe UI" w:cs="Segoe UI"/>
-          <w:shd w:val="clear" w:color="auto" w:fill="FFFFFF"/>
-        </w:rPr>
-        <w:t>it</w:t>
-      </w:r>
-      <w:proofErr w:type="spellEnd"/>
-      <w:r>
-        <w:rPr>
-          <w:rFonts w:ascii="Segoe UI" w:hAnsi="Segoe UI" w:cs="Segoe UI"/>
-          <w:shd w:val="clear" w:color="auto" w:fill="FFFFFF"/>
-        </w:rPr>
-        <w:t xml:space="preserve"> </w:t>
-      </w:r>
-      <w:proofErr w:type="spellStart"/>
-      <w:r>
-        <w:rPr>
-          <w:rFonts w:ascii="Segoe UI" w:hAnsi="Segoe UI" w:cs="Segoe UI"/>
-          <w:shd w:val="clear" w:color="auto" w:fill="FFFFFF"/>
-        </w:rPr>
-        <w:t>could</w:t>
-      </w:r>
-      <w:proofErr w:type="spellEnd"/>
-      <w:r>
-        <w:rPr>
-          <w:rFonts w:ascii="Segoe UI" w:hAnsi="Segoe UI" w:cs="Segoe UI"/>
-          <w:shd w:val="clear" w:color="auto" w:fill="FFFFFF"/>
-        </w:rPr>
-        <w:t xml:space="preserve"> </w:t>
-      </w:r>
-      <w:proofErr w:type="spellStart"/>
-      <w:r>
-        <w:rPr>
-          <w:rFonts w:ascii="Segoe UI" w:hAnsi="Segoe UI" w:cs="Segoe UI"/>
-          <w:shd w:val="clear" w:color="auto" w:fill="FFFFFF"/>
-        </w:rPr>
-        <w:t>develope</w:t>
-      </w:r>
-      <w:proofErr w:type="spellEnd"/>
-      <w:r>
-        <w:rPr>
-          <w:rFonts w:ascii="Segoe UI" w:hAnsi="Segoe UI" w:cs="Segoe UI"/>
-          <w:shd w:val="clear" w:color="auto" w:fill="FFFFFF"/>
-        </w:rPr>
-        <w:t xml:space="preserve">.  </w:t>
+        <w:t xml:space="preserve">s reliability by analyzing the code’s bugs and the potential problems it could develope.  </w:t>
       </w:r>
     </w:p>
     <w:p>
@@ -2084,127 +1614,21 @@
         </w:rPr>
         <w:t xml:space="preserve"> </w:t>
       </w:r>
-      <w:proofErr w:type="spellStart"/>
       <w:r>
         <w:rPr>
           <w:rFonts w:ascii="Segoe UI" w:hAnsi="Segoe UI" w:cs="Segoe UI"/>
           <w:shd w:val="clear" w:color="auto" w:fill="FFFFFF"/>
         </w:rPr>
-        <w:t>it</w:t>
-      </w:r>
-      <w:proofErr w:type="spellEnd"/>
-      <w:r>
+        <w:t>it refers to the issues that could be potential weaknesses.</w:t>
+      </w:r>
+    </w:p>
+    <w:p>
+      <w:pPr>
         <w:rPr>
           <w:rFonts w:ascii="Segoe UI" w:hAnsi="Segoe UI" w:cs="Segoe UI"/>
           <w:shd w:val="clear" w:color="auto" w:fill="FFFFFF"/>
         </w:rPr>
-        <w:t xml:space="preserve"> </w:t>
-      </w:r>
-      <w:proofErr w:type="spellStart"/>
-      <w:r>
-        <w:rPr>
-          <w:rFonts w:ascii="Segoe UI" w:hAnsi="Segoe UI" w:cs="Segoe UI"/>
-          <w:shd w:val="clear" w:color="auto" w:fill="FFFFFF"/>
-        </w:rPr>
-        <w:t>refers</w:t>
-      </w:r>
-      <w:proofErr w:type="spellEnd"/>
-      <w:r>
-        <w:rPr>
-          <w:rFonts w:ascii="Segoe UI" w:hAnsi="Segoe UI" w:cs="Segoe UI"/>
-          <w:shd w:val="clear" w:color="auto" w:fill="FFFFFF"/>
-        </w:rPr>
-        <w:t xml:space="preserve"> to the issues </w:t>
-      </w:r>
-      <w:proofErr w:type="spellStart"/>
-      <w:r>
-        <w:rPr>
-          <w:rFonts w:ascii="Segoe UI" w:hAnsi="Segoe UI" w:cs="Segoe UI"/>
-          <w:shd w:val="clear" w:color="auto" w:fill="FFFFFF"/>
-        </w:rPr>
-        <w:t>that</w:t>
-      </w:r>
-      <w:proofErr w:type="spellEnd"/>
-      <w:r>
-        <w:rPr>
-          <w:rFonts w:ascii="Segoe UI" w:hAnsi="Segoe UI" w:cs="Segoe UI"/>
-          <w:shd w:val="clear" w:color="auto" w:fill="FFFFFF"/>
-        </w:rPr>
-        <w:t xml:space="preserve"> </w:t>
-      </w:r>
-      <w:proofErr w:type="spellStart"/>
-      <w:r>
-        <w:rPr>
-          <w:rFonts w:ascii="Segoe UI" w:hAnsi="Segoe UI" w:cs="Segoe UI"/>
-          <w:shd w:val="clear" w:color="auto" w:fill="FFFFFF"/>
-        </w:rPr>
-        <w:t>could</w:t>
-      </w:r>
-      <w:proofErr w:type="spellEnd"/>
-      <w:r>
-        <w:rPr>
-          <w:rFonts w:ascii="Segoe UI" w:hAnsi="Segoe UI" w:cs="Segoe UI"/>
-          <w:shd w:val="clear" w:color="auto" w:fill="FFFFFF"/>
-        </w:rPr>
-        <w:t xml:space="preserve"> </w:t>
-      </w:r>
-      <w:proofErr w:type="spellStart"/>
-      <w:r>
-        <w:rPr>
-          <w:rFonts w:ascii="Segoe UI" w:hAnsi="Segoe UI" w:cs="Segoe UI"/>
-          <w:shd w:val="clear" w:color="auto" w:fill="FFFFFF"/>
-        </w:rPr>
-        <w:t>be</w:t>
-      </w:r>
-      <w:proofErr w:type="spellEnd"/>
-      <w:r>
-        <w:rPr>
-          <w:rFonts w:ascii="Segoe UI" w:hAnsi="Segoe UI" w:cs="Segoe UI"/>
-          <w:shd w:val="clear" w:color="auto" w:fill="FFFFFF"/>
-        </w:rPr>
-        <w:t xml:space="preserve"> </w:t>
-      </w:r>
-      <w:proofErr w:type="spellStart"/>
-      <w:r>
-        <w:rPr>
-          <w:rFonts w:ascii="Segoe UI" w:hAnsi="Segoe UI" w:cs="Segoe UI"/>
-          <w:shd w:val="clear" w:color="auto" w:fill="FFFFFF"/>
-        </w:rPr>
-        <w:t>potential</w:t>
-      </w:r>
-      <w:proofErr w:type="spellEnd"/>
-      <w:r>
-        <w:rPr>
-          <w:rFonts w:ascii="Segoe UI" w:hAnsi="Segoe UI" w:cs="Segoe UI"/>
-          <w:shd w:val="clear" w:color="auto" w:fill="FFFFFF"/>
-        </w:rPr>
-        <w:t xml:space="preserve"> </w:t>
-      </w:r>
-      <w:proofErr w:type="spellStart"/>
-      <w:r>
-        <w:rPr>
-          <w:rFonts w:ascii="Segoe UI" w:hAnsi="Segoe UI" w:cs="Segoe UI"/>
-          <w:shd w:val="clear" w:color="auto" w:fill="FFFFFF"/>
-        </w:rPr>
-        <w:t>weaknesses</w:t>
-      </w:r>
-      <w:proofErr w:type="spellEnd"/>
-      <w:r>
-        <w:rPr>
-          <w:rFonts w:ascii="Segoe UI" w:hAnsi="Segoe UI" w:cs="Segoe UI"/>
-          <w:shd w:val="clear" w:color="auto" w:fill="FFFFFF"/>
-        </w:rPr>
-        <w:t>.</w:t>
-      </w:r>
-    </w:p>
-    <w:p>
-      <w:pPr>
-        <w:rPr>
-          <w:rFonts w:ascii="Segoe UI" w:hAnsi="Segoe UI" w:cs="Segoe UI"/>
-          <w:shd w:val="clear" w:color="auto" w:fill="FFFFFF"/>
-        </w:rPr>
-      </w:pPr>
-      <w:proofErr w:type="gramStart"/>
+      </w:pPr>
       <w:r>
         <w:rPr>
           <w:rFonts w:ascii="Segoe UI" w:hAnsi="Segoe UI" w:cs="Segoe UI"/>
@@ -2212,9 +1636,44 @@
           <w:bCs/>
           <w:shd w:val="clear" w:color="auto" w:fill="FFFFFF"/>
         </w:rPr>
-        <w:t>MAINTAINABILITY:</w:t>
-      </w:r>
-      <w:proofErr w:type="gramEnd"/>
+        <w:t xml:space="preserve">MAINTAINABILITY: </w:t>
+      </w:r>
+      <w:r>
+        <w:rPr>
+          <w:rFonts w:ascii="Segoe UI" w:hAnsi="Segoe UI" w:cs="Segoe UI"/>
+          <w:shd w:val="clear" w:color="auto" w:fill="FFFFFF"/>
+        </w:rPr>
+        <w:t xml:space="preserve">rates how the project could scale and mantain in the future. There could be issues that </w:t>
+      </w:r>
+      <w:r>
+        <w:rPr>
+          <w:rFonts w:ascii="Segoe UI" w:hAnsi="Segoe UI" w:cs="Segoe UI"/>
+          <w:shd w:val="clear" w:color="auto" w:fill="FFFFFF"/>
+        </w:rPr>
+        <w:t xml:space="preserve">are not dangerous at the moment, but could potentially develope </w:t>
+      </w:r>
+      <w:r>
+        <w:rPr>
+          <w:rFonts w:ascii="Segoe UI" w:hAnsi="Segoe UI" w:cs="Segoe UI"/>
+          <w:shd w:val="clear" w:color="auto" w:fill="FFFFFF"/>
+        </w:rPr>
+        <w:t>as</w:t>
+      </w:r>
+      <w:r>
+        <w:rPr>
+          <w:rFonts w:ascii="Segoe UI" w:hAnsi="Segoe UI" w:cs="Segoe UI"/>
+          <w:shd w:val="clear" w:color="auto" w:fill="FFFFFF"/>
+        </w:rPr>
+        <w:t xml:space="preserve"> important weaknesses.</w:t>
+      </w:r>
+    </w:p>
+    <w:p>
+      <w:pPr>
+        <w:rPr>
+          <w:rFonts w:ascii="Segoe UI" w:hAnsi="Segoe UI" w:cs="Segoe UI"/>
+          <w:shd w:val="clear" w:color="auto" w:fill="FFFFFF"/>
+        </w:rPr>
+      </w:pPr>
       <w:r>
         <w:rPr>
           <w:rFonts w:ascii="Segoe UI" w:hAnsi="Segoe UI" w:cs="Segoe UI"/>
@@ -2222,299 +1681,14 @@
           <w:bCs/>
           <w:shd w:val="clear" w:color="auto" w:fill="FFFFFF"/>
         </w:rPr>
-        <w:t xml:space="preserve"> </w:t>
+        <w:t xml:space="preserve">DUPLICATIONS : </w:t>
       </w:r>
       <w:r>
         <w:rPr>
           <w:rFonts w:ascii="Segoe UI" w:hAnsi="Segoe UI" w:cs="Segoe UI"/>
           <w:shd w:val="clear" w:color="auto" w:fill="FFFFFF"/>
         </w:rPr>
-        <w:t xml:space="preserve">rates how the </w:t>
-      </w:r>
-      <w:proofErr w:type="spellStart"/>
-      <w:r>
-        <w:rPr>
-          <w:rFonts w:ascii="Segoe UI" w:hAnsi="Segoe UI" w:cs="Segoe UI"/>
-          <w:shd w:val="clear" w:color="auto" w:fill="FFFFFF"/>
-        </w:rPr>
-        <w:t>project</w:t>
-      </w:r>
-      <w:proofErr w:type="spellEnd"/>
-      <w:r>
-        <w:rPr>
-          <w:rFonts w:ascii="Segoe UI" w:hAnsi="Segoe UI" w:cs="Segoe UI"/>
-          <w:shd w:val="clear" w:color="auto" w:fill="FFFFFF"/>
-        </w:rPr>
-        <w:t xml:space="preserve"> </w:t>
-      </w:r>
-      <w:proofErr w:type="spellStart"/>
-      <w:r>
-        <w:rPr>
-          <w:rFonts w:ascii="Segoe UI" w:hAnsi="Segoe UI" w:cs="Segoe UI"/>
-          <w:shd w:val="clear" w:color="auto" w:fill="FFFFFF"/>
-        </w:rPr>
-        <w:t>could</w:t>
-      </w:r>
-      <w:proofErr w:type="spellEnd"/>
-      <w:r>
-        <w:rPr>
-          <w:rFonts w:ascii="Segoe UI" w:hAnsi="Segoe UI" w:cs="Segoe UI"/>
-          <w:shd w:val="clear" w:color="auto" w:fill="FFFFFF"/>
-        </w:rPr>
-        <w:t xml:space="preserve"> </w:t>
-      </w:r>
-      <w:proofErr w:type="spellStart"/>
-      <w:r>
-        <w:rPr>
-          <w:rFonts w:ascii="Segoe UI" w:hAnsi="Segoe UI" w:cs="Segoe UI"/>
-          <w:shd w:val="clear" w:color="auto" w:fill="FFFFFF"/>
-        </w:rPr>
-        <w:t>scale</w:t>
-      </w:r>
-      <w:proofErr w:type="spellEnd"/>
-      <w:r>
-        <w:rPr>
-          <w:rFonts w:ascii="Segoe UI" w:hAnsi="Segoe UI" w:cs="Segoe UI"/>
-          <w:shd w:val="clear" w:color="auto" w:fill="FFFFFF"/>
-        </w:rPr>
-        <w:t xml:space="preserve"> and </w:t>
-      </w:r>
-      <w:proofErr w:type="spellStart"/>
-      <w:r>
-        <w:rPr>
-          <w:rFonts w:ascii="Segoe UI" w:hAnsi="Segoe UI" w:cs="Segoe UI"/>
-          <w:shd w:val="clear" w:color="auto" w:fill="FFFFFF"/>
-        </w:rPr>
-        <w:t>mantain</w:t>
-      </w:r>
-      <w:proofErr w:type="spellEnd"/>
-      <w:r>
-        <w:rPr>
-          <w:rFonts w:ascii="Segoe UI" w:hAnsi="Segoe UI" w:cs="Segoe UI"/>
-          <w:shd w:val="clear" w:color="auto" w:fill="FFFFFF"/>
-        </w:rPr>
-        <w:t xml:space="preserve"> in the future. There </w:t>
-      </w:r>
-      <w:proofErr w:type="spellStart"/>
-      <w:r>
-        <w:rPr>
-          <w:rFonts w:ascii="Segoe UI" w:hAnsi="Segoe UI" w:cs="Segoe UI"/>
-          <w:shd w:val="clear" w:color="auto" w:fill="FFFFFF"/>
-        </w:rPr>
-        <w:t>could</w:t>
-      </w:r>
-      <w:proofErr w:type="spellEnd"/>
-      <w:r>
-        <w:rPr>
-          <w:rFonts w:ascii="Segoe UI" w:hAnsi="Segoe UI" w:cs="Segoe UI"/>
-          <w:shd w:val="clear" w:color="auto" w:fill="FFFFFF"/>
-        </w:rPr>
-        <w:t xml:space="preserve"> </w:t>
-      </w:r>
-      <w:proofErr w:type="spellStart"/>
-      <w:r>
-        <w:rPr>
-          <w:rFonts w:ascii="Segoe UI" w:hAnsi="Segoe UI" w:cs="Segoe UI"/>
-          <w:shd w:val="clear" w:color="auto" w:fill="FFFFFF"/>
-        </w:rPr>
-        <w:t>be</w:t>
-      </w:r>
-      <w:proofErr w:type="spellEnd"/>
-      <w:r>
-        <w:rPr>
-          <w:rFonts w:ascii="Segoe UI" w:hAnsi="Segoe UI" w:cs="Segoe UI"/>
-          <w:shd w:val="clear" w:color="auto" w:fill="FFFFFF"/>
-        </w:rPr>
-        <w:t xml:space="preserve"> issues </w:t>
-      </w:r>
-      <w:proofErr w:type="spellStart"/>
-      <w:r>
-        <w:rPr>
-          <w:rFonts w:ascii="Segoe UI" w:hAnsi="Segoe UI" w:cs="Segoe UI"/>
-          <w:shd w:val="clear" w:color="auto" w:fill="FFFFFF"/>
-        </w:rPr>
-        <w:t>that</w:t>
-      </w:r>
-      <w:proofErr w:type="spellEnd"/>
-      <w:r>
-        <w:rPr>
-          <w:rFonts w:ascii="Segoe UI" w:hAnsi="Segoe UI" w:cs="Segoe UI"/>
-          <w:shd w:val="clear" w:color="auto" w:fill="FFFFFF"/>
-        </w:rPr>
-        <w:t xml:space="preserve"> </w:t>
-      </w:r>
-      <w:r>
-        <w:rPr>
-          <w:rFonts w:ascii="Segoe UI" w:hAnsi="Segoe UI" w:cs="Segoe UI"/>
-          <w:shd w:val="clear" w:color="auto" w:fill="FFFFFF"/>
-        </w:rPr>
-        <w:t xml:space="preserve">are not </w:t>
-      </w:r>
-      <w:proofErr w:type="spellStart"/>
-      <w:r>
-        <w:rPr>
-          <w:rFonts w:ascii="Segoe UI" w:hAnsi="Segoe UI" w:cs="Segoe UI"/>
-          <w:shd w:val="clear" w:color="auto" w:fill="FFFFFF"/>
-        </w:rPr>
-        <w:t>dangerous</w:t>
-      </w:r>
-      <w:proofErr w:type="spellEnd"/>
-      <w:r>
-        <w:rPr>
-          <w:rFonts w:ascii="Segoe UI" w:hAnsi="Segoe UI" w:cs="Segoe UI"/>
-          <w:shd w:val="clear" w:color="auto" w:fill="FFFFFF"/>
-        </w:rPr>
-        <w:t xml:space="preserve"> at the moment, but </w:t>
-      </w:r>
-      <w:proofErr w:type="spellStart"/>
-      <w:r>
-        <w:rPr>
-          <w:rFonts w:ascii="Segoe UI" w:hAnsi="Segoe UI" w:cs="Segoe UI"/>
-          <w:shd w:val="clear" w:color="auto" w:fill="FFFFFF"/>
-        </w:rPr>
-        <w:t>could</w:t>
-      </w:r>
-      <w:proofErr w:type="spellEnd"/>
-      <w:r>
-        <w:rPr>
-          <w:rFonts w:ascii="Segoe UI" w:hAnsi="Segoe UI" w:cs="Segoe UI"/>
-          <w:shd w:val="clear" w:color="auto" w:fill="FFFFFF"/>
-        </w:rPr>
-        <w:t xml:space="preserve"> </w:t>
-      </w:r>
-      <w:proofErr w:type="spellStart"/>
-      <w:r>
-        <w:rPr>
-          <w:rFonts w:ascii="Segoe UI" w:hAnsi="Segoe UI" w:cs="Segoe UI"/>
-          <w:shd w:val="clear" w:color="auto" w:fill="FFFFFF"/>
-        </w:rPr>
-        <w:t>potentially</w:t>
-      </w:r>
-      <w:proofErr w:type="spellEnd"/>
-      <w:r>
-        <w:rPr>
-          <w:rFonts w:ascii="Segoe UI" w:hAnsi="Segoe UI" w:cs="Segoe UI"/>
-          <w:shd w:val="clear" w:color="auto" w:fill="FFFFFF"/>
-        </w:rPr>
-        <w:t xml:space="preserve"> </w:t>
-      </w:r>
-      <w:proofErr w:type="spellStart"/>
-      <w:r>
-        <w:rPr>
-          <w:rFonts w:ascii="Segoe UI" w:hAnsi="Segoe UI" w:cs="Segoe UI"/>
-          <w:shd w:val="clear" w:color="auto" w:fill="FFFFFF"/>
-        </w:rPr>
-        <w:t>develope</w:t>
-      </w:r>
-      <w:proofErr w:type="spellEnd"/>
-      <w:r>
-        <w:rPr>
-          <w:rFonts w:ascii="Segoe UI" w:hAnsi="Segoe UI" w:cs="Segoe UI"/>
-          <w:shd w:val="clear" w:color="auto" w:fill="FFFFFF"/>
-        </w:rPr>
-        <w:t xml:space="preserve"> </w:t>
-      </w:r>
-      <w:r>
-        <w:rPr>
-          <w:rFonts w:ascii="Segoe UI" w:hAnsi="Segoe UI" w:cs="Segoe UI"/>
-          <w:shd w:val="clear" w:color="auto" w:fill="FFFFFF"/>
-        </w:rPr>
-        <w:t>as</w:t>
-      </w:r>
-      <w:r>
-        <w:rPr>
-          <w:rFonts w:ascii="Segoe UI" w:hAnsi="Segoe UI" w:cs="Segoe UI"/>
-          <w:shd w:val="clear" w:color="auto" w:fill="FFFFFF"/>
-        </w:rPr>
-        <w:t xml:space="preserve"> important </w:t>
-      </w:r>
-      <w:proofErr w:type="spellStart"/>
-      <w:r>
-        <w:rPr>
-          <w:rFonts w:ascii="Segoe UI" w:hAnsi="Segoe UI" w:cs="Segoe UI"/>
-          <w:shd w:val="clear" w:color="auto" w:fill="FFFFFF"/>
-        </w:rPr>
-        <w:t>weaknesses</w:t>
-      </w:r>
-      <w:proofErr w:type="spellEnd"/>
-      <w:r>
-        <w:rPr>
-          <w:rFonts w:ascii="Segoe UI" w:hAnsi="Segoe UI" w:cs="Segoe UI"/>
-          <w:shd w:val="clear" w:color="auto" w:fill="FFFFFF"/>
-        </w:rPr>
-        <w:t>.</w:t>
-      </w:r>
-    </w:p>
-    <w:p>
-      <w:pPr>
-        <w:rPr>
-          <w:rFonts w:ascii="Segoe UI" w:hAnsi="Segoe UI" w:cs="Segoe UI"/>
-          <w:shd w:val="clear" w:color="auto" w:fill="FFFFFF"/>
-        </w:rPr>
-      </w:pPr>
-      <w:r>
-        <w:rPr>
-          <w:rFonts w:ascii="Segoe UI" w:hAnsi="Segoe UI" w:cs="Segoe UI"/>
-          <w:b/>
-          <w:bCs/>
-          <w:shd w:val="clear" w:color="auto" w:fill="FFFFFF"/>
-        </w:rPr>
-        <w:t xml:space="preserve">DUPLICATIONS : </w:t>
-      </w:r>
-      <w:r>
-        <w:rPr>
-          <w:rFonts w:ascii="Segoe UI" w:hAnsi="Segoe UI" w:cs="Segoe UI"/>
-          <w:shd w:val="clear" w:color="auto" w:fill="FFFFFF"/>
-        </w:rPr>
-        <w:t xml:space="preserve">shows the </w:t>
-      </w:r>
-      <w:proofErr w:type="spellStart"/>
-      <w:r>
-        <w:rPr>
-          <w:rFonts w:ascii="Segoe UI" w:hAnsi="Segoe UI" w:cs="Segoe UI"/>
-          <w:shd w:val="clear" w:color="auto" w:fill="FFFFFF"/>
-        </w:rPr>
-        <w:t>percetage</w:t>
-      </w:r>
-      <w:proofErr w:type="spellEnd"/>
-      <w:r>
-        <w:rPr>
-          <w:rFonts w:ascii="Segoe UI" w:hAnsi="Segoe UI" w:cs="Segoe UI"/>
-          <w:shd w:val="clear" w:color="auto" w:fill="FFFFFF"/>
-        </w:rPr>
-        <w:t xml:space="preserve"> of </w:t>
-      </w:r>
-      <w:proofErr w:type="spellStart"/>
-      <w:r>
-        <w:rPr>
-          <w:rFonts w:ascii="Segoe UI" w:hAnsi="Segoe UI" w:cs="Segoe UI"/>
-          <w:shd w:val="clear" w:color="auto" w:fill="FFFFFF"/>
-        </w:rPr>
-        <w:t>identical</w:t>
-      </w:r>
-      <w:proofErr w:type="spellEnd"/>
-      <w:r>
-        <w:rPr>
-          <w:rFonts w:ascii="Segoe UI" w:hAnsi="Segoe UI" w:cs="Segoe UI"/>
-          <w:shd w:val="clear" w:color="auto" w:fill="FFFFFF"/>
-        </w:rPr>
-        <w:t xml:space="preserve"> </w:t>
-      </w:r>
-      <w:proofErr w:type="spellStart"/>
-      <w:r>
-        <w:rPr>
-          <w:rFonts w:ascii="Segoe UI" w:hAnsi="Segoe UI" w:cs="Segoe UI"/>
-          <w:shd w:val="clear" w:color="auto" w:fill="FFFFFF"/>
-        </w:rPr>
-        <w:t>lines</w:t>
-      </w:r>
-      <w:proofErr w:type="spellEnd"/>
-      <w:r>
-        <w:rPr>
-          <w:rFonts w:ascii="Segoe UI" w:hAnsi="Segoe UI" w:cs="Segoe UI"/>
-          <w:shd w:val="clear" w:color="auto" w:fill="FFFFFF"/>
-        </w:rPr>
-        <w:t xml:space="preserve"> of code.</w:t>
+        <w:t>shows the percetage of identical lines of code.</w:t>
       </w:r>
     </w:p>
     <w:p>
@@ -2704,214 +1878,41 @@
           <w:shd w:val="clear" w:color="auto" w:fill="FFFFFF"/>
         </w:rPr>
       </w:pPr>
-      <w:proofErr w:type="spellStart"/>
       <w:r>
         <w:rPr>
           <w:rFonts w:ascii="Segoe UI" w:hAnsi="Segoe UI" w:cs="Segoe UI"/>
           <w:shd w:val="clear" w:color="auto" w:fill="FFFFFF"/>
         </w:rPr>
-        <w:t>While</w:t>
-      </w:r>
-      <w:proofErr w:type="spellEnd"/>
+        <w:t>While running an analysis, SonarQube raises an issue every time a piece of code breaks a coding rule</w:t>
+      </w:r>
       <w:r>
         <w:rPr>
           <w:rFonts w:ascii="Segoe UI" w:hAnsi="Segoe UI" w:cs="Segoe UI"/>
           <w:shd w:val="clear" w:color="auto" w:fill="FFFFFF"/>
         </w:rPr>
-        <w:t xml:space="preserve"> running an </w:t>
-      </w:r>
-      <w:proofErr w:type="spellStart"/>
+        <w:t xml:space="preserve">, and </w:t>
+      </w:r>
       <w:r>
         <w:rPr>
           <w:rFonts w:ascii="Segoe UI" w:hAnsi="Segoe UI" w:cs="Segoe UI"/>
           <w:shd w:val="clear" w:color="auto" w:fill="FFFFFF"/>
         </w:rPr>
-        <w:t>analysis</w:t>
-      </w:r>
-      <w:proofErr w:type="spellEnd"/>
+        <w:t xml:space="preserve">are </w:t>
+      </w:r>
       <w:r>
         <w:rPr>
           <w:rFonts w:ascii="Segoe UI" w:hAnsi="Segoe UI" w:cs="Segoe UI"/>
           <w:shd w:val="clear" w:color="auto" w:fill="FFFFFF"/>
         </w:rPr>
-        <w:t xml:space="preserve">, </w:t>
-      </w:r>
-      <w:proofErr w:type="spellStart"/>
+        <w:t xml:space="preserve">initially </w:t>
+      </w:r>
       <w:r>
         <w:rPr>
           <w:rFonts w:ascii="Segoe UI" w:hAnsi="Segoe UI" w:cs="Segoe UI"/>
           <w:shd w:val="clear" w:color="auto" w:fill="FFFFFF"/>
         </w:rPr>
-        <w:t>SonarQube</w:t>
-      </w:r>
-      <w:proofErr w:type="spellEnd"/>
-      <w:r>
-        <w:rPr>
-          <w:rFonts w:ascii="Segoe UI" w:hAnsi="Segoe UI" w:cs="Segoe UI"/>
-          <w:shd w:val="clear" w:color="auto" w:fill="FFFFFF"/>
-        </w:rPr>
-        <w:t xml:space="preserve"> </w:t>
-      </w:r>
-      <w:proofErr w:type="spellStart"/>
-      <w:r>
-        <w:rPr>
-          <w:rFonts w:ascii="Segoe UI" w:hAnsi="Segoe UI" w:cs="Segoe UI"/>
-          <w:shd w:val="clear" w:color="auto" w:fill="FFFFFF"/>
-        </w:rPr>
-        <w:t>raises</w:t>
-      </w:r>
-      <w:proofErr w:type="spellEnd"/>
-      <w:r>
-        <w:rPr>
-          <w:rFonts w:ascii="Segoe UI" w:hAnsi="Segoe UI" w:cs="Segoe UI"/>
-          <w:shd w:val="clear" w:color="auto" w:fill="FFFFFF"/>
-        </w:rPr>
-        <w:t xml:space="preserve"> an issue </w:t>
-      </w:r>
-      <w:proofErr w:type="spellStart"/>
-      <w:r>
-        <w:rPr>
-          <w:rFonts w:ascii="Segoe UI" w:hAnsi="Segoe UI" w:cs="Segoe UI"/>
-          <w:shd w:val="clear" w:color="auto" w:fill="FFFFFF"/>
-        </w:rPr>
-        <w:t>every</w:t>
-      </w:r>
-      <w:proofErr w:type="spellEnd"/>
-      <w:r>
-        <w:rPr>
-          <w:rFonts w:ascii="Segoe UI" w:hAnsi="Segoe UI" w:cs="Segoe UI"/>
-          <w:shd w:val="clear" w:color="auto" w:fill="FFFFFF"/>
-        </w:rPr>
-        <w:t xml:space="preserve"> time a </w:t>
-      </w:r>
-      <w:proofErr w:type="spellStart"/>
-      <w:r>
-        <w:rPr>
-          <w:rFonts w:ascii="Segoe UI" w:hAnsi="Segoe UI" w:cs="Segoe UI"/>
-          <w:shd w:val="clear" w:color="auto" w:fill="FFFFFF"/>
-        </w:rPr>
-        <w:t>piece</w:t>
-      </w:r>
-      <w:proofErr w:type="spellEnd"/>
-      <w:r>
-        <w:rPr>
-          <w:rFonts w:ascii="Segoe UI" w:hAnsi="Segoe UI" w:cs="Segoe UI"/>
-          <w:shd w:val="clear" w:color="auto" w:fill="FFFFFF"/>
-        </w:rPr>
-        <w:t xml:space="preserve"> of code breaks a </w:t>
-      </w:r>
-      <w:proofErr w:type="spellStart"/>
-      <w:r>
-        <w:rPr>
-          <w:rFonts w:ascii="Segoe UI" w:hAnsi="Segoe UI" w:cs="Segoe UI"/>
-          <w:shd w:val="clear" w:color="auto" w:fill="FFFFFF"/>
-        </w:rPr>
-        <w:t>coding</w:t>
-      </w:r>
-      <w:proofErr w:type="spellEnd"/>
-      <w:r>
-        <w:rPr>
-          <w:rFonts w:ascii="Segoe UI" w:hAnsi="Segoe UI" w:cs="Segoe UI"/>
-          <w:shd w:val="clear" w:color="auto" w:fill="FFFFFF"/>
-        </w:rPr>
-        <w:t xml:space="preserve"> </w:t>
-      </w:r>
-      <w:proofErr w:type="spellStart"/>
-      <w:r>
-        <w:rPr>
-          <w:rFonts w:ascii="Segoe UI" w:hAnsi="Segoe UI" w:cs="Segoe UI"/>
-          <w:shd w:val="clear" w:color="auto" w:fill="FFFFFF"/>
-        </w:rPr>
-        <w:t>rule</w:t>
-      </w:r>
-      <w:proofErr w:type="spellEnd"/>
-      <w:r>
-        <w:rPr>
-          <w:rFonts w:ascii="Segoe UI" w:hAnsi="Segoe UI" w:cs="Segoe UI"/>
-          <w:shd w:val="clear" w:color="auto" w:fill="FFFFFF"/>
-        </w:rPr>
-        <w:t xml:space="preserve">, and </w:t>
-      </w:r>
-      <w:r>
-        <w:rPr>
-          <w:rFonts w:ascii="Segoe UI" w:hAnsi="Segoe UI" w:cs="Segoe UI"/>
-          <w:shd w:val="clear" w:color="auto" w:fill="FFFFFF"/>
-        </w:rPr>
-        <w:t xml:space="preserve">are </w:t>
-      </w:r>
-      <w:proofErr w:type="spellStart"/>
-      <w:r>
-        <w:rPr>
-          <w:rFonts w:ascii="Segoe UI" w:hAnsi="Segoe UI" w:cs="Segoe UI"/>
-          <w:shd w:val="clear" w:color="auto" w:fill="FFFFFF"/>
-        </w:rPr>
-        <w:t>initially</w:t>
-      </w:r>
-      <w:proofErr w:type="spellEnd"/>
-      <w:r>
-        <w:rPr>
-          <w:rFonts w:ascii="Segoe UI" w:hAnsi="Segoe UI" w:cs="Segoe UI"/>
-          <w:shd w:val="clear" w:color="auto" w:fill="FFFFFF"/>
-        </w:rPr>
-        <w:t xml:space="preserve"> </w:t>
-      </w:r>
-      <w:proofErr w:type="spellStart"/>
-      <w:r>
-        <w:rPr>
-          <w:rFonts w:ascii="Segoe UI" w:hAnsi="Segoe UI" w:cs="Segoe UI"/>
-          <w:shd w:val="clear" w:color="auto" w:fill="FFFFFF"/>
-        </w:rPr>
-        <w:t>classified</w:t>
-      </w:r>
-      <w:proofErr w:type="spellEnd"/>
-      <w:r>
-        <w:rPr>
-          <w:rFonts w:ascii="Segoe UI" w:hAnsi="Segoe UI" w:cs="Segoe UI"/>
-          <w:shd w:val="clear" w:color="auto" w:fill="FFFFFF"/>
-        </w:rPr>
-        <w:t xml:space="preserve"> </w:t>
-      </w:r>
-      <w:proofErr w:type="spellStart"/>
-      <w:r>
-        <w:rPr>
-          <w:rFonts w:ascii="Segoe UI" w:hAnsi="Segoe UI" w:cs="Segoe UI"/>
-          <w:shd w:val="clear" w:color="auto" w:fill="FFFFFF"/>
-        </w:rPr>
-        <w:t>according</w:t>
-      </w:r>
-      <w:proofErr w:type="spellEnd"/>
-      <w:r>
-        <w:rPr>
-          <w:rFonts w:ascii="Segoe UI" w:hAnsi="Segoe UI" w:cs="Segoe UI"/>
-          <w:shd w:val="clear" w:color="auto" w:fill="FFFFFF"/>
-        </w:rPr>
-        <w:t xml:space="preserve"> to </w:t>
-      </w:r>
-      <w:proofErr w:type="spellStart"/>
-      <w:r>
-        <w:rPr>
-          <w:rFonts w:ascii="Segoe UI" w:hAnsi="Segoe UI" w:cs="Segoe UI"/>
-          <w:shd w:val="clear" w:color="auto" w:fill="FFFFFF"/>
-        </w:rPr>
-        <w:t>their</w:t>
-      </w:r>
-      <w:proofErr w:type="spellEnd"/>
-      <w:r>
-        <w:rPr>
-          <w:rFonts w:ascii="Segoe UI" w:hAnsi="Segoe UI" w:cs="Segoe UI"/>
-          <w:shd w:val="clear" w:color="auto" w:fill="FFFFFF"/>
-        </w:rPr>
-        <w:t xml:space="preserve"> type and </w:t>
-      </w:r>
-      <w:proofErr w:type="spellStart"/>
-      <w:r>
-        <w:rPr>
-          <w:rFonts w:ascii="Segoe UI" w:hAnsi="Segoe UI" w:cs="Segoe UI"/>
-          <w:shd w:val="clear" w:color="auto" w:fill="FFFFFF"/>
-        </w:rPr>
-        <w:t>severity</w:t>
-      </w:r>
-      <w:proofErr w:type="spellEnd"/>
+        <w:t>classified according to their type and severity</w:t>
+      </w:r>
       <w:r>
         <w:rPr>
           <w:rFonts w:ascii="Segoe UI" w:hAnsi="Segoe UI" w:cs="Segoe UI"/>
@@ -3015,27 +2016,7 @@
           <w:szCs w:val="23"/>
           <w:lang w:val="en-US" w:eastAsia="es-ES"/>
         </w:rPr>
-        <w:t xml:space="preserve">: A point in your code </w:t>
-      </w:r>
-      <w:proofErr w:type="gramStart"/>
-      <w:r>
-        <w:rPr>
-          <w:rFonts w:ascii="Times New Roman" w:eastAsia="Times New Roman" w:hAnsi="Times New Roman" w:cs="Times New Roman"/>
-          <w:sz w:val="23"/>
-          <w:szCs w:val="23"/>
-          <w:lang w:val="en-US" w:eastAsia="es-ES"/>
-        </w:rPr>
-        <w:t>that's</w:t>
-      </w:r>
-      <w:proofErr w:type="gramEnd"/>
-      <w:r>
-        <w:rPr>
-          <w:rFonts w:ascii="Times New Roman" w:eastAsia="Times New Roman" w:hAnsi="Times New Roman" w:cs="Times New Roman"/>
-          <w:sz w:val="23"/>
-          <w:szCs w:val="23"/>
-          <w:lang w:val="en-US" w:eastAsia="es-ES"/>
-        </w:rPr>
-        <w:t xml:space="preserve"> open to attack.</w:t>
+        <w:t>: A point in your code that's open to attack.</w:t>
       </w:r>
     </w:p>
     <w:p>
@@ -3127,27 +2108,7 @@
           <w:szCs w:val="23"/>
           <w:lang w:val="en-US" w:eastAsia="es-ES"/>
         </w:rPr>
-        <w:t xml:space="preserve">. Upon review, </w:t>
-      </w:r>
-      <w:proofErr w:type="gramStart"/>
-      <w:r>
-        <w:rPr>
-          <w:rFonts w:ascii="Times New Roman" w:eastAsia="Times New Roman" w:hAnsi="Times New Roman" w:cs="Times New Roman"/>
-          <w:sz w:val="23"/>
-          <w:szCs w:val="23"/>
-          <w:lang w:val="en-US" w:eastAsia="es-ES"/>
-        </w:rPr>
-        <w:t>you'll</w:t>
-      </w:r>
-      <w:proofErr w:type="gramEnd"/>
-      <w:r>
-        <w:rPr>
-          <w:rFonts w:ascii="Times New Roman" w:eastAsia="Times New Roman" w:hAnsi="Times New Roman" w:cs="Times New Roman"/>
-          <w:sz w:val="23"/>
-          <w:szCs w:val="23"/>
-          <w:lang w:val="en-US" w:eastAsia="es-ES"/>
-        </w:rPr>
-        <w:t xml:space="preserve"> either find there is no </w:t>
+        <w:t xml:space="preserve">. Upon review, you'll either find there is no </w:t>
       </w:r>
       <w:r>
         <w:rPr>
@@ -3292,7 +2253,6 @@
         <w:br/>
         <w:t xml:space="preserve">Either a bug with a low probability to impact the behavior of the application in production or an issue which represents a security flaw: empty catch block, SQL injection, ... </w:t>
       </w:r>
-      <w:proofErr w:type="spellStart"/>
       <w:r>
         <w:rPr>
           <w:rFonts w:ascii="Times New Roman" w:eastAsia="Times New Roman" w:hAnsi="Times New Roman" w:cs="Times New Roman"/>
@@ -3300,9 +2260,8 @@
           <w:szCs w:val="23"/>
           <w:lang w:val="es-ES" w:eastAsia="es-ES"/>
         </w:rPr>
-        <w:t>The</w:t>
-      </w:r>
-      <w:proofErr w:type="spellEnd"/>
+        <w:t xml:space="preserve">The code </w:t>
+      </w:r>
       <w:r>
         <w:rPr>
           <w:rFonts w:ascii="Times New Roman" w:eastAsia="Times New Roman" w:hAnsi="Times New Roman" w:cs="Times New Roman"/>
@@ -3310,9 +2269,8 @@
           <w:szCs w:val="23"/>
           <w:lang w:val="es-ES" w:eastAsia="es-ES"/>
         </w:rPr>
-        <w:t xml:space="preserve"> </w:t>
-      </w:r>
-      <w:proofErr w:type="spellStart"/>
+        <w:t>SHOULD</w:t>
+      </w:r>
       <w:r>
         <w:rPr>
           <w:rFonts w:ascii="Times New Roman" w:eastAsia="Times New Roman" w:hAnsi="Times New Roman" w:cs="Times New Roman"/>
@@ -3320,75 +2278,7 @@
           <w:szCs w:val="23"/>
           <w:lang w:val="es-ES" w:eastAsia="es-ES"/>
         </w:rPr>
-        <w:t>code</w:t>
-      </w:r>
-      <w:proofErr w:type="spellEnd"/>
-      <w:r>
-        <w:rPr>
-          <w:rFonts w:ascii="Times New Roman" w:eastAsia="Times New Roman" w:hAnsi="Times New Roman" w:cs="Times New Roman"/>
-          <w:sz w:val="23"/>
-          <w:szCs w:val="23"/>
-          <w:lang w:val="es-ES" w:eastAsia="es-ES"/>
-        </w:rPr>
-        <w:t xml:space="preserve"> </w:t>
-      </w:r>
-      <w:r>
-        <w:rPr>
-          <w:rFonts w:ascii="Times New Roman" w:eastAsia="Times New Roman" w:hAnsi="Times New Roman" w:cs="Times New Roman"/>
-          <w:sz w:val="23"/>
-          <w:szCs w:val="23"/>
-          <w:lang w:val="es-ES" w:eastAsia="es-ES"/>
-        </w:rPr>
-        <w:t>SHOULD</w:t>
-      </w:r>
-      <w:r>
-        <w:rPr>
-          <w:rFonts w:ascii="Times New Roman" w:eastAsia="Times New Roman" w:hAnsi="Times New Roman" w:cs="Times New Roman"/>
-          <w:sz w:val="23"/>
-          <w:szCs w:val="23"/>
-          <w:lang w:val="es-ES" w:eastAsia="es-ES"/>
-        </w:rPr>
-        <w:t xml:space="preserve"> be </w:t>
-      </w:r>
-      <w:proofErr w:type="spellStart"/>
-      <w:r>
-        <w:rPr>
-          <w:rFonts w:ascii="Times New Roman" w:eastAsia="Times New Roman" w:hAnsi="Times New Roman" w:cs="Times New Roman"/>
-          <w:sz w:val="23"/>
-          <w:szCs w:val="23"/>
-          <w:lang w:val="es-ES" w:eastAsia="es-ES"/>
-        </w:rPr>
-        <w:t>immediately</w:t>
-      </w:r>
-      <w:proofErr w:type="spellEnd"/>
-      <w:r>
-        <w:rPr>
-          <w:rFonts w:ascii="Times New Roman" w:eastAsia="Times New Roman" w:hAnsi="Times New Roman" w:cs="Times New Roman"/>
-          <w:sz w:val="23"/>
-          <w:szCs w:val="23"/>
-          <w:lang w:val="es-ES" w:eastAsia="es-ES"/>
-        </w:rPr>
-        <w:t xml:space="preserve"> </w:t>
-      </w:r>
-      <w:proofErr w:type="spellStart"/>
-      <w:r>
-        <w:rPr>
-          <w:rFonts w:ascii="Times New Roman" w:eastAsia="Times New Roman" w:hAnsi="Times New Roman" w:cs="Times New Roman"/>
-          <w:sz w:val="23"/>
-          <w:szCs w:val="23"/>
-          <w:lang w:val="es-ES" w:eastAsia="es-ES"/>
-        </w:rPr>
-        <w:t>reviewed</w:t>
-      </w:r>
-      <w:proofErr w:type="spellEnd"/>
-      <w:r>
-        <w:rPr>
-          <w:rFonts w:ascii="Times New Roman" w:eastAsia="Times New Roman" w:hAnsi="Times New Roman" w:cs="Times New Roman"/>
-          <w:sz w:val="23"/>
-          <w:szCs w:val="23"/>
-          <w:lang w:val="es-ES" w:eastAsia="es-ES"/>
-        </w:rPr>
-        <w:t>.</w:t>
+        <w:t xml:space="preserve"> be immediately reviewed.</w:t>
       </w:r>
     </w:p>
     <w:p>
@@ -3595,21 +2485,7 @@
         <w:rPr>
           <w:lang w:val="en-US"/>
         </w:rPr>
-        <w:t>From now on, the next charts are going to be focused in security aspects. Therefore, the following chart shows the issues with an "</w:t>
-      </w:r>
-      <w:proofErr w:type="spellStart"/>
-      <w:r>
-        <w:rPr>
-          <w:lang w:val="en-US"/>
-        </w:rPr>
-        <w:t>owasp</w:t>
-      </w:r>
-      <w:proofErr w:type="spellEnd"/>
-      <w:r>
-        <w:rPr>
-          <w:lang w:val="en-US"/>
-        </w:rPr>
-        <w:t xml:space="preserve"> rule” attached to it alongside different metrics based on </w:t>
+        <w:t xml:space="preserve">From now on, the next charts are going to be focused in security aspects. Therefore, the following chart shows the issues with an "owasp rule” attached to it alongside different metrics based on </w:t>
       </w:r>
       <w:hyperlink r:id="rId10" w:history="1">
         <w:r>
@@ -3750,35 +2626,7 @@
           <w:lang w:val="en-US"/>
         </w:rPr>
         <w:lastRenderedPageBreak/>
-        <w:t xml:space="preserve">Finally, it is shown the issues founded on the project, with the OwaspTop10 rule detected. It will show the file and the specific lines where the issue was founded, the </w:t>
-      </w:r>
-      <w:proofErr w:type="spellStart"/>
-      <w:r>
-        <w:rPr>
-          <w:lang w:val="en-US"/>
-        </w:rPr>
-        <w:t>owasp</w:t>
-      </w:r>
-      <w:proofErr w:type="spellEnd"/>
-      <w:r>
-        <w:rPr>
-          <w:lang w:val="en-US"/>
-        </w:rPr>
-        <w:t xml:space="preserve"> type, a brief explanation of the </w:t>
-      </w:r>
-      <w:proofErr w:type="spellStart"/>
-      <w:r>
-        <w:rPr>
-          <w:lang w:val="en-US"/>
-        </w:rPr>
-        <w:t>Owasp</w:t>
-      </w:r>
-      <w:proofErr w:type="spellEnd"/>
-      <w:r>
-        <w:rPr>
-          <w:lang w:val="en-US"/>
-        </w:rPr>
-        <w:t xml:space="preserve"> rule and its final mitigation. For further information click </w:t>
+        <w:t xml:space="preserve">Finally, it is shown the issues founded on the project, with the OwaspTop10 rule detected. It will show the file and the specific lines where the issue was founded, the owasp type, a brief explanation of the Owasp rule and its final mitigation. For further information click </w:t>
       </w:r>
       <w:hyperlink r:id="rId12" w:history="1">
         <w:r>

</xml_diff>